<commit_message>
Update 64 bit project files to work with wxWidgets3.0.0 per ssc_devtools.docx Update sdktool build for windows and update lk examples for sdk release
</commit_message>
<xml_diff>
--- a/doc/ssc_devtools.docx
+++ b/doc/ssc_devtools.docx
@@ -101,7 +101,23 @@
           <w:color w:val="FF0000"/>
           <w:sz w:val="28"/>
         </w:rPr>
-        <w:t>This requires Visual Studio 2012 Express for Desktop</w:t>
+        <w:t>This requires Visual Studio 201</w:t>
+      </w:r>
+      <w:r>
+        <w:rPr>
+          <w:b/>
+          <w:color w:val="FF0000"/>
+          <w:sz w:val="28"/>
+        </w:rPr>
+        <w:t>3</w:t>
+      </w:r>
+      <w:r>
+        <w:rPr>
+          <w:b/>
+          <w:color w:val="FF0000"/>
+          <w:sz w:val="28"/>
+        </w:rPr>
+        <w:t xml:space="preserve"> Express for Desktop</w:t>
       </w:r>
       <w:r>
         <w:rPr>
@@ -152,7 +168,19 @@
         <w:rPr>
           <w:b/>
         </w:rPr>
-        <w:t xml:space="preserve"> 2.9 SVN, 32 bit.</w:t>
+        <w:t xml:space="preserve"> </w:t>
+      </w:r>
+      <w:r>
+        <w:rPr>
+          <w:b/>
+        </w:rPr>
+        <w:t>3.0</w:t>
+      </w:r>
+      <w:r>
+        <w:rPr>
+          <w:b/>
+        </w:rPr>
+        <w:t xml:space="preserve"> SVN, 32 bit.</w:t>
       </w:r>
     </w:p>
     <w:p>
@@ -164,27 +192,7 @@
         </w:numPr>
       </w:pPr>
       <w:r>
-        <w:t>Create a folder c:\wxWidgets32</w:t>
-      </w:r>
-    </w:p>
-    <w:p>
-      <w:pPr>
-        <w:pStyle w:val="ListParagraph"/>
-        <w:numPr>
-          <w:ilvl w:val="0"/>
-          <w:numId w:val="2"/>
-        </w:numPr>
-      </w:pPr>
-      <w:r>
-        <w:t xml:space="preserve">Right click on it, and check out (via </w:t>
-      </w:r>
-      <w:proofErr w:type="spellStart"/>
-      <w:r>
-        <w:t>TortoiseSVN</w:t>
-      </w:r>
-      <w:proofErr w:type="spellEnd"/>
-      <w:r>
-        <w:t xml:space="preserve">) the </w:t>
+        <w:t xml:space="preserve">Download </w:t>
       </w:r>
       <w:proofErr w:type="spellStart"/>
       <w:r>
@@ -192,23 +200,19 @@
       </w:r>
       <w:proofErr w:type="spellEnd"/>
       <w:r>
-        <w:t xml:space="preserve"> trunk from the public SVN</w:t>
-      </w:r>
-    </w:p>
-    <w:p>
-      <w:pPr>
-        <w:pStyle w:val="ListParagraph"/>
-        <w:numPr>
-          <w:ilvl w:val="1"/>
-          <w:numId w:val="2"/>
-        </w:numPr>
+        <w:t xml:space="preserve"> 3.0 from </w:t>
+      </w:r>
+    </w:p>
+    <w:p>
+      <w:pPr>
+        <w:pStyle w:val="ListParagraph"/>
       </w:pPr>
       <w:hyperlink r:id="rId6" w:history="1">
         <w:r>
           <w:rPr>
             <w:rStyle w:val="Hyperlink"/>
           </w:rPr>
-          <w:t>http://svn.wxwidgets.org/svn/wx/wxWidgets/trunk</w:t>
+          <w:t>https://sourceforge.net/projects/wxwindows/files/3.0.0/wxWidgets-3.0.0.zip/download</w:t>
         </w:r>
       </w:hyperlink>
     </w:p>
@@ -216,12 +220,51 @@
       <w:pPr>
         <w:pStyle w:val="ListParagraph"/>
         <w:numPr>
+          <w:ilvl w:val="0"/>
+          <w:numId w:val="2"/>
+        </w:numPr>
+      </w:pPr>
+      <w:r>
+        <w:t xml:space="preserve">Extract to </w:t>
+      </w:r>
+      <w:r>
+        <w:t>wxWidgets-3.0.0-x32</w:t>
+      </w:r>
+    </w:p>
+    <w:p>
+      <w:pPr>
+        <w:pStyle w:val="ListParagraph"/>
+        <w:numPr>
+          <w:ilvl w:val="0"/>
+          <w:numId w:val="2"/>
+        </w:numPr>
+      </w:pPr>
+      <w:r>
+        <w:t>Open Visual Studio 201</w:t>
+      </w:r>
+      <w:r>
+        <w:t>3</w:t>
+      </w:r>
+      <w:r>
+        <w:t xml:space="preserve">, and open the </w:t>
+      </w:r>
+      <w:r>
+        <w:t>C:\wxWidgets-3.0.0-x32\build\msw</w:t>
+      </w:r>
+      <w:r>
+        <w:t xml:space="preserve"> file</w:t>
+      </w:r>
+    </w:p>
+    <w:p>
+      <w:pPr>
+        <w:pStyle w:val="ListParagraph"/>
+        <w:numPr>
           <w:ilvl w:val="1"/>
           <w:numId w:val="2"/>
         </w:numPr>
       </w:pPr>
       <w:r>
-        <w:t>It’ll take some time to get all the files</w:t>
+        <w:t>Allow the one-way upgrade, it will take some time to convert all the project files</w:t>
       </w:r>
     </w:p>
     <w:p>
@@ -233,38 +276,15 @@
         </w:numPr>
       </w:pPr>
       <w:r>
-        <w:t>I checked out revision 73160.  You can elect to use this revision from the SVN, or the head revision.</w:t>
-      </w:r>
-    </w:p>
-    <w:p>
-      <w:pPr>
-        <w:pStyle w:val="ListParagraph"/>
-        <w:numPr>
-          <w:ilvl w:val="1"/>
-          <w:numId w:val="2"/>
-        </w:numPr>
-      </w:pPr>
-      <w:r>
-        <w:t xml:space="preserve">When </w:t>
-      </w:r>
-      <w:proofErr w:type="spellStart"/>
-      <w:r>
-        <w:t>wxWidgets</w:t>
-      </w:r>
-      <w:proofErr w:type="spellEnd"/>
-      <w:r>
-        <w:t xml:space="preserve"> 2.9.5 comes out, or 2.9.6, or finally 3.0, we’ll migrate to using an official release instead of the SVN, but this is also good testing opportunity for the </w:t>
-      </w:r>
-      <w:proofErr w:type="spellStart"/>
-      <w:r>
-        <w:t>wxWidgets</w:t>
-      </w:r>
-      <w:proofErr w:type="spellEnd"/>
-      <w:r>
-        <w:t xml:space="preserve"> project </w:t>
-      </w:r>
-      <w:r>
-        <w:sym w:font="Wingdings" w:char="F04A"/>
+        <w:t>If the conversion report issues an error for the .</w:t>
+      </w:r>
+      <w:proofErr w:type="spellStart"/>
+      <w:r>
+        <w:t>sln</w:t>
+      </w:r>
+      <w:proofErr w:type="spellEnd"/>
+      <w:r>
+        <w:t>, ignore it.</w:t>
       </w:r>
     </w:p>
     <w:p>
@@ -276,119 +296,40 @@
         </w:numPr>
       </w:pPr>
       <w:r>
-        <w:t>Open Visual Studio 2012, and open the c:\wxWidgets</w:t>
-      </w:r>
-      <w:r>
-        <w:t>32</w:t>
+        <w:t>Select the ‘Debug’ Configuration, and build.</w:t>
+      </w:r>
+    </w:p>
+    <w:p>
+      <w:pPr>
+        <w:pStyle w:val="ListParagraph"/>
+        <w:numPr>
+          <w:ilvl w:val="0"/>
+          <w:numId w:val="2"/>
+        </w:numPr>
+      </w:pPr>
+      <w:r>
+        <w:t>Select the ‘Release’ Configuration, and build.</w:t>
+      </w:r>
+    </w:p>
+    <w:p>
+      <w:pPr>
+        <w:pStyle w:val="ListParagraph"/>
+        <w:numPr>
+          <w:ilvl w:val="0"/>
+          <w:numId w:val="2"/>
+        </w:numPr>
+      </w:pPr>
+      <w:r>
+        <w:t xml:space="preserve"> </w:t>
+      </w:r>
+      <w:r>
+        <w:t xml:space="preserve">Set the WXMSW3 environment variable to </w:t>
+      </w:r>
+      <w:r>
+        <w:t>C:\wxWidgets-3.0.0-x32</w:t>
       </w:r>
       <w:bookmarkStart w:id="0" w:name="_GoBack"/>
       <w:bookmarkEnd w:id="0"/>
-      <w:r>
-        <w:t>\build\msw\wx_vc9.sln file</w:t>
-      </w:r>
-    </w:p>
-    <w:p>
-      <w:pPr>
-        <w:pStyle w:val="ListParagraph"/>
-        <w:numPr>
-          <w:ilvl w:val="1"/>
-          <w:numId w:val="2"/>
-        </w:numPr>
-      </w:pPr>
-      <w:r>
-        <w:t>Allow the one-way upgrade, it will take some time to convert all the project files</w:t>
-      </w:r>
-    </w:p>
-    <w:p>
-      <w:pPr>
-        <w:pStyle w:val="ListParagraph"/>
-        <w:numPr>
-          <w:ilvl w:val="1"/>
-          <w:numId w:val="2"/>
-        </w:numPr>
-      </w:pPr>
-      <w:r>
-        <w:t>If the conversion report issues an error for the .</w:t>
-      </w:r>
-      <w:proofErr w:type="spellStart"/>
-      <w:r>
-        <w:t>sln</w:t>
-      </w:r>
-      <w:proofErr w:type="spellEnd"/>
-      <w:r>
-        <w:t>, ignore it.</w:t>
-      </w:r>
-    </w:p>
-    <w:p>
-      <w:pPr>
-        <w:pStyle w:val="ListParagraph"/>
-        <w:numPr>
-          <w:ilvl w:val="0"/>
-          <w:numId w:val="2"/>
-        </w:numPr>
-      </w:pPr>
-      <w:r>
-        <w:t>Open the folder C:\wxWidgets32\include\wx\msw in Windows Explorer</w:t>
-      </w:r>
-    </w:p>
-    <w:p>
-      <w:pPr>
-        <w:pStyle w:val="ListParagraph"/>
-        <w:numPr>
-          <w:ilvl w:val="1"/>
-          <w:numId w:val="2"/>
-        </w:numPr>
-      </w:pPr>
-      <w:r>
-        <w:t xml:space="preserve">Copy the setup0.h file to </w:t>
-      </w:r>
-      <w:proofErr w:type="spellStart"/>
-      <w:r>
-        <w:t>setup.h</w:t>
-      </w:r>
-      <w:proofErr w:type="spellEnd"/>
-    </w:p>
-    <w:p>
-      <w:pPr>
-        <w:pStyle w:val="ListParagraph"/>
-        <w:numPr>
-          <w:ilvl w:val="0"/>
-          <w:numId w:val="2"/>
-        </w:numPr>
-      </w:pPr>
-      <w:r>
-        <w:t>Select the ‘Debug’ Configuration, and build.</w:t>
-      </w:r>
-    </w:p>
-    <w:p>
-      <w:pPr>
-        <w:pStyle w:val="ListParagraph"/>
-        <w:numPr>
-          <w:ilvl w:val="0"/>
-          <w:numId w:val="2"/>
-        </w:numPr>
-      </w:pPr>
-      <w:r>
-        <w:t>Select the ‘Release’ Configuration, and build.</w:t>
-      </w:r>
-    </w:p>
-    <w:p>
-      <w:pPr>
-        <w:pStyle w:val="ListParagraph"/>
-        <w:numPr>
-          <w:ilvl w:val="0"/>
-          <w:numId w:val="2"/>
-        </w:numPr>
-      </w:pPr>
-      <w:r>
-        <w:t xml:space="preserve"> </w:t>
-      </w:r>
-      <w:r>
-        <w:t>Set the WXMSW3 environment variable to c:\wxWidgets</w:t>
-      </w:r>
-      <w:r>
-        <w:t>32</w:t>
-      </w:r>
     </w:p>
     <w:p>
       <w:r>
@@ -613,7 +554,6 @@
         </w:numPr>
       </w:pPr>
       <w:r>
-        <w:lastRenderedPageBreak/>
         <w:t>Set the LKDIR environment variable to point to your LK folder.</w:t>
       </w:r>
     </w:p>
@@ -645,6 +585,7 @@
         </w:numPr>
       </w:pPr>
       <w:r>
+        <w:lastRenderedPageBreak/>
         <w:t xml:space="preserve">Check out WEX from </w:t>
       </w:r>
       <w:hyperlink r:id="rId8" w:history="1">
@@ -1173,7 +1114,6 @@
         </w:numPr>
       </w:pPr>
       <w:r>
-        <w:lastRenderedPageBreak/>
         <w:t xml:space="preserve">In the </w:t>
       </w:r>
       <w:proofErr w:type="spellStart"/>
@@ -1330,6 +1270,7 @@
         </w:numPr>
       </w:pPr>
       <w:r>
+        <w:lastRenderedPageBreak/>
         <w:t>make</w:t>
       </w:r>
     </w:p>

</xml_diff>

<commit_message>
ssc_devtools.docx update for wxWidgets 3.0.0
</commit_message>
<xml_diff>
--- a/doc/ssc_devtools.docx
+++ b/doc/ssc_devtools.docx
@@ -84,6 +84,34 @@
           <w:b/>
         </w:rPr>
         <w:t>3 Jan 2012</w:t>
+      </w:r>
+    </w:p>
+    <w:p>
+      <w:pPr>
+        <w:jc w:val="center"/>
+        <w:rPr>
+          <w:b/>
+        </w:rPr>
+      </w:pPr>
+      <w:r>
+        <w:rPr>
+          <w:b/>
+        </w:rPr>
+        <w:t xml:space="preserve">Steven </w:t>
+      </w:r>
+      <w:proofErr w:type="spellStart"/>
+      <w:r>
+        <w:rPr>
+          <w:b/>
+        </w:rPr>
+        <w:t>Janzou</w:t>
+      </w:r>
+      <w:proofErr w:type="spellEnd"/>
+      <w:r>
+        <w:rPr>
+          <w:b/>
+        </w:rPr>
+        <w:t xml:space="preserve"> – Updated 19 Jan 2014</w:t>
       </w:r>
     </w:p>
     <w:p>
@@ -228,6 +256,9 @@
         <w:t xml:space="preserve">Extract to </w:t>
       </w:r>
       <w:r>
+        <w:t>c:\</w:t>
+      </w:r>
+      <w:r>
         <w:t>wxWidgets-3.0.0-x32</w:t>
       </w:r>
     </w:p>
@@ -252,6 +283,9 @@
         <w:t>C:\wxWidgets-3.0.0-x32\build\msw</w:t>
       </w:r>
       <w:r>
+        <w:t>\wx.dsw</w:t>
+      </w:r>
+      <w:r>
         <w:t xml:space="preserve"> file</w:t>
       </w:r>
     </w:p>
@@ -328,8 +362,6 @@
       <w:r>
         <w:t>C:\wxWidgets-3.0.0-x32</w:t>
       </w:r>
-      <w:bookmarkStart w:id="0" w:name="_GoBack"/>
-      <w:bookmarkEnd w:id="0"/>
     </w:p>
     <w:p>
       <w:r>
@@ -342,6 +374,13 @@
           <w:b/>
         </w:rPr>
       </w:pPr>
+    </w:p>
+    <w:p>
+      <w:pPr>
+        <w:rPr>
+          <w:b/>
+        </w:rPr>
+      </w:pPr>
       <w:proofErr w:type="spellStart"/>
       <w:proofErr w:type="gramStart"/>
       <w:r>
@@ -373,7 +412,13 @@
     </w:p>
     <w:p>
       <w:r>
-        <w:t>Repeat steps 1-7 above, with the following changes:</w:t>
+        <w:t>Repeat steps 1-</w:t>
+      </w:r>
+      <w:r>
+        <w:t>6</w:t>
+      </w:r>
+      <w:r>
+        <w:t xml:space="preserve"> above, with the following changes:</w:t>
       </w:r>
     </w:p>
     <w:p>
@@ -385,7 +430,19 @@
         </w:numPr>
       </w:pPr>
       <w:r>
-        <w:t xml:space="preserve">Change the folder to “c:\wxWidgets64”, </w:t>
+        <w:t>Change the folder to “</w:t>
+      </w:r>
+      <w:r>
+        <w:t>c:\</w:t>
+      </w:r>
+      <w:r>
+        <w:t>wxWidgets-3.0.0-x</w:t>
+      </w:r>
+      <w:r>
+        <w:t>64</w:t>
+      </w:r>
+      <w:r>
+        <w:t xml:space="preserve">”, </w:t>
       </w:r>
     </w:p>
     <w:p>
@@ -397,15 +454,28 @@
         </w:numPr>
       </w:pPr>
       <w:r>
-        <w:t>Open the project file wx_vc9.sln, and let it convert.  After it has converted</w:t>
-      </w:r>
-      <w:proofErr w:type="gramStart"/>
-      <w:r>
-        <w:t>,  click</w:t>
-      </w:r>
-      <w:proofErr w:type="gramEnd"/>
-      <w:r>
-        <w:t xml:space="preserve"> on “Configuration Manager”, and under “Active Solution Platform” in the dialog box, click “new”.  Select “x64”, and allow it to copy settings from the Win32 configuration.</w:t>
+        <w:t>Open the project file wx</w:t>
+      </w:r>
+      <w:r>
+        <w:t>.dsw</w:t>
+      </w:r>
+      <w:r>
+        <w:t xml:space="preserve">, and let it convert.  After it has converted, click on “Configuration Manager”, and under “Active </w:t>
+      </w:r>
+      <w:r>
+        <w:t>s</w:t>
+      </w:r>
+      <w:r>
+        <w:t xml:space="preserve">olution </w:t>
+      </w:r>
+      <w:r>
+        <w:t>p</w:t>
+      </w:r>
+      <w:r>
+        <w:t>latform” in the dialog box, click “new”.  Select “x64”, and allow it to copy settin</w:t>
+      </w:r>
+      <w:r>
+        <w:t>gs from the Win32 configuration and leave “Create new project platforms” checked.</w:t>
       </w:r>
     </w:p>
     <w:p>
@@ -417,7 +487,7 @@
         </w:numPr>
       </w:pPr>
       <w:r>
-        <w:t>In Tools-&gt;Options-&gt;Projects and Solutions-&gt;Build and Run, change the maximum number of parallel project builds to “1”.</w:t>
+        <w:t>Build both Debug and Release configurations for the x64 platform, all of them should complete successfully.</w:t>
       </w:r>
     </w:p>
     <w:p>
@@ -429,43 +499,29 @@
         </w:numPr>
       </w:pPr>
       <w:r>
-        <w:t>Build both Debug and Release configurations for the x64 platform, all of them should complete successfully.</w:t>
-      </w:r>
-    </w:p>
-    <w:p>
-      <w:pPr>
-        <w:pStyle w:val="ListParagraph"/>
-        <w:numPr>
-          <w:ilvl w:val="0"/>
-          <w:numId w:val="5"/>
-        </w:numPr>
-      </w:pPr>
-      <w:r>
         <w:t>Setup the environment variable “WXMSW</w:t>
       </w:r>
       <w:r>
         <w:t>3</w:t>
       </w:r>
       <w:r>
-        <w:t>x64” to point to the c:\wxWidgets64</w:t>
-      </w:r>
-    </w:p>
-    <w:p>
-      <w:pPr>
-        <w:pStyle w:val="ListParagraph"/>
-        <w:numPr>
-          <w:ilvl w:val="0"/>
-          <w:numId w:val="5"/>
-        </w:numPr>
-      </w:pPr>
-    </w:p>
-    <w:p>
-      <w:pPr>
-        <w:pStyle w:val="ListParagraph"/>
-        <w:numPr>
-          <w:ilvl w:val="0"/>
-          <w:numId w:val="5"/>
-        </w:numPr>
+        <w:t xml:space="preserve">x64” to point to the </w:t>
+      </w:r>
+      <w:r>
+        <w:t>c:\</w:t>
+      </w:r>
+      <w:r>
+        <w:t>wxWidgets-3.0.0-x64</w:t>
+      </w:r>
+    </w:p>
+    <w:p>
+      <w:pPr>
+        <w:pStyle w:val="ListParagraph"/>
+      </w:pPr>
+    </w:p>
+    <w:p>
+      <w:pPr>
+        <w:pStyle w:val="ListParagraph"/>
       </w:pPr>
     </w:p>
     <w:p>
@@ -530,7 +586,24 @@
         </w:numPr>
       </w:pPr>
       <w:r>
-        <w:t>Open the vc2012_wx3_unicode\lkwx3lib.sln project file</w:t>
+        <w:t xml:space="preserve">Open the </w:t>
+      </w:r>
+      <w:proofErr w:type="spellStart"/>
+      <w:r>
+        <w:t>lk</w:t>
+      </w:r>
+      <w:proofErr w:type="spellEnd"/>
+      <w:r>
+        <w:t>\vc2013_wx3</w:t>
+      </w:r>
+      <w:r>
+        <w:t>\</w:t>
+      </w:r>
+      <w:r>
+        <w:t xml:space="preserve"> lkvc13wx3</w:t>
+      </w:r>
+      <w:r>
+        <w:t>.sln project file</w:t>
       </w:r>
     </w:p>
     <w:p>
@@ -554,7 +627,21 @@
         </w:numPr>
       </w:pPr>
       <w:r>
-        <w:t>Set the LKDIR environment variable to point to your LK folder.</w:t>
+        <w:t xml:space="preserve">Set the LKDIR environment variable to point to your </w:t>
+      </w:r>
+      <w:r>
+        <w:t>‘</w:t>
+      </w:r>
+      <w:proofErr w:type="spellStart"/>
+      <w:r>
+        <w:t>lk</w:t>
+      </w:r>
+      <w:proofErr w:type="spellEnd"/>
+      <w:r>
+        <w:t>’</w:t>
+      </w:r>
+      <w:r>
+        <w:t xml:space="preserve"> folder.</w:t>
       </w:r>
     </w:p>
     <w:p>
@@ -573,6 +660,7 @@
         <w:rPr>
           <w:b/>
         </w:rPr>
+        <w:lastRenderedPageBreak/>
         <w:t>WEX Library</w:t>
       </w:r>
     </w:p>
@@ -585,7 +673,6 @@
         </w:numPr>
       </w:pPr>
       <w:r>
-        <w:lastRenderedPageBreak/>
         <w:t xml:space="preserve">Check out WEX from </w:t>
       </w:r>
       <w:hyperlink r:id="rId8" w:history="1">
@@ -625,7 +712,24 @@
       </w:r>
       <w:proofErr w:type="spellEnd"/>
       <w:r>
-        <w:t>\vc2012_wx3_unicode\wexlib.sln project</w:t>
+        <w:t>\</w:t>
+      </w:r>
+      <w:r>
+        <w:t>v</w:t>
+      </w:r>
+      <w:r>
+        <w:t>c2013_wx3</w:t>
+      </w:r>
+      <w:r>
+        <w:t>\</w:t>
+      </w:r>
+      <w:r>
+        <w:t xml:space="preserve"> wexvc13wx3</w:t>
+      </w:r>
+      <w:bookmarkStart w:id="0" w:name="_GoBack"/>
+      <w:bookmarkEnd w:id="0"/>
+      <w:r>
+        <w:t>.sln project</w:t>
       </w:r>
     </w:p>
     <w:p>
@@ -1170,6 +1274,7 @@
         </w:numPr>
       </w:pPr>
       <w:r>
+        <w:lastRenderedPageBreak/>
         <w:t xml:space="preserve"> </w:t>
       </w:r>
       <w:r>
@@ -1270,7 +1375,6 @@
         </w:numPr>
       </w:pPr>
       <w:r>
-        <w:lastRenderedPageBreak/>
         <w:t>make</w:t>
       </w:r>
     </w:p>

</xml_diff>

<commit_message>
Reverted changes from previous to work with stock wx3 build for x64, win32.  ssc_devtools.docx updated accordingly. Updated ssc_devtools.docx
</commit_message>
<xml_diff>
--- a/doc/ssc_devtools.docx
+++ b/doc/ssc_devtools.docx
@@ -17,21 +17,28 @@
         </w:rPr>
         <w:t xml:space="preserve">Compiling </w:t>
       </w:r>
-      <w:proofErr w:type="spellStart"/>
       <w:r>
         <w:rPr>
           <w:b/>
           <w:sz w:val="28"/>
         </w:rPr>
-        <w:t>SSC+SSCdev</w:t>
-      </w:r>
-      <w:proofErr w:type="spellEnd"/>
-      <w:r>
+        <w:t xml:space="preserve">SSC+SSCdev for win32/x64/linux64/osx64 </w:t>
+      </w:r>
+    </w:p>
+    <w:p>
+      <w:pPr>
+        <w:jc w:val="center"/>
         <w:rPr>
           <w:b/>
           <w:sz w:val="28"/>
         </w:rPr>
-        <w:t xml:space="preserve"> for win32/x64/linux64/osx64 </w:t>
+      </w:pPr>
+      <w:r>
+        <w:rPr>
+          <w:b/>
+          <w:sz w:val="28"/>
+        </w:rPr>
+        <w:t>Using wxWidgets 3 (SVN), LK, and WEX</w:t>
       </w:r>
     </w:p>
     <w:p>
@@ -39,31 +46,19 @@
         <w:jc w:val="center"/>
         <w:rPr>
           <w:b/>
-          <w:sz w:val="28"/>
-        </w:rPr>
-      </w:pPr>
-      <w:r>
-        <w:rPr>
-          <w:b/>
-          <w:sz w:val="28"/>
-        </w:rPr>
-        <w:t xml:space="preserve">Using </w:t>
-      </w:r>
-      <w:proofErr w:type="spellStart"/>
-      <w:r>
-        <w:rPr>
-          <w:b/>
-          <w:sz w:val="28"/>
-        </w:rPr>
-        <w:t>wxWidgets</w:t>
-      </w:r>
-      <w:proofErr w:type="spellEnd"/>
-      <w:r>
-        <w:rPr>
-          <w:b/>
-          <w:sz w:val="28"/>
-        </w:rPr>
-        <w:t xml:space="preserve"> 3 (SVN), LK, and WEX</w:t>
+        </w:rPr>
+      </w:pPr>
+      <w:r>
+        <w:rPr>
+          <w:b/>
+        </w:rPr>
+        <w:t xml:space="preserve">Aron Dobos – Updated </w:t>
+      </w:r>
+      <w:r>
+        <w:rPr>
+          <w:b/>
+        </w:rPr>
+        <w:t>3 Jan 2012</w:t>
       </w:r>
     </w:p>
     <w:p>
@@ -77,41 +72,7 @@
         <w:rPr>
           <w:b/>
         </w:rPr>
-        <w:t xml:space="preserve">Aron Dobos – Updated </w:t>
-      </w:r>
-      <w:r>
-        <w:rPr>
-          <w:b/>
-        </w:rPr>
-        <w:t>3 Jan 2012</w:t>
-      </w:r>
-    </w:p>
-    <w:p>
-      <w:pPr>
-        <w:jc w:val="center"/>
-        <w:rPr>
-          <w:b/>
-        </w:rPr>
-      </w:pPr>
-      <w:r>
-        <w:rPr>
-          <w:b/>
-        </w:rPr>
-        <w:t xml:space="preserve">Steven </w:t>
-      </w:r>
-      <w:proofErr w:type="spellStart"/>
-      <w:r>
-        <w:rPr>
-          <w:b/>
-        </w:rPr>
-        <w:t>Janzou</w:t>
-      </w:r>
-      <w:proofErr w:type="spellEnd"/>
-      <w:r>
-        <w:rPr>
-          <w:b/>
-        </w:rPr>
-        <w:t xml:space="preserve"> – Updated 19 Jan 2014</w:t>
+        <w:t>Steven Janzou – Updated 19 Jan 2014</w:t>
       </w:r>
     </w:p>
     <w:p>
@@ -147,14 +108,8 @@
         </w:rPr>
         <w:t xml:space="preserve"> Express for Desktop</w:t>
       </w:r>
-      <w:r>
-        <w:rPr>
-          <w:b/>
-          <w:color w:val="FF0000"/>
-          <w:sz w:val="28"/>
-        </w:rPr>
-        <w:t>:</w:t>
-      </w:r>
+      <w:bookmarkStart w:id="0" w:name="_GoBack"/>
+      <w:bookmarkEnd w:id="0"/>
     </w:p>
     <w:p>
       <w:pPr>
@@ -182,33 +137,23 @@
           <w:b/>
         </w:rPr>
       </w:pPr>
-      <w:proofErr w:type="spellStart"/>
-      <w:proofErr w:type="gramStart"/>
-      <w:r>
-        <w:rPr>
-          <w:b/>
-        </w:rPr>
-        <w:t>wxWidgets</w:t>
-      </w:r>
-      <w:proofErr w:type="spellEnd"/>
-      <w:proofErr w:type="gramEnd"/>
-      <w:r>
-        <w:rPr>
-          <w:b/>
-        </w:rPr>
-        <w:t xml:space="preserve"> </w:t>
-      </w:r>
-      <w:r>
-        <w:rPr>
-          <w:b/>
-        </w:rPr>
-        <w:t>3.0</w:t>
-      </w:r>
-      <w:r>
-        <w:rPr>
-          <w:b/>
-        </w:rPr>
-        <w:t xml:space="preserve"> SVN, 32 bit.</w:t>
+      <w:r>
+        <w:rPr>
+          <w:b/>
+        </w:rPr>
+        <w:t>wxWidgets 3.0</w:t>
+      </w:r>
+      <w:r>
+        <w:rPr>
+          <w:b/>
+        </w:rPr>
+        <w:t>, win32 and x64</w:t>
+      </w:r>
+      <w:r>
+        <w:rPr>
+          <w:b/>
+        </w:rPr>
+        <w:t>.</w:t>
       </w:r>
     </w:p>
     <w:p>
@@ -220,15 +165,7 @@
         </w:numPr>
       </w:pPr>
       <w:r>
-        <w:t xml:space="preserve">Download </w:t>
-      </w:r>
-      <w:proofErr w:type="spellStart"/>
-      <w:r>
-        <w:t>wxWidgets</w:t>
-      </w:r>
-      <w:proofErr w:type="spellEnd"/>
-      <w:r>
-        <w:t xml:space="preserve"> 3.0 from </w:t>
+        <w:t xml:space="preserve">Download wxWidgets 3.0 from </w:t>
       </w:r>
     </w:p>
     <w:p>
@@ -253,13 +190,7 @@
         </w:numPr>
       </w:pPr>
       <w:r>
-        <w:t xml:space="preserve">Extract to </w:t>
-      </w:r>
-      <w:r>
-        <w:t>c:\</w:t>
-      </w:r>
-      <w:r>
-        <w:t>wxWidgets-3.0.0-x32</w:t>
+        <w:t>Extract to c:\wxWidgets-3.0.0</w:t>
       </w:r>
     </w:p>
     <w:p>
@@ -271,19 +202,16 @@
         </w:numPr>
       </w:pPr>
       <w:r>
-        <w:t>Open Visual Studio 201</w:t>
-      </w:r>
-      <w:r>
-        <w:t>3</w:t>
-      </w:r>
-      <w:r>
-        <w:t xml:space="preserve">, and open the </w:t>
-      </w:r>
-      <w:r>
-        <w:t>C:\wxWidgets-3.0.0-x32\build\msw</w:t>
-      </w:r>
-      <w:r>
-        <w:t>\wx.dsw</w:t>
+        <w:t xml:space="preserve">Open Visual Studio 2013, and open the </w:t>
+      </w:r>
+      <w:r>
+        <w:t>C:\wxWidgets-3.0.0\build\msw</w:t>
+      </w:r>
+      <w:r>
+        <w:t>\wx</w:t>
+      </w:r>
+      <w:r>
+        <w:t>_vc10.sln</w:t>
       </w:r>
       <w:r>
         <w:t xml:space="preserve"> file</w:t>
@@ -310,15 +238,7 @@
         </w:numPr>
       </w:pPr>
       <w:r>
-        <w:t>If the conversion report issues an error for the .</w:t>
-      </w:r>
-      <w:proofErr w:type="spellStart"/>
-      <w:r>
-        <w:t>sln</w:t>
-      </w:r>
-      <w:proofErr w:type="spellEnd"/>
-      <w:r>
-        <w:t>, ignore it.</w:t>
+        <w:t>If the conversion report issues an error for the .sln, ignore it.</w:t>
       </w:r>
     </w:p>
     <w:p>
@@ -330,7 +250,13 @@
         </w:numPr>
       </w:pPr>
       <w:r>
-        <w:t>Select the ‘Debug’ Configuration, and build.</w:t>
+        <w:t>Select the ‘Debug’ Configuration, and build</w:t>
+      </w:r>
+      <w:r>
+        <w:t>, then the ‘Release’ Configuration, and build</w:t>
+      </w:r>
+      <w:r>
+        <w:t>.</w:t>
       </w:r>
     </w:p>
     <w:p>
@@ -342,7 +268,7 @@
         </w:numPr>
       </w:pPr>
       <w:r>
-        <w:t>Select the ‘Release’ Configuration, and build.</w:t>
+        <w:t>Select the x64 solution platform from the tool bar.</w:t>
       </w:r>
     </w:p>
     <w:p>
@@ -354,71 +280,7 @@
         </w:numPr>
       </w:pPr>
       <w:r>
-        <w:t xml:space="preserve"> </w:t>
-      </w:r>
-      <w:r>
-        <w:t xml:space="preserve">Set the WXMSW3 environment variable to </w:t>
-      </w:r>
-      <w:r>
-        <w:t>C:\wxWidgets-3.0.0-x32</w:t>
-      </w:r>
-    </w:p>
-    <w:p>
-      <w:r>
-        <w:t>Everything should complete successfully.</w:t>
-      </w:r>
-    </w:p>
-    <w:p>
-      <w:pPr>
-        <w:rPr>
-          <w:b/>
-        </w:rPr>
-      </w:pPr>
-    </w:p>
-    <w:p>
-      <w:pPr>
-        <w:rPr>
-          <w:b/>
-        </w:rPr>
-      </w:pPr>
-      <w:proofErr w:type="spellStart"/>
-      <w:proofErr w:type="gramStart"/>
-      <w:r>
-        <w:rPr>
-          <w:b/>
-        </w:rPr>
-        <w:t>wxWidgets</w:t>
-      </w:r>
-      <w:proofErr w:type="spellEnd"/>
-      <w:proofErr w:type="gramEnd"/>
-      <w:r>
-        <w:rPr>
-          <w:b/>
-        </w:rPr>
-        <w:t xml:space="preserve"> 64 </w:t>
-      </w:r>
-      <w:r>
-        <w:rPr>
-          <w:b/>
-        </w:rPr>
-        <w:t>b</w:t>
-      </w:r>
-      <w:r>
-        <w:rPr>
-          <w:b/>
-        </w:rPr>
-        <w:t>it compilation:</w:t>
-      </w:r>
-    </w:p>
-    <w:p>
-      <w:r>
-        <w:t>Repeat steps 1-</w:t>
-      </w:r>
-      <w:r>
-        <w:t>6</w:t>
-      </w:r>
-      <w:r>
-        <w:t xml:space="preserve"> above, with the following changes:</w:t>
+        <w:t>Build both Debug and Release configurations for the x64 platform, all of them should complete successfully.</w:t>
       </w:r>
     </w:p>
     <w:p>
@@ -426,118 +288,34 @@
         <w:pStyle w:val="ListParagraph"/>
         <w:numPr>
           <w:ilvl w:val="0"/>
-          <w:numId w:val="5"/>
-        </w:numPr>
-      </w:pPr>
-      <w:r>
-        <w:t>Change the folder to “</w:t>
-      </w:r>
-      <w:r>
-        <w:t>c:\</w:t>
-      </w:r>
-      <w:r>
-        <w:t>wxWidgets-3.0.0-x</w:t>
-      </w:r>
-      <w:r>
-        <w:t>64</w:t>
-      </w:r>
-      <w:r>
-        <w:t xml:space="preserve">”, </w:t>
-      </w:r>
-    </w:p>
-    <w:p>
-      <w:pPr>
-        <w:pStyle w:val="ListParagraph"/>
-        <w:numPr>
-          <w:ilvl w:val="0"/>
-          <w:numId w:val="5"/>
-        </w:numPr>
-      </w:pPr>
-      <w:r>
-        <w:t>Open the project file wx</w:t>
-      </w:r>
-      <w:r>
-        <w:t>.dsw</w:t>
-      </w:r>
-      <w:r>
-        <w:t xml:space="preserve">, and let it convert.  After it has converted, click on “Configuration Manager”, and under “Active </w:t>
-      </w:r>
-      <w:r>
-        <w:t>s</w:t>
-      </w:r>
-      <w:r>
-        <w:t xml:space="preserve">olution </w:t>
-      </w:r>
-      <w:r>
-        <w:t>p</w:t>
-      </w:r>
-      <w:r>
-        <w:t>latform” in the dialog box, click “new”.  Select “x64”, and allow it to copy settin</w:t>
-      </w:r>
-      <w:r>
-        <w:t>gs from the Win32 configuration and leave “Create new project platforms” checked.</w:t>
-      </w:r>
-    </w:p>
-    <w:p>
-      <w:pPr>
-        <w:pStyle w:val="ListParagraph"/>
-        <w:numPr>
-          <w:ilvl w:val="0"/>
-          <w:numId w:val="5"/>
-        </w:numPr>
-      </w:pPr>
-      <w:r>
-        <w:t>Build both Debug and Release configurations for the x64 platform, all of them should complete successfully.</w:t>
-      </w:r>
-    </w:p>
-    <w:p>
-      <w:pPr>
-        <w:pStyle w:val="ListParagraph"/>
-        <w:numPr>
-          <w:ilvl w:val="0"/>
-          <w:numId w:val="5"/>
-        </w:numPr>
-      </w:pPr>
-      <w:r>
-        <w:t>Setup the environment variable “WXMSW</w:t>
-      </w:r>
-      <w:r>
-        <w:t>3</w:t>
-      </w:r>
-      <w:r>
-        <w:t xml:space="preserve">x64” to point to the </w:t>
-      </w:r>
-      <w:r>
-        <w:t>c:\wxWidgets-3.0.0-x64</w:t>
-      </w:r>
-    </w:p>
-    <w:p>
-      <w:pPr>
-        <w:pStyle w:val="ListParagraph"/>
-      </w:pPr>
-    </w:p>
-    <w:p>
-      <w:pPr>
-        <w:pStyle w:val="ListParagraph"/>
-      </w:pPr>
-    </w:p>
-    <w:p>
-      <w:pPr>
-        <w:rPr>
-          <w:b/>
-        </w:rPr>
-      </w:pPr>
-      <w:r>
-        <w:rPr>
-          <w:b/>
-        </w:rPr>
-        <w:t>LK</w:t>
-      </w:r>
-      <w:r>
-        <w:rPr>
-          <w:b/>
-        </w:rPr>
-        <w:t xml:space="preserve"> Library</w:t>
+          <w:numId w:val="2"/>
+        </w:numPr>
+        <w:rPr>
+          <w:b/>
+        </w:rPr>
+      </w:pPr>
+      <w:r>
+        <w:t>Set the WXMSW3 environment variable to C:\wxWidgets-3.0.0</w:t>
+      </w:r>
+    </w:p>
+    <w:p>
+      <w:pPr>
+        <w:rPr>
+          <w:b/>
+        </w:rPr>
+      </w:pPr>
+    </w:p>
+    <w:p>
+      <w:pPr>
+        <w:rPr>
+          <w:b/>
+        </w:rPr>
+      </w:pPr>
+      <w:r>
+        <w:rPr>
+          <w:b/>
+        </w:rPr>
+        <w:t>LK Library</w:t>
       </w:r>
     </w:p>
     <w:p>
@@ -563,15 +341,7 @@
         <w:t xml:space="preserve"> </w:t>
       </w:r>
       <w:r>
-        <w:t xml:space="preserve"> into a folder called ‘</w:t>
-      </w:r>
-      <w:proofErr w:type="spellStart"/>
-      <w:r>
-        <w:t>lk</w:t>
-      </w:r>
-      <w:proofErr w:type="spellEnd"/>
-      <w:r>
-        <w:t>’</w:t>
+        <w:t xml:space="preserve"> into a folder called ‘lk’</w:t>
       </w:r>
     </w:p>
     <w:p>
@@ -585,13 +355,8 @@
       <w:r>
         <w:t xml:space="preserve">Open the </w:t>
       </w:r>
-      <w:proofErr w:type="spellStart"/>
-      <w:r>
-        <w:t>lk</w:t>
-      </w:r>
-      <w:proofErr w:type="spellEnd"/>
-      <w:r>
-        <w:t>\vc2013_wx3</w:t>
+      <w:r>
+        <w:t>lk\vc2013_wx3</w:t>
       </w:r>
       <w:r>
         <w:t>\</w:t>
@@ -627,15 +392,7 @@
         <w:t xml:space="preserve">Set the LKDIR environment variable to point to your </w:t>
       </w:r>
       <w:r>
-        <w:t>‘</w:t>
-      </w:r>
-      <w:proofErr w:type="spellStart"/>
-      <w:r>
-        <w:t>lk</w:t>
-      </w:r>
-      <w:proofErr w:type="spellEnd"/>
-      <w:r>
-        <w:t>’</w:t>
+        <w:t>‘lk’</w:t>
       </w:r>
       <w:r>
         <w:t xml:space="preserve"> folder.</w:t>
@@ -657,7 +414,6 @@
         <w:rPr>
           <w:b/>
         </w:rPr>
-        <w:lastRenderedPageBreak/>
         <w:t>WEX Library</w:t>
       </w:r>
     </w:p>
@@ -681,15 +437,7 @@
         </w:r>
       </w:hyperlink>
       <w:r>
-        <w:t xml:space="preserve"> into a folder called ‘</w:t>
-      </w:r>
-      <w:proofErr w:type="spellStart"/>
-      <w:r>
-        <w:t>wex</w:t>
-      </w:r>
-      <w:proofErr w:type="spellEnd"/>
-      <w:r>
-        <w:t>’</w:t>
+        <w:t xml:space="preserve"> into a folder called ‘wex’</w:t>
       </w:r>
     </w:p>
     <w:p>
@@ -701,15 +449,7 @@
         </w:numPr>
       </w:pPr>
       <w:r>
-        <w:t xml:space="preserve">Open the </w:t>
-      </w:r>
-      <w:proofErr w:type="spellStart"/>
-      <w:r>
-        <w:t>wex</w:t>
-      </w:r>
-      <w:proofErr w:type="spellEnd"/>
-      <w:r>
-        <w:t>\</w:t>
+        <w:t>Open the wex\</w:t>
       </w:r>
       <w:r>
         <w:t>v</w:t>
@@ -751,15 +491,7 @@
         </w:numPr>
       </w:pPr>
       <w:r>
-        <w:t xml:space="preserve">Set the WEXDIR environment variable to your </w:t>
-      </w:r>
-      <w:proofErr w:type="spellStart"/>
-      <w:r>
-        <w:t>wex</w:t>
-      </w:r>
-      <w:proofErr w:type="spellEnd"/>
-      <w:r>
-        <w:t xml:space="preserve"> folder.</w:t>
+        <w:t>Set the WEXDIR environment variable to your wex folder.</w:t>
       </w:r>
     </w:p>
     <w:p>
@@ -773,15 +505,7 @@
         <w:t>Now you should be able to compile the m</w:t>
       </w:r>
       <w:r>
-        <w:t xml:space="preserve">ost recent SSC + </w:t>
-      </w:r>
-      <w:proofErr w:type="spellStart"/>
-      <w:r>
-        <w:t>SSCdev</w:t>
-      </w:r>
-      <w:proofErr w:type="spellEnd"/>
-      <w:r>
-        <w:t xml:space="preserve"> project for both 32 and 64 bit targets on Windows, using Visual Studio 2012.</w:t>
+        <w:t>ost recent SSC + SSCdev project for both 32 and 64 bit targets on Windows, using Visual Studio 2012.</w:t>
       </w:r>
     </w:p>
     <w:p/>
@@ -795,6 +519,7 @@
         <w:rPr>
           <w:b/>
         </w:rPr>
+        <w:lastRenderedPageBreak/>
         <w:t>Mac OSX 10.8 notes:</w:t>
       </w:r>
       <w:r>
@@ -813,15 +538,7 @@
         </w:numPr>
       </w:pPr>
       <w:r>
-        <w:t xml:space="preserve">Download the latest </w:t>
-      </w:r>
-      <w:proofErr w:type="spellStart"/>
-      <w:r>
-        <w:t>XCode</w:t>
-      </w:r>
-      <w:proofErr w:type="spellEnd"/>
-      <w:r>
-        <w:t xml:space="preserve"> (4.</w:t>
+        <w:t>Download the latest XCode (4.</w:t>
       </w:r>
       <w:r>
         <w:t>6</w:t>
@@ -839,13 +556,8 @@
         </w:numPr>
       </w:pPr>
       <w:r>
-        <w:t xml:space="preserve">Run </w:t>
-      </w:r>
-      <w:proofErr w:type="spellStart"/>
-      <w:r>
-        <w:t>XCode</w:t>
-      </w:r>
-      <w:proofErr w:type="spellEnd"/>
+        <w:t>Run XCode</w:t>
+      </w:r>
     </w:p>
     <w:p>
       <w:pPr>
@@ -856,15 +568,7 @@
         </w:numPr>
       </w:pPr>
       <w:r>
-        <w:t xml:space="preserve">Select </w:t>
-      </w:r>
-      <w:proofErr w:type="spellStart"/>
-      <w:r>
-        <w:t>XCode</w:t>
-      </w:r>
-      <w:proofErr w:type="spellEnd"/>
-      <w:r>
-        <w:t>-&gt;</w:t>
+        <w:t>Select XCode-&gt;</w:t>
       </w:r>
       <w:r>
         <w:t>Preferences</w:t>
@@ -887,13 +591,8 @@
           <w:numId w:val="8"/>
         </w:numPr>
       </w:pPr>
-      <w:proofErr w:type="gramStart"/>
-      <w:r>
-        <w:t>under</w:t>
-      </w:r>
-      <w:proofErr w:type="gramEnd"/>
-      <w:r>
-        <w:t xml:space="preserve"> “Downloads”, download and install all of the command line tools.</w:t>
+      <w:r>
+        <w:t>under “Downloads”, download and install all of the command line tools.</w:t>
       </w:r>
     </w:p>
     <w:p>
@@ -905,15 +604,7 @@
         </w:numPr>
       </w:pPr>
       <w:r>
-        <w:t xml:space="preserve">Check out </w:t>
-      </w:r>
-      <w:proofErr w:type="spellStart"/>
-      <w:r>
-        <w:t>wxWidgets</w:t>
-      </w:r>
-      <w:proofErr w:type="spellEnd"/>
-      <w:r>
-        <w:t xml:space="preserve">  </w:t>
+        <w:t xml:space="preserve">Check out wxWidgets  </w:t>
       </w:r>
     </w:p>
     <w:p>
@@ -924,19 +615,9 @@
           <w:numId w:val="2"/>
         </w:numPr>
       </w:pPr>
-      <w:proofErr w:type="spellStart"/>
-      <w:r>
-        <w:t>mkdir</w:t>
-      </w:r>
-      <w:proofErr w:type="spellEnd"/>
-      <w:r>
-        <w:t xml:space="preserve"> </w:t>
-      </w:r>
-      <w:proofErr w:type="spellStart"/>
-      <w:r>
-        <w:t>wxWidgets</w:t>
-      </w:r>
-      <w:proofErr w:type="spellEnd"/>
+      <w:r>
+        <w:t>mkdir wxWidgets</w:t>
+      </w:r>
     </w:p>
     <w:p>
       <w:pPr>
@@ -946,13 +627,8 @@
           <w:numId w:val="2"/>
         </w:numPr>
       </w:pPr>
-      <w:proofErr w:type="spellStart"/>
-      <w:r>
-        <w:t>svn</w:t>
-      </w:r>
-      <w:proofErr w:type="spellEnd"/>
-      <w:r>
-        <w:t xml:space="preserve"> co </w:t>
+      <w:r>
+        <w:t xml:space="preserve">svn co </w:t>
       </w:r>
       <w:hyperlink r:id="rId9" w:history="1">
         <w:r>
@@ -969,15 +645,7 @@
         <w:t xml:space="preserve">  </w:t>
       </w:r>
       <w:r>
-        <w:t xml:space="preserve"> ./</w:t>
-      </w:r>
-      <w:proofErr w:type="spellStart"/>
-      <w:r>
-        <w:t>wxWidgets</w:t>
-      </w:r>
-      <w:proofErr w:type="spellEnd"/>
-      <w:r>
-        <w:t xml:space="preserve"> </w:t>
+        <w:t xml:space="preserve"> ./wxWidgets </w:t>
       </w:r>
     </w:p>
     <w:p>
@@ -1028,39 +696,7 @@
     </w:p>
     <w:p>
       <w:r>
-        <w:t xml:space="preserve">To facilitate easy combining of binaries from all 3 target </w:t>
-      </w:r>
-      <w:proofErr w:type="spellStart"/>
-      <w:r>
-        <w:t>OSes</w:t>
-      </w:r>
-      <w:proofErr w:type="spellEnd"/>
-      <w:r>
-        <w:t xml:space="preserve"> for SSC, there is a subfolder in the SSC </w:t>
-      </w:r>
-      <w:proofErr w:type="spellStart"/>
-      <w:r>
-        <w:t>svn</w:t>
-      </w:r>
-      <w:proofErr w:type="spellEnd"/>
-      <w:r>
-        <w:t xml:space="preserve"> called </w:t>
-      </w:r>
-      <w:proofErr w:type="spellStart"/>
-      <w:r>
-        <w:t>sdk</w:t>
-      </w:r>
-      <w:proofErr w:type="spellEnd"/>
-      <w:r>
-        <w:t xml:space="preserve">-release.  This subfolder contains compiled binaries from all three platforms, and is updated when there is a new release of the SDK.  The </w:t>
-      </w:r>
-      <w:proofErr w:type="spellStart"/>
-      <w:r>
-        <w:t>sdk</w:t>
-      </w:r>
-      <w:proofErr w:type="spellEnd"/>
-      <w:r>
-        <w:t>-release folder is intended to be checked out on each target platform, the binaries compiled, copied over, and then checked in to the SVN.  Then, when all the binaries are checked in, the folder can be zipped up for distribution containing all the different platform binaries.</w:t>
+        <w:t>To facilitate easy combining of binaries from all 3 target OSes for SSC, there is a subfolder in the SSC svn called sdk-release.  This subfolder contains compiled binaries from all three platforms, and is updated when there is a new release of the SDK.  The sdk-release folder is intended to be checked out on each target platform, the binaries compiled, copied over, and then checked in to the SVN.  Then, when all the binaries are checked in, the folder can be zipped up for distribution containing all the different platform binaries.</w:t>
       </w:r>
     </w:p>
     <w:p>
@@ -1072,23 +708,7 @@
         </w:numPr>
       </w:pPr>
       <w:r>
-        <w:t>In your c:\Projects\</w:t>
-      </w:r>
-      <w:proofErr w:type="gramStart"/>
-      <w:r>
-        <w:t>ssc  folder</w:t>
-      </w:r>
-      <w:proofErr w:type="gramEnd"/>
-      <w:r>
-        <w:t xml:space="preserve">, create a subfolder called </w:t>
-      </w:r>
-      <w:proofErr w:type="spellStart"/>
-      <w:r>
-        <w:t>sdk</w:t>
-      </w:r>
-      <w:proofErr w:type="spellEnd"/>
-      <w:r>
-        <w:t xml:space="preserve">-release. </w:t>
+        <w:t xml:space="preserve">In your c:\Projects\ssc  folder, create a subfolder called sdk-release. </w:t>
       </w:r>
     </w:p>
     <w:p>
@@ -1144,15 +764,7 @@
         </w:numPr>
       </w:pPr>
       <w:r>
-        <w:t xml:space="preserve">Run the make-sdk-win.bat file, which will copy the binaries to the right places in the </w:t>
-      </w:r>
-      <w:proofErr w:type="spellStart"/>
-      <w:r>
-        <w:t>sdk</w:t>
-      </w:r>
-      <w:proofErr w:type="spellEnd"/>
-      <w:r>
-        <w:t>-release folder.</w:t>
+        <w:t>Run the make-sdk-win.bat file, which will copy the binaries to the right places in the sdk-release folder.</w:t>
       </w:r>
     </w:p>
     <w:p>
@@ -1187,27 +799,508 @@
       <w:r>
         <w:t xml:space="preserve">In the </w:t>
       </w:r>
-      <w:proofErr w:type="spellStart"/>
-      <w:r>
-        <w:t>ssc</w:t>
-      </w:r>
-      <w:proofErr w:type="spellEnd"/>
-      <w:r>
+      <w:r>
+        <w:t>ssc/</w:t>
+      </w:r>
+      <w:r>
+        <w:t>mac_dylib folder, type make to build ssc.dylib</w:t>
+      </w:r>
+    </w:p>
+    <w:p>
+      <w:pPr>
+        <w:pStyle w:val="ListParagraph"/>
+        <w:numPr>
+          <w:ilvl w:val="1"/>
+          <w:numId w:val="9"/>
+        </w:numPr>
+      </w:pPr>
+      <w:r>
+        <w:t xml:space="preserve">In the </w:t>
+      </w:r>
+      <w:r>
+        <w:t>ssc/</w:t>
+      </w:r>
+      <w:r>
+        <w:t>dev</w:t>
+      </w:r>
+      <w:r>
+        <w:t>/osx_wx3</w:t>
+      </w:r>
+      <w:r>
+        <w:t xml:space="preserve"> folder, type make to build SSCdev.app</w:t>
+      </w:r>
+    </w:p>
+    <w:p>
+      <w:pPr>
+        <w:pStyle w:val="ListParagraph"/>
+        <w:numPr>
+          <w:ilvl w:val="2"/>
+          <w:numId w:val="9"/>
+        </w:numPr>
+      </w:pPr>
+      <w:r>
+        <w:t>This presumes you’ve compiled LK and WEX, as well as wxWidgets SVN with the following command line configuration:</w:t>
+      </w:r>
+    </w:p>
+    <w:p>
+      <w:pPr>
+        <w:pStyle w:val="ListParagraph"/>
+        <w:numPr>
+          <w:ilvl w:val="2"/>
+          <w:numId w:val="9"/>
+        </w:numPr>
+      </w:pPr>
+      <w:r>
+        <w:t xml:space="preserve"> </w:t>
+      </w:r>
+      <w:r>
+        <w:t>./configure --prefix=/Users/adobos/local/wx3-svn --enable-stl=yes --enable-debug=no --enable-shared=no --with-cocoa --with-libjpeg=builtin --with-libpng=builtin --with-regex=builtin --with-libtiff=builtin --with-zlib=builtin --with-expat=builtin</w:t>
+      </w:r>
+    </w:p>
+    <w:p>
+      <w:pPr>
+        <w:pStyle w:val="ListParagraph"/>
+        <w:numPr>
+          <w:ilvl w:val="2"/>
+          <w:numId w:val="9"/>
+        </w:numPr>
+      </w:pPr>
+      <w:r>
+        <w:t>make</w:t>
+      </w:r>
+    </w:p>
+    <w:p>
+      <w:pPr>
+        <w:pStyle w:val="ListParagraph"/>
+        <w:numPr>
+          <w:ilvl w:val="2"/>
+          <w:numId w:val="9"/>
+        </w:numPr>
+      </w:pPr>
+      <w:r>
+        <w:t>make install</w:t>
+      </w:r>
+    </w:p>
+    <w:p>
+      <w:pPr>
+        <w:pStyle w:val="ListParagraph"/>
+        <w:numPr>
+          <w:ilvl w:val="2"/>
+          <w:numId w:val="9"/>
+        </w:numPr>
+      </w:pPr>
+      <w:r>
+        <w:rPr>
+          <w:rFonts w:ascii="Menlo-Regular" w:hAnsi="Menlo-Regular" w:cs="Menlo-Regular"/>
+        </w:rPr>
+        <w:t>sudo ln -s /Users/</w:t>
+      </w:r>
+      <w:r>
+        <w:rPr>
+          <w:rFonts w:ascii="Menlo-Regular" w:hAnsi="Menlo-Regular" w:cs="Menlo-Regular"/>
+        </w:rPr>
+        <w:t>adobos</w:t>
+      </w:r>
+      <w:r>
+        <w:rPr>
+          <w:rFonts w:ascii="Menlo-Regular" w:hAnsi="Menlo-Regular" w:cs="Menlo-Regular"/>
+        </w:rPr>
+        <w:t>/local/wx</w:t>
+      </w:r>
+      <w:r>
+        <w:rPr>
+          <w:rFonts w:ascii="Menlo-Regular" w:hAnsi="Menlo-Regular" w:cs="Menlo-Regular"/>
+        </w:rPr>
+        <w:t>3-svn/lib/wx/config/osx_cocoa-unicode-static-2.9</w:t>
+      </w:r>
+      <w:r>
+        <w:rPr>
+          <w:rFonts w:ascii="Menlo-Regular" w:hAnsi="Menlo-Regular" w:cs="Menlo-Regular"/>
+        </w:rPr>
+        <w:t xml:space="preserve"> /usr/bin/wx-config-dsa</w:t>
+      </w:r>
+    </w:p>
+    <w:p>
+      <w:pPr>
+        <w:pStyle w:val="ListParagraph"/>
+        <w:numPr>
+          <w:ilvl w:val="2"/>
+          <w:numId w:val="9"/>
+        </w:numPr>
+      </w:pPr>
+      <w:r>
+        <w:rPr>
+          <w:rFonts w:ascii="Menlo-Regular" w:hAnsi="Menlo-Regular" w:cs="Menlo-Regular"/>
+        </w:rPr>
+        <w:t>sudo ln -s /Users/</w:t>
+      </w:r>
+      <w:r>
+        <w:rPr>
+          <w:rFonts w:ascii="Menlo-Regular" w:hAnsi="Menlo-Regular" w:cs="Menlo-Regular"/>
+        </w:rPr>
+        <w:t>adobos</w:t>
+      </w:r>
+      <w:r>
+        <w:rPr>
+          <w:rFonts w:ascii="Menlo-Regular" w:hAnsi="Menlo-Regular" w:cs="Menlo-Regular"/>
+        </w:rPr>
+        <w:t>/local/wx</w:t>
+      </w:r>
+      <w:r>
+        <w:rPr>
+          <w:rFonts w:ascii="Menlo-Regular" w:hAnsi="Menlo-Regular" w:cs="Menlo-Regular"/>
+        </w:rPr>
+        <w:t>3-svn/lib/wx/config/osx_cocoa-unicode-static-2.9</w:t>
+      </w:r>
+      <w:r>
+        <w:rPr>
+          <w:rFonts w:ascii="Menlo-Regular" w:hAnsi="Menlo-Regular" w:cs="Menlo-Regular"/>
+        </w:rPr>
+        <w:t xml:space="preserve"> /usr/bin/wx-config-</w:t>
+      </w:r>
+      <w:r>
+        <w:rPr>
+          <w:rFonts w:ascii="Menlo-Regular" w:hAnsi="Menlo-Regular" w:cs="Menlo-Regular"/>
+        </w:rPr>
+        <w:t>3</w:t>
+      </w:r>
+    </w:p>
+    <w:p>
+      <w:pPr>
+        <w:pStyle w:val="ListParagraph"/>
+        <w:numPr>
+          <w:ilvl w:val="2"/>
+          <w:numId w:val="9"/>
+        </w:numPr>
+      </w:pPr>
+      <w:r>
+        <w:t>cd lk/osx_wx3_unicode folder &amp;&amp; make</w:t>
+      </w:r>
+    </w:p>
+    <w:p>
+      <w:pPr>
+        <w:pStyle w:val="ListParagraph"/>
+        <w:numPr>
+          <w:ilvl w:val="2"/>
+          <w:numId w:val="9"/>
+        </w:numPr>
+      </w:pPr>
+      <w:r>
+        <w:t>cd  wex/osx_wx3_unicode folder &amp;&amp; make</w:t>
+      </w:r>
+    </w:p>
+    <w:p>
+      <w:pPr>
+        <w:pStyle w:val="ListParagraph"/>
+        <w:ind w:left="2160"/>
+      </w:pPr>
+    </w:p>
+    <w:p>
+      <w:pPr>
+        <w:pStyle w:val="ListParagraph"/>
+        <w:numPr>
+          <w:ilvl w:val="1"/>
+          <w:numId w:val="9"/>
+        </w:numPr>
+      </w:pPr>
+      <w:r>
+        <w:t>Back in the toplevel SSC folder, type “bash make-sdk-osx.sh” to copy the right files to the sdk-release folder.</w:t>
+      </w:r>
+    </w:p>
+    <w:p>
+      <w:pPr>
+        <w:pStyle w:val="ListParagraph"/>
+        <w:numPr>
+          <w:ilvl w:val="0"/>
+          <w:numId w:val="9"/>
+        </w:numPr>
+      </w:pPr>
+      <w:r>
+        <w:t>On Linux:</w:t>
+      </w:r>
+      <w:r>
+        <w:t xml:space="preserve"> (Assumed </w:t>
+      </w:r>
+      <w:r>
+        <w:t>CentOS 6.3</w:t>
+      </w:r>
+      <w:r>
+        <w:t>, 64 bit)</w:t>
+      </w:r>
+    </w:p>
+    <w:p>
+      <w:pPr>
+        <w:pStyle w:val="ListParagraph"/>
+        <w:numPr>
+          <w:ilvl w:val="1"/>
+          <w:numId w:val="9"/>
+        </w:numPr>
+      </w:pPr>
+      <w:r>
+        <w:t>In the</w:t>
+      </w:r>
+      <w:r>
+        <w:t xml:space="preserve"> ssc/</w:t>
+      </w:r>
+      <w:r>
+        <w:t xml:space="preserve"> linux_so folder, type make to build ssc.so</w:t>
+      </w:r>
+    </w:p>
+    <w:p>
+      <w:pPr>
+        <w:pStyle w:val="ListParagraph"/>
+        <w:numPr>
+          <w:ilvl w:val="1"/>
+          <w:numId w:val="9"/>
+        </w:numPr>
+      </w:pPr>
+      <w:r>
+        <w:lastRenderedPageBreak/>
+        <w:t xml:space="preserve">In the </w:t>
+      </w:r>
+      <w:r>
+        <w:t>ssc/</w:t>
+      </w:r>
+      <w:r>
+        <w:t>dev</w:t>
+      </w:r>
+      <w:r>
+        <w:t>/linux_wx3</w:t>
+      </w:r>
+      <w:r>
+        <w:t xml:space="preserve"> folder, type make</w:t>
+      </w:r>
+      <w:r>
+        <w:t xml:space="preserve"> to </w:t>
+      </w:r>
+      <w:r>
+        <w:t>build SSCdev.app</w:t>
+      </w:r>
+    </w:p>
+    <w:p>
+      <w:pPr>
+        <w:pStyle w:val="ListParagraph"/>
+        <w:numPr>
+          <w:ilvl w:val="2"/>
+          <w:numId w:val="9"/>
+        </w:numPr>
+      </w:pPr>
+      <w:r>
+        <w:t>This presumes you’ve compiled LK and WEX, as well as wxWidgets SVN with the following command line configuration:</w:t>
+      </w:r>
+    </w:p>
+    <w:p>
+      <w:pPr>
+        <w:pStyle w:val="ListParagraph"/>
+        <w:numPr>
+          <w:ilvl w:val="2"/>
+          <w:numId w:val="9"/>
+        </w:numPr>
+      </w:pPr>
+      <w:r>
+        <w:t xml:space="preserve"> </w:t>
+      </w:r>
+      <w:r>
+        <w:t>./configure --prefix=/</w:t>
+      </w:r>
+      <w:r>
+        <w:t>home</w:t>
+      </w:r>
+      <w:r>
+        <w:t>/adobos/local/wx3-svn --enable-stl=yes --enable-debug=no --enable-shared=no --with-</w:t>
+      </w:r>
+      <w:r>
+        <w:t>gtk=2</w:t>
+      </w:r>
+      <w:r>
+        <w:t xml:space="preserve"> --with-libjpeg=builtin --with-libpng=builtin --with-regex=builtin --with-libtiff=builtin --with-zlib=builtin --with-expat=builtin</w:t>
+      </w:r>
+    </w:p>
+    <w:p>
+      <w:pPr>
+        <w:pStyle w:val="ListParagraph"/>
+        <w:numPr>
+          <w:ilvl w:val="2"/>
+          <w:numId w:val="9"/>
+        </w:numPr>
+      </w:pPr>
+      <w:r>
+        <w:t>make</w:t>
+      </w:r>
+    </w:p>
+    <w:p>
+      <w:pPr>
+        <w:pStyle w:val="ListParagraph"/>
+        <w:numPr>
+          <w:ilvl w:val="2"/>
+          <w:numId w:val="9"/>
+        </w:numPr>
+      </w:pPr>
+      <w:r>
+        <w:t>make install</w:t>
+      </w:r>
+    </w:p>
+    <w:p>
+      <w:pPr>
+        <w:pStyle w:val="ListParagraph"/>
+        <w:numPr>
+          <w:ilvl w:val="2"/>
+          <w:numId w:val="9"/>
+        </w:numPr>
+      </w:pPr>
+      <w:r>
+        <w:rPr>
+          <w:rFonts w:ascii="Menlo-Regular" w:hAnsi="Menlo-Regular" w:cs="Menlo-Regular"/>
+        </w:rPr>
+        <w:t>sudo ln -s /</w:t>
+      </w:r>
+      <w:r>
+        <w:rPr>
+          <w:rFonts w:ascii="Menlo-Regular" w:hAnsi="Menlo-Regular" w:cs="Menlo-Regular"/>
+        </w:rPr>
+        <w:t>home</w:t>
+      </w:r>
+      <w:r>
+        <w:rPr>
+          <w:rFonts w:ascii="Menlo-Regular" w:hAnsi="Menlo-Regular" w:cs="Menlo-Regular"/>
+        </w:rPr>
         <w:t>/</w:t>
       </w:r>
-      <w:proofErr w:type="spellStart"/>
-      <w:r>
-        <w:t>mac_dylib</w:t>
-      </w:r>
-      <w:proofErr w:type="spellEnd"/>
-      <w:r>
-        <w:t xml:space="preserve"> folder, type make to build </w:t>
-      </w:r>
-      <w:proofErr w:type="spellStart"/>
-      <w:r>
-        <w:t>ssc.dylib</w:t>
-      </w:r>
-      <w:proofErr w:type="spellEnd"/>
+      <w:r>
+        <w:rPr>
+          <w:rFonts w:ascii="Menlo-Regular" w:hAnsi="Menlo-Regular" w:cs="Menlo-Regular"/>
+        </w:rPr>
+        <w:t>adobos</w:t>
+      </w:r>
+      <w:r>
+        <w:rPr>
+          <w:rFonts w:ascii="Menlo-Regular" w:hAnsi="Menlo-Regular" w:cs="Menlo-Regular"/>
+        </w:rPr>
+        <w:t>/local/wx</w:t>
+      </w:r>
+      <w:r>
+        <w:rPr>
+          <w:rFonts w:ascii="Menlo-Regular" w:hAnsi="Menlo-Regular" w:cs="Menlo-Regular"/>
+        </w:rPr>
+        <w:t>3-svn/lib/wx/config/</w:t>
+      </w:r>
+      <w:r>
+        <w:rPr>
+          <w:rFonts w:ascii="Menlo-Regular" w:hAnsi="Menlo-Regular" w:cs="Menlo-Regular"/>
+        </w:rPr>
+        <w:t>gtk2</w:t>
+      </w:r>
+      <w:r>
+        <w:rPr>
+          <w:rFonts w:ascii="Menlo-Regular" w:hAnsi="Menlo-Regular" w:cs="Menlo-Regular"/>
+        </w:rPr>
+        <w:t>-unicode-static-2.9</w:t>
+      </w:r>
+      <w:r>
+        <w:rPr>
+          <w:rFonts w:ascii="Menlo-Regular" w:hAnsi="Menlo-Regular" w:cs="Menlo-Regular"/>
+        </w:rPr>
+        <w:t xml:space="preserve"> /usr/bin/wx-config-dsa</w:t>
+      </w:r>
+    </w:p>
+    <w:p>
+      <w:pPr>
+        <w:pStyle w:val="ListParagraph"/>
+        <w:numPr>
+          <w:ilvl w:val="2"/>
+          <w:numId w:val="9"/>
+        </w:numPr>
+      </w:pPr>
+      <w:r>
+        <w:rPr>
+          <w:rFonts w:ascii="Menlo-Regular" w:hAnsi="Menlo-Regular" w:cs="Menlo-Regular"/>
+        </w:rPr>
+        <w:t>sudo ln -s /</w:t>
+      </w:r>
+      <w:r>
+        <w:rPr>
+          <w:rFonts w:ascii="Menlo-Regular" w:hAnsi="Menlo-Regular" w:cs="Menlo-Regular"/>
+        </w:rPr>
+        <w:t>home</w:t>
+      </w:r>
+      <w:r>
+        <w:rPr>
+          <w:rFonts w:ascii="Menlo-Regular" w:hAnsi="Menlo-Regular" w:cs="Menlo-Regular"/>
+        </w:rPr>
+        <w:t>/</w:t>
+      </w:r>
+      <w:r>
+        <w:rPr>
+          <w:rFonts w:ascii="Menlo-Regular" w:hAnsi="Menlo-Regular" w:cs="Menlo-Regular"/>
+        </w:rPr>
+        <w:t>adobos</w:t>
+      </w:r>
+      <w:r>
+        <w:rPr>
+          <w:rFonts w:ascii="Menlo-Regular" w:hAnsi="Menlo-Regular" w:cs="Menlo-Regular"/>
+        </w:rPr>
+        <w:t>/local/wx</w:t>
+      </w:r>
+      <w:r>
+        <w:rPr>
+          <w:rFonts w:ascii="Menlo-Regular" w:hAnsi="Menlo-Regular" w:cs="Menlo-Regular"/>
+        </w:rPr>
+        <w:t>3-svn/lib/wx/config/</w:t>
+      </w:r>
+      <w:r>
+        <w:rPr>
+          <w:rFonts w:ascii="Menlo-Regular" w:hAnsi="Menlo-Regular" w:cs="Menlo-Regular"/>
+        </w:rPr>
+        <w:t>gtk2</w:t>
+      </w:r>
+      <w:r>
+        <w:rPr>
+          <w:rFonts w:ascii="Menlo-Regular" w:hAnsi="Menlo-Regular" w:cs="Menlo-Regular"/>
+        </w:rPr>
+        <w:t>-unicode-static-2.9</w:t>
+      </w:r>
+      <w:r>
+        <w:rPr>
+          <w:rFonts w:ascii="Menlo-Regular" w:hAnsi="Menlo-Regular" w:cs="Menlo-Regular"/>
+        </w:rPr>
+        <w:t xml:space="preserve"> /usr/bin/wx-config-</w:t>
+      </w:r>
+      <w:r>
+        <w:rPr>
+          <w:rFonts w:ascii="Menlo-Regular" w:hAnsi="Menlo-Regular" w:cs="Menlo-Regular"/>
+        </w:rPr>
+        <w:t>3</w:t>
+      </w:r>
+    </w:p>
+    <w:p>
+      <w:pPr>
+        <w:pStyle w:val="ListParagraph"/>
+        <w:numPr>
+          <w:ilvl w:val="2"/>
+          <w:numId w:val="9"/>
+        </w:numPr>
+      </w:pPr>
+      <w:r>
+        <w:t>cd lk/linux_wx3_unicode folder &amp;&amp; make</w:t>
+      </w:r>
+    </w:p>
+    <w:p>
+      <w:pPr>
+        <w:pStyle w:val="ListParagraph"/>
+        <w:numPr>
+          <w:ilvl w:val="2"/>
+          <w:numId w:val="9"/>
+        </w:numPr>
+      </w:pPr>
+      <w:r>
+        <w:t>cd  wex/linux_wx3_unicode folder &amp;&amp; make</w:t>
+      </w:r>
+    </w:p>
+    <w:p>
+      <w:pPr>
+        <w:pStyle w:val="ListParagraph"/>
+        <w:ind w:left="2160"/>
+      </w:pPr>
     </w:p>
     <w:p>
       <w:pPr>
@@ -1218,387 +1311,20 @@
         </w:numPr>
       </w:pPr>
       <w:r>
-        <w:t xml:space="preserve">In the </w:t>
-      </w:r>
-      <w:proofErr w:type="spellStart"/>
-      <w:r>
-        <w:t>ssc</w:t>
-      </w:r>
-      <w:proofErr w:type="spellEnd"/>
-      <w:r>
-        <w:t>/</w:t>
-      </w:r>
-      <w:proofErr w:type="spellStart"/>
-      <w:r>
-        <w:t>dev</w:t>
-      </w:r>
-      <w:proofErr w:type="spellEnd"/>
-      <w:r>
-        <w:t>/osx_wx3</w:t>
-      </w:r>
-      <w:r>
-        <w:t xml:space="preserve"> folder, type make to build </w:t>
-      </w:r>
-      <w:proofErr w:type="spellStart"/>
-      <w:r>
-        <w:t>SSCdev.app</w:t>
-      </w:r>
-      <w:proofErr w:type="spellEnd"/>
-    </w:p>
-    <w:p>
-      <w:pPr>
-        <w:pStyle w:val="ListParagraph"/>
-        <w:numPr>
-          <w:ilvl w:val="2"/>
-          <w:numId w:val="9"/>
-        </w:numPr>
-      </w:pPr>
-      <w:r>
-        <w:t xml:space="preserve">This presumes you’ve compiled LK and WEX, as well as </w:t>
-      </w:r>
-      <w:proofErr w:type="spellStart"/>
-      <w:r>
-        <w:t>wxWidgets</w:t>
-      </w:r>
-      <w:proofErr w:type="spellEnd"/>
-      <w:r>
-        <w:t xml:space="preserve"> SVN with the following command line configuration:</w:t>
-      </w:r>
-    </w:p>
-    <w:p>
-      <w:pPr>
-        <w:pStyle w:val="ListParagraph"/>
-        <w:numPr>
-          <w:ilvl w:val="2"/>
-          <w:numId w:val="9"/>
-        </w:numPr>
-      </w:pPr>
-      <w:r>
-        <w:lastRenderedPageBreak/>
-        <w:t xml:space="preserve"> </w:t>
-      </w:r>
-      <w:r>
-        <w:t>./configure --prefix=/Users/adobos/local/wx3-svn --enable-</w:t>
-      </w:r>
-      <w:proofErr w:type="spellStart"/>
-      <w:r>
-        <w:t>stl</w:t>
-      </w:r>
-      <w:proofErr w:type="spellEnd"/>
-      <w:r>
-        <w:t>=yes --enable-debug=no --enable-shared=no --with-cocoa --with-</w:t>
-      </w:r>
-      <w:proofErr w:type="spellStart"/>
-      <w:r>
-        <w:t>libjpeg</w:t>
-      </w:r>
-      <w:proofErr w:type="spellEnd"/>
-      <w:r>
-        <w:t>=</w:t>
-      </w:r>
-      <w:proofErr w:type="spellStart"/>
-      <w:r>
-        <w:t>builtin</w:t>
-      </w:r>
-      <w:proofErr w:type="spellEnd"/>
-      <w:r>
-        <w:t xml:space="preserve"> --with-</w:t>
-      </w:r>
-      <w:proofErr w:type="spellStart"/>
-      <w:r>
-        <w:t>libpng</w:t>
-      </w:r>
-      <w:proofErr w:type="spellEnd"/>
-      <w:r>
-        <w:t>=</w:t>
-      </w:r>
-      <w:proofErr w:type="spellStart"/>
-      <w:r>
-        <w:t>builtin</w:t>
-      </w:r>
-      <w:proofErr w:type="spellEnd"/>
-      <w:r>
-        <w:t xml:space="preserve"> --with-regex=</w:t>
-      </w:r>
-      <w:proofErr w:type="spellStart"/>
-      <w:r>
-        <w:t>builtin</w:t>
-      </w:r>
-      <w:proofErr w:type="spellEnd"/>
-      <w:r>
-        <w:t xml:space="preserve"> --with-</w:t>
-      </w:r>
-      <w:proofErr w:type="spellStart"/>
-      <w:r>
-        <w:t>libtiff</w:t>
-      </w:r>
-      <w:proofErr w:type="spellEnd"/>
-      <w:r>
-        <w:t>=</w:t>
-      </w:r>
-      <w:proofErr w:type="spellStart"/>
-      <w:r>
-        <w:t>builtin</w:t>
-      </w:r>
-      <w:proofErr w:type="spellEnd"/>
-      <w:r>
-        <w:t xml:space="preserve"> --with-</w:t>
-      </w:r>
-      <w:proofErr w:type="spellStart"/>
-      <w:r>
-        <w:t>zlib</w:t>
-      </w:r>
-      <w:proofErr w:type="spellEnd"/>
-      <w:r>
-        <w:t>=</w:t>
-      </w:r>
-      <w:proofErr w:type="spellStart"/>
-      <w:r>
-        <w:t>builtin</w:t>
-      </w:r>
-      <w:proofErr w:type="spellEnd"/>
-      <w:r>
-        <w:t xml:space="preserve"> --with-expat=</w:t>
-      </w:r>
-      <w:proofErr w:type="spellStart"/>
-      <w:r>
-        <w:t>builtin</w:t>
-      </w:r>
-      <w:proofErr w:type="spellEnd"/>
-    </w:p>
-    <w:p>
-      <w:pPr>
-        <w:pStyle w:val="ListParagraph"/>
-        <w:numPr>
-          <w:ilvl w:val="2"/>
-          <w:numId w:val="9"/>
-        </w:numPr>
-      </w:pPr>
-      <w:r>
-        <w:t>make</w:t>
-      </w:r>
-    </w:p>
-    <w:p>
-      <w:pPr>
-        <w:pStyle w:val="ListParagraph"/>
-        <w:numPr>
-          <w:ilvl w:val="2"/>
-          <w:numId w:val="9"/>
-        </w:numPr>
-      </w:pPr>
-      <w:r>
-        <w:t>make install</w:t>
-      </w:r>
-    </w:p>
-    <w:p>
-      <w:pPr>
-        <w:pStyle w:val="ListParagraph"/>
-        <w:numPr>
-          <w:ilvl w:val="2"/>
-          <w:numId w:val="9"/>
-        </w:numPr>
-      </w:pPr>
-      <w:proofErr w:type="spellStart"/>
-      <w:r>
-        <w:rPr>
-          <w:rFonts w:ascii="Menlo-Regular" w:hAnsi="Menlo-Regular" w:cs="Menlo-Regular"/>
-        </w:rPr>
-        <w:t>sudo</w:t>
-      </w:r>
-      <w:proofErr w:type="spellEnd"/>
-      <w:r>
-        <w:rPr>
-          <w:rFonts w:ascii="Menlo-Regular" w:hAnsi="Menlo-Regular" w:cs="Menlo-Regular"/>
-        </w:rPr>
-        <w:t xml:space="preserve"> </w:t>
-      </w:r>
-      <w:proofErr w:type="spellStart"/>
-      <w:r>
-        <w:rPr>
-          <w:rFonts w:ascii="Menlo-Regular" w:hAnsi="Menlo-Regular" w:cs="Menlo-Regular"/>
-        </w:rPr>
-        <w:t>ln</w:t>
-      </w:r>
-      <w:proofErr w:type="spellEnd"/>
-      <w:r>
-        <w:rPr>
-          <w:rFonts w:ascii="Menlo-Regular" w:hAnsi="Menlo-Regular" w:cs="Menlo-Regular"/>
-        </w:rPr>
-        <w:t xml:space="preserve"> -s /Users/</w:t>
-      </w:r>
-      <w:r>
-        <w:rPr>
-          <w:rFonts w:ascii="Menlo-Regular" w:hAnsi="Menlo-Regular" w:cs="Menlo-Regular"/>
-        </w:rPr>
-        <w:t>adobos</w:t>
-      </w:r>
-      <w:r>
-        <w:rPr>
-          <w:rFonts w:ascii="Menlo-Regular" w:hAnsi="Menlo-Regular" w:cs="Menlo-Regular"/>
-        </w:rPr>
-        <w:t>/local/wx</w:t>
-      </w:r>
-      <w:r>
-        <w:rPr>
-          <w:rFonts w:ascii="Menlo-Regular" w:hAnsi="Menlo-Regular" w:cs="Menlo-Regular"/>
-        </w:rPr>
-        <w:t>3-svn/lib/wx/config/osx_cocoa-unicode-static-2.9</w:t>
-      </w:r>
-      <w:r>
-        <w:rPr>
-          <w:rFonts w:ascii="Menlo-Regular" w:hAnsi="Menlo-Regular" w:cs="Menlo-Regular"/>
-        </w:rPr>
-        <w:t xml:space="preserve"> /</w:t>
-      </w:r>
-      <w:proofErr w:type="spellStart"/>
-      <w:r>
-        <w:rPr>
-          <w:rFonts w:ascii="Menlo-Regular" w:hAnsi="Menlo-Regular" w:cs="Menlo-Regular"/>
-        </w:rPr>
-        <w:t>usr</w:t>
-      </w:r>
-      <w:proofErr w:type="spellEnd"/>
-      <w:r>
-        <w:rPr>
-          <w:rFonts w:ascii="Menlo-Regular" w:hAnsi="Menlo-Regular" w:cs="Menlo-Regular"/>
-        </w:rPr>
-        <w:t>/bin/</w:t>
-      </w:r>
-      <w:proofErr w:type="spellStart"/>
-      <w:r>
-        <w:rPr>
-          <w:rFonts w:ascii="Menlo-Regular" w:hAnsi="Menlo-Regular" w:cs="Menlo-Regular"/>
-        </w:rPr>
-        <w:t>wx-config-dsa</w:t>
-      </w:r>
-      <w:proofErr w:type="spellEnd"/>
-    </w:p>
-    <w:p>
-      <w:pPr>
-        <w:pStyle w:val="ListParagraph"/>
-        <w:numPr>
-          <w:ilvl w:val="2"/>
-          <w:numId w:val="9"/>
-        </w:numPr>
-      </w:pPr>
-      <w:proofErr w:type="spellStart"/>
-      <w:r>
-        <w:rPr>
-          <w:rFonts w:ascii="Menlo-Regular" w:hAnsi="Menlo-Regular" w:cs="Menlo-Regular"/>
-        </w:rPr>
-        <w:t>sudo</w:t>
-      </w:r>
-      <w:proofErr w:type="spellEnd"/>
-      <w:r>
-        <w:rPr>
-          <w:rFonts w:ascii="Menlo-Regular" w:hAnsi="Menlo-Regular" w:cs="Menlo-Regular"/>
-        </w:rPr>
-        <w:t xml:space="preserve"> </w:t>
-      </w:r>
-      <w:proofErr w:type="spellStart"/>
-      <w:r>
-        <w:rPr>
-          <w:rFonts w:ascii="Menlo-Regular" w:hAnsi="Menlo-Regular" w:cs="Menlo-Regular"/>
-        </w:rPr>
-        <w:t>ln</w:t>
-      </w:r>
-      <w:proofErr w:type="spellEnd"/>
-      <w:r>
-        <w:rPr>
-          <w:rFonts w:ascii="Menlo-Regular" w:hAnsi="Menlo-Regular" w:cs="Menlo-Regular"/>
-        </w:rPr>
-        <w:t xml:space="preserve"> -s /Users/</w:t>
-      </w:r>
-      <w:r>
-        <w:rPr>
-          <w:rFonts w:ascii="Menlo-Regular" w:hAnsi="Menlo-Regular" w:cs="Menlo-Regular"/>
-        </w:rPr>
-        <w:t>adobos</w:t>
-      </w:r>
-      <w:r>
-        <w:rPr>
-          <w:rFonts w:ascii="Menlo-Regular" w:hAnsi="Menlo-Regular" w:cs="Menlo-Regular"/>
-        </w:rPr>
-        <w:t>/local/wx</w:t>
-      </w:r>
-      <w:r>
-        <w:rPr>
-          <w:rFonts w:ascii="Menlo-Regular" w:hAnsi="Menlo-Regular" w:cs="Menlo-Regular"/>
-        </w:rPr>
-        <w:t>3-svn/lib/wx/config/osx_cocoa-unicode-static-2.9</w:t>
-      </w:r>
-      <w:r>
-        <w:rPr>
-          <w:rFonts w:ascii="Menlo-Regular" w:hAnsi="Menlo-Regular" w:cs="Menlo-Regular"/>
-        </w:rPr>
-        <w:t xml:space="preserve"> /</w:t>
-      </w:r>
-      <w:proofErr w:type="spellStart"/>
-      <w:r>
-        <w:rPr>
-          <w:rFonts w:ascii="Menlo-Regular" w:hAnsi="Menlo-Regular" w:cs="Menlo-Regular"/>
-        </w:rPr>
-        <w:t>usr</w:t>
-      </w:r>
-      <w:proofErr w:type="spellEnd"/>
-      <w:r>
-        <w:rPr>
-          <w:rFonts w:ascii="Menlo-Regular" w:hAnsi="Menlo-Regular" w:cs="Menlo-Regular"/>
-        </w:rPr>
-        <w:t>/bin/wx-config-</w:t>
-      </w:r>
-      <w:r>
-        <w:rPr>
-          <w:rFonts w:ascii="Menlo-Regular" w:hAnsi="Menlo-Regular" w:cs="Menlo-Regular"/>
-        </w:rPr>
-        <w:t>3</w:t>
-      </w:r>
-    </w:p>
-    <w:p>
-      <w:pPr>
-        <w:pStyle w:val="ListParagraph"/>
-        <w:numPr>
-          <w:ilvl w:val="2"/>
-          <w:numId w:val="9"/>
-        </w:numPr>
-      </w:pPr>
-      <w:r>
-        <w:t xml:space="preserve">cd </w:t>
-      </w:r>
-      <w:proofErr w:type="spellStart"/>
-      <w:r>
-        <w:t>lk</w:t>
-      </w:r>
-      <w:proofErr w:type="spellEnd"/>
-      <w:r>
-        <w:t>/osx_wx3_unicode folder &amp;&amp; make</w:t>
-      </w:r>
-    </w:p>
-    <w:p>
-      <w:pPr>
-        <w:pStyle w:val="ListParagraph"/>
-        <w:numPr>
-          <w:ilvl w:val="2"/>
-          <w:numId w:val="9"/>
-        </w:numPr>
-      </w:pPr>
-      <w:r>
-        <w:t xml:space="preserve">cd  </w:t>
-      </w:r>
-      <w:proofErr w:type="spellStart"/>
-      <w:r>
-        <w:t>wex</w:t>
-      </w:r>
-      <w:proofErr w:type="spellEnd"/>
-      <w:r>
-        <w:t>/osx_wx3_unicode folder &amp;&amp; make</w:t>
-      </w:r>
-    </w:p>
-    <w:p>
-      <w:pPr>
-        <w:pStyle w:val="ListParagraph"/>
-        <w:ind w:left="2160"/>
-      </w:pPr>
+        <w:t>Back in the toplevel SSC folder, type “bash make-sdk-linux.sh” to copy the right files to the sdk-release folder and create the dependency and filetype information files.</w:t>
+      </w:r>
+    </w:p>
+    <w:p>
+      <w:pPr>
+        <w:pStyle w:val="ListParagraph"/>
+        <w:numPr>
+          <w:ilvl w:val="0"/>
+          <w:numId w:val="9"/>
+        </w:numPr>
+      </w:pPr>
+      <w:r>
+        <w:t>Back on Windows,</w:t>
+      </w:r>
     </w:p>
     <w:p>
       <w:pPr>
@@ -1609,23 +1335,19 @@
         </w:numPr>
       </w:pPr>
       <w:r>
-        <w:t xml:space="preserve">Back in the </w:t>
-      </w:r>
-      <w:proofErr w:type="spellStart"/>
-      <w:r>
-        <w:t>toplevel</w:t>
-      </w:r>
-      <w:proofErr w:type="spellEnd"/>
-      <w:r>
-        <w:t xml:space="preserve"> SSC folder, type “bash make-sdk-osx.sh” to copy the right files to the </w:t>
-      </w:r>
-      <w:proofErr w:type="spellStart"/>
-      <w:r>
-        <w:t>sdk</w:t>
-      </w:r>
-      <w:proofErr w:type="spellEnd"/>
-      <w:r>
-        <w:t>-release folder.</w:t>
+        <w:t>Update the sdk-release folder to get all the binaries for each of the platforms</w:t>
+      </w:r>
+    </w:p>
+    <w:p>
+      <w:pPr>
+        <w:pStyle w:val="ListParagraph"/>
+        <w:numPr>
+          <w:ilvl w:val="1"/>
+          <w:numId w:val="9"/>
+        </w:numPr>
+      </w:pPr>
+      <w:r>
+        <w:t>Run the make-sdk-common.bat file to copy the language wrappers, examples, common headers, and documentation files to the release folder</w:t>
       </w:r>
     </w:p>
     <w:p>
@@ -1637,685 +1359,7 @@
         </w:numPr>
       </w:pPr>
       <w:r>
-        <w:t>On Linux:</w:t>
-      </w:r>
-      <w:r>
-        <w:t xml:space="preserve"> (Assumed </w:t>
-      </w:r>
-      <w:proofErr w:type="spellStart"/>
-      <w:r>
-        <w:t>CentOS</w:t>
-      </w:r>
-      <w:proofErr w:type="spellEnd"/>
-      <w:r>
-        <w:t xml:space="preserve"> 6.3</w:t>
-      </w:r>
-      <w:r>
-        <w:t>, 64 bit)</w:t>
-      </w:r>
-    </w:p>
-    <w:p>
-      <w:pPr>
-        <w:pStyle w:val="ListParagraph"/>
-        <w:numPr>
-          <w:ilvl w:val="1"/>
-          <w:numId w:val="9"/>
-        </w:numPr>
-      </w:pPr>
-      <w:r>
-        <w:t>In the</w:t>
-      </w:r>
-      <w:r>
-        <w:t xml:space="preserve"> </w:t>
-      </w:r>
-      <w:proofErr w:type="spellStart"/>
-      <w:r>
-        <w:t>ssc</w:t>
-      </w:r>
-      <w:proofErr w:type="spellEnd"/>
-      <w:r>
-        <w:t>/</w:t>
-      </w:r>
-      <w:r>
-        <w:t xml:space="preserve"> </w:t>
-      </w:r>
-      <w:proofErr w:type="spellStart"/>
-      <w:r>
-        <w:t>linux_so</w:t>
-      </w:r>
-      <w:proofErr w:type="spellEnd"/>
-      <w:r>
-        <w:t xml:space="preserve"> folder, type make to build ssc</w:t>
-      </w:r>
-      <w:bookmarkStart w:id="0" w:name="_GoBack"/>
-      <w:bookmarkEnd w:id="0"/>
-      <w:r>
-        <w:t>.so</w:t>
-      </w:r>
-    </w:p>
-    <w:p>
-      <w:pPr>
-        <w:pStyle w:val="ListParagraph"/>
-        <w:numPr>
-          <w:ilvl w:val="1"/>
-          <w:numId w:val="9"/>
-        </w:numPr>
-      </w:pPr>
-      <w:r>
-        <w:t xml:space="preserve">In the </w:t>
-      </w:r>
-      <w:proofErr w:type="spellStart"/>
-      <w:r>
-        <w:t>ssc</w:t>
-      </w:r>
-      <w:proofErr w:type="spellEnd"/>
-      <w:r>
-        <w:t>/</w:t>
-      </w:r>
-      <w:proofErr w:type="spellStart"/>
-      <w:r>
-        <w:t>dev</w:t>
-      </w:r>
-      <w:proofErr w:type="spellEnd"/>
-      <w:r>
-        <w:t>/linux_wx3</w:t>
-      </w:r>
-      <w:r>
-        <w:t xml:space="preserve"> folder, type make</w:t>
-      </w:r>
-      <w:r>
-        <w:t xml:space="preserve"> to </w:t>
-      </w:r>
-      <w:r>
-        <w:t xml:space="preserve">build </w:t>
-      </w:r>
-      <w:proofErr w:type="spellStart"/>
-      <w:r>
-        <w:t>SSCdev.app</w:t>
-      </w:r>
-      <w:proofErr w:type="spellEnd"/>
-    </w:p>
-    <w:p>
-      <w:pPr>
-        <w:pStyle w:val="ListParagraph"/>
-        <w:numPr>
-          <w:ilvl w:val="2"/>
-          <w:numId w:val="9"/>
-        </w:numPr>
-      </w:pPr>
-      <w:r>
-        <w:t xml:space="preserve">This presumes you’ve compiled LK and WEX, as well as </w:t>
-      </w:r>
-      <w:proofErr w:type="spellStart"/>
-      <w:r>
-        <w:t>wxWidgets</w:t>
-      </w:r>
-      <w:proofErr w:type="spellEnd"/>
-      <w:r>
-        <w:t xml:space="preserve"> SVN with the following command line configuration:</w:t>
-      </w:r>
-    </w:p>
-    <w:p>
-      <w:pPr>
-        <w:pStyle w:val="ListParagraph"/>
-        <w:numPr>
-          <w:ilvl w:val="2"/>
-          <w:numId w:val="9"/>
-        </w:numPr>
-      </w:pPr>
-      <w:r>
-        <w:t xml:space="preserve"> </w:t>
-      </w:r>
-      <w:r>
-        <w:t>./configure --prefix=/</w:t>
-      </w:r>
-      <w:r>
-        <w:t>home</w:t>
-      </w:r>
-      <w:r>
-        <w:t>/adobos/local/wx3-svn --enable-</w:t>
-      </w:r>
-      <w:proofErr w:type="spellStart"/>
-      <w:r>
-        <w:t>stl</w:t>
-      </w:r>
-      <w:proofErr w:type="spellEnd"/>
-      <w:r>
-        <w:t>=yes --enable-debug=no --enable-shared=no --with-</w:t>
-      </w:r>
-      <w:proofErr w:type="spellStart"/>
-      <w:r>
-        <w:t>gtk</w:t>
-      </w:r>
-      <w:proofErr w:type="spellEnd"/>
-      <w:r>
-        <w:t>=2</w:t>
-      </w:r>
-      <w:r>
-        <w:t xml:space="preserve"> --with-</w:t>
-      </w:r>
-      <w:proofErr w:type="spellStart"/>
-      <w:r>
-        <w:t>libjpeg</w:t>
-      </w:r>
-      <w:proofErr w:type="spellEnd"/>
-      <w:r>
-        <w:t>=</w:t>
-      </w:r>
-      <w:proofErr w:type="spellStart"/>
-      <w:r>
-        <w:t>builtin</w:t>
-      </w:r>
-      <w:proofErr w:type="spellEnd"/>
-      <w:r>
-        <w:t xml:space="preserve"> --with-</w:t>
-      </w:r>
-      <w:proofErr w:type="spellStart"/>
-      <w:r>
-        <w:t>libpng</w:t>
-      </w:r>
-      <w:proofErr w:type="spellEnd"/>
-      <w:r>
-        <w:t>=</w:t>
-      </w:r>
-      <w:proofErr w:type="spellStart"/>
-      <w:r>
-        <w:t>builtin</w:t>
-      </w:r>
-      <w:proofErr w:type="spellEnd"/>
-      <w:r>
-        <w:t xml:space="preserve"> --with-regex=</w:t>
-      </w:r>
-      <w:proofErr w:type="spellStart"/>
-      <w:r>
-        <w:t>builtin</w:t>
-      </w:r>
-      <w:proofErr w:type="spellEnd"/>
-      <w:r>
-        <w:t xml:space="preserve"> --with-</w:t>
-      </w:r>
-      <w:proofErr w:type="spellStart"/>
-      <w:r>
-        <w:t>libtiff</w:t>
-      </w:r>
-      <w:proofErr w:type="spellEnd"/>
-      <w:r>
-        <w:t>=</w:t>
-      </w:r>
-      <w:proofErr w:type="spellStart"/>
-      <w:r>
-        <w:t>builtin</w:t>
-      </w:r>
-      <w:proofErr w:type="spellEnd"/>
-      <w:r>
-        <w:t xml:space="preserve"> --with-</w:t>
-      </w:r>
-      <w:proofErr w:type="spellStart"/>
-      <w:r>
-        <w:t>zlib</w:t>
-      </w:r>
-      <w:proofErr w:type="spellEnd"/>
-      <w:r>
-        <w:t>=</w:t>
-      </w:r>
-      <w:proofErr w:type="spellStart"/>
-      <w:r>
-        <w:t>builtin</w:t>
-      </w:r>
-      <w:proofErr w:type="spellEnd"/>
-      <w:r>
-        <w:t xml:space="preserve"> --with-expat=</w:t>
-      </w:r>
-      <w:proofErr w:type="spellStart"/>
-      <w:r>
-        <w:t>builtin</w:t>
-      </w:r>
-      <w:proofErr w:type="spellEnd"/>
-    </w:p>
-    <w:p>
-      <w:pPr>
-        <w:pStyle w:val="ListParagraph"/>
-        <w:numPr>
-          <w:ilvl w:val="2"/>
-          <w:numId w:val="9"/>
-        </w:numPr>
-      </w:pPr>
-      <w:r>
-        <w:t>make</w:t>
-      </w:r>
-    </w:p>
-    <w:p>
-      <w:pPr>
-        <w:pStyle w:val="ListParagraph"/>
-        <w:numPr>
-          <w:ilvl w:val="2"/>
-          <w:numId w:val="9"/>
-        </w:numPr>
-      </w:pPr>
-      <w:r>
-        <w:t>make install</w:t>
-      </w:r>
-    </w:p>
-    <w:p>
-      <w:pPr>
-        <w:pStyle w:val="ListParagraph"/>
-        <w:numPr>
-          <w:ilvl w:val="2"/>
-          <w:numId w:val="9"/>
-        </w:numPr>
-      </w:pPr>
-      <w:proofErr w:type="spellStart"/>
-      <w:r>
-        <w:rPr>
-          <w:rFonts w:ascii="Menlo-Regular" w:hAnsi="Menlo-Regular" w:cs="Menlo-Regular"/>
-        </w:rPr>
-        <w:t>sudo</w:t>
-      </w:r>
-      <w:proofErr w:type="spellEnd"/>
-      <w:r>
-        <w:rPr>
-          <w:rFonts w:ascii="Menlo-Regular" w:hAnsi="Menlo-Regular" w:cs="Menlo-Regular"/>
-        </w:rPr>
-        <w:t xml:space="preserve"> </w:t>
-      </w:r>
-      <w:proofErr w:type="spellStart"/>
-      <w:r>
-        <w:rPr>
-          <w:rFonts w:ascii="Menlo-Regular" w:hAnsi="Menlo-Regular" w:cs="Menlo-Regular"/>
-        </w:rPr>
-        <w:t>ln</w:t>
-      </w:r>
-      <w:proofErr w:type="spellEnd"/>
-      <w:r>
-        <w:rPr>
-          <w:rFonts w:ascii="Menlo-Regular" w:hAnsi="Menlo-Regular" w:cs="Menlo-Regular"/>
-        </w:rPr>
-        <w:t xml:space="preserve"> -s /</w:t>
-      </w:r>
-      <w:r>
-        <w:rPr>
-          <w:rFonts w:ascii="Menlo-Regular" w:hAnsi="Menlo-Regular" w:cs="Menlo-Regular"/>
-        </w:rPr>
-        <w:t>home</w:t>
-      </w:r>
-      <w:r>
-        <w:rPr>
-          <w:rFonts w:ascii="Menlo-Regular" w:hAnsi="Menlo-Regular" w:cs="Menlo-Regular"/>
-        </w:rPr>
-        <w:t>/</w:t>
-      </w:r>
-      <w:r>
-        <w:rPr>
-          <w:rFonts w:ascii="Menlo-Regular" w:hAnsi="Menlo-Regular" w:cs="Menlo-Regular"/>
-        </w:rPr>
-        <w:t>adobos</w:t>
-      </w:r>
-      <w:r>
-        <w:rPr>
-          <w:rFonts w:ascii="Menlo-Regular" w:hAnsi="Menlo-Regular" w:cs="Menlo-Regular"/>
-        </w:rPr>
-        <w:t>/local/wx</w:t>
-      </w:r>
-      <w:r>
-        <w:rPr>
-          <w:rFonts w:ascii="Menlo-Regular" w:hAnsi="Menlo-Regular" w:cs="Menlo-Regular"/>
-        </w:rPr>
-        <w:t>3-svn/lib/</w:t>
-      </w:r>
-      <w:proofErr w:type="spellStart"/>
-      <w:r>
-        <w:rPr>
-          <w:rFonts w:ascii="Menlo-Regular" w:hAnsi="Menlo-Regular" w:cs="Menlo-Regular"/>
-        </w:rPr>
-        <w:t>wx</w:t>
-      </w:r>
-      <w:proofErr w:type="spellEnd"/>
-      <w:r>
-        <w:rPr>
-          <w:rFonts w:ascii="Menlo-Regular" w:hAnsi="Menlo-Regular" w:cs="Menlo-Regular"/>
-        </w:rPr>
-        <w:t>/</w:t>
-      </w:r>
-      <w:proofErr w:type="spellStart"/>
-      <w:r>
-        <w:rPr>
-          <w:rFonts w:ascii="Menlo-Regular" w:hAnsi="Menlo-Regular" w:cs="Menlo-Regular"/>
-        </w:rPr>
-        <w:t>config</w:t>
-      </w:r>
-      <w:proofErr w:type="spellEnd"/>
-      <w:r>
-        <w:rPr>
-          <w:rFonts w:ascii="Menlo-Regular" w:hAnsi="Menlo-Regular" w:cs="Menlo-Regular"/>
-        </w:rPr>
-        <w:t>/</w:t>
-      </w:r>
-      <w:r>
-        <w:rPr>
-          <w:rFonts w:ascii="Menlo-Regular" w:hAnsi="Menlo-Regular" w:cs="Menlo-Regular"/>
-        </w:rPr>
-        <w:t>gtk2</w:t>
-      </w:r>
-      <w:r>
-        <w:rPr>
-          <w:rFonts w:ascii="Menlo-Regular" w:hAnsi="Menlo-Regular" w:cs="Menlo-Regular"/>
-        </w:rPr>
-        <w:t>-unicode-static-2.9</w:t>
-      </w:r>
-      <w:r>
-        <w:rPr>
-          <w:rFonts w:ascii="Menlo-Regular" w:hAnsi="Menlo-Regular" w:cs="Menlo-Regular"/>
-        </w:rPr>
-        <w:t xml:space="preserve"> /</w:t>
-      </w:r>
-      <w:proofErr w:type="spellStart"/>
-      <w:r>
-        <w:rPr>
-          <w:rFonts w:ascii="Menlo-Regular" w:hAnsi="Menlo-Regular" w:cs="Menlo-Regular"/>
-        </w:rPr>
-        <w:t>usr</w:t>
-      </w:r>
-      <w:proofErr w:type="spellEnd"/>
-      <w:r>
-        <w:rPr>
-          <w:rFonts w:ascii="Menlo-Regular" w:hAnsi="Menlo-Regular" w:cs="Menlo-Regular"/>
-        </w:rPr>
-        <w:t>/bin/</w:t>
-      </w:r>
-      <w:proofErr w:type="spellStart"/>
-      <w:r>
-        <w:rPr>
-          <w:rFonts w:ascii="Menlo-Regular" w:hAnsi="Menlo-Regular" w:cs="Menlo-Regular"/>
-        </w:rPr>
-        <w:t>wx-config-dsa</w:t>
-      </w:r>
-      <w:proofErr w:type="spellEnd"/>
-    </w:p>
-    <w:p>
-      <w:pPr>
-        <w:pStyle w:val="ListParagraph"/>
-        <w:numPr>
-          <w:ilvl w:val="2"/>
-          <w:numId w:val="9"/>
-        </w:numPr>
-      </w:pPr>
-      <w:proofErr w:type="spellStart"/>
-      <w:r>
-        <w:rPr>
-          <w:rFonts w:ascii="Menlo-Regular" w:hAnsi="Menlo-Regular" w:cs="Menlo-Regular"/>
-        </w:rPr>
-        <w:t>sudo</w:t>
-      </w:r>
-      <w:proofErr w:type="spellEnd"/>
-      <w:r>
-        <w:rPr>
-          <w:rFonts w:ascii="Menlo-Regular" w:hAnsi="Menlo-Regular" w:cs="Menlo-Regular"/>
-        </w:rPr>
-        <w:t xml:space="preserve"> </w:t>
-      </w:r>
-      <w:proofErr w:type="spellStart"/>
-      <w:r>
-        <w:rPr>
-          <w:rFonts w:ascii="Menlo-Regular" w:hAnsi="Menlo-Regular" w:cs="Menlo-Regular"/>
-        </w:rPr>
-        <w:t>ln</w:t>
-      </w:r>
-      <w:proofErr w:type="spellEnd"/>
-      <w:r>
-        <w:rPr>
-          <w:rFonts w:ascii="Menlo-Regular" w:hAnsi="Menlo-Regular" w:cs="Menlo-Regular"/>
-        </w:rPr>
-        <w:t xml:space="preserve"> -s /</w:t>
-      </w:r>
-      <w:r>
-        <w:rPr>
-          <w:rFonts w:ascii="Menlo-Regular" w:hAnsi="Menlo-Regular" w:cs="Menlo-Regular"/>
-        </w:rPr>
-        <w:t>home</w:t>
-      </w:r>
-      <w:r>
-        <w:rPr>
-          <w:rFonts w:ascii="Menlo-Regular" w:hAnsi="Menlo-Regular" w:cs="Menlo-Regular"/>
-        </w:rPr>
-        <w:t>/</w:t>
-      </w:r>
-      <w:r>
-        <w:rPr>
-          <w:rFonts w:ascii="Menlo-Regular" w:hAnsi="Menlo-Regular" w:cs="Menlo-Regular"/>
-        </w:rPr>
-        <w:t>adobos</w:t>
-      </w:r>
-      <w:r>
-        <w:rPr>
-          <w:rFonts w:ascii="Menlo-Regular" w:hAnsi="Menlo-Regular" w:cs="Menlo-Regular"/>
-        </w:rPr>
-        <w:t>/local/wx</w:t>
-      </w:r>
-      <w:r>
-        <w:rPr>
-          <w:rFonts w:ascii="Menlo-Regular" w:hAnsi="Menlo-Regular" w:cs="Menlo-Regular"/>
-        </w:rPr>
-        <w:t>3-svn/lib/</w:t>
-      </w:r>
-      <w:proofErr w:type="spellStart"/>
-      <w:r>
-        <w:rPr>
-          <w:rFonts w:ascii="Menlo-Regular" w:hAnsi="Menlo-Regular" w:cs="Menlo-Regular"/>
-        </w:rPr>
-        <w:t>wx</w:t>
-      </w:r>
-      <w:proofErr w:type="spellEnd"/>
-      <w:r>
-        <w:rPr>
-          <w:rFonts w:ascii="Menlo-Regular" w:hAnsi="Menlo-Regular" w:cs="Menlo-Regular"/>
-        </w:rPr>
-        <w:t>/</w:t>
-      </w:r>
-      <w:proofErr w:type="spellStart"/>
-      <w:r>
-        <w:rPr>
-          <w:rFonts w:ascii="Menlo-Regular" w:hAnsi="Menlo-Regular" w:cs="Menlo-Regular"/>
-        </w:rPr>
-        <w:t>config</w:t>
-      </w:r>
-      <w:proofErr w:type="spellEnd"/>
-      <w:r>
-        <w:rPr>
-          <w:rFonts w:ascii="Menlo-Regular" w:hAnsi="Menlo-Regular" w:cs="Menlo-Regular"/>
-        </w:rPr>
-        <w:t>/</w:t>
-      </w:r>
-      <w:r>
-        <w:rPr>
-          <w:rFonts w:ascii="Menlo-Regular" w:hAnsi="Menlo-Regular" w:cs="Menlo-Regular"/>
-        </w:rPr>
-        <w:t>gtk2</w:t>
-      </w:r>
-      <w:r>
-        <w:rPr>
-          <w:rFonts w:ascii="Menlo-Regular" w:hAnsi="Menlo-Regular" w:cs="Menlo-Regular"/>
-        </w:rPr>
-        <w:t>-unicode-static-2.9</w:t>
-      </w:r>
-      <w:r>
-        <w:rPr>
-          <w:rFonts w:ascii="Menlo-Regular" w:hAnsi="Menlo-Regular" w:cs="Menlo-Regular"/>
-        </w:rPr>
-        <w:t xml:space="preserve"> /</w:t>
-      </w:r>
-      <w:proofErr w:type="spellStart"/>
-      <w:r>
-        <w:rPr>
-          <w:rFonts w:ascii="Menlo-Regular" w:hAnsi="Menlo-Regular" w:cs="Menlo-Regular"/>
-        </w:rPr>
-        <w:t>usr</w:t>
-      </w:r>
-      <w:proofErr w:type="spellEnd"/>
-      <w:r>
-        <w:rPr>
-          <w:rFonts w:ascii="Menlo-Regular" w:hAnsi="Menlo-Regular" w:cs="Menlo-Regular"/>
-        </w:rPr>
-        <w:t>/bin/wx-config-</w:t>
-      </w:r>
-      <w:r>
-        <w:rPr>
-          <w:rFonts w:ascii="Menlo-Regular" w:hAnsi="Menlo-Regular" w:cs="Menlo-Regular"/>
-        </w:rPr>
-        <w:t>3</w:t>
-      </w:r>
-    </w:p>
-    <w:p>
-      <w:pPr>
-        <w:pStyle w:val="ListParagraph"/>
-        <w:numPr>
-          <w:ilvl w:val="2"/>
-          <w:numId w:val="9"/>
-        </w:numPr>
-      </w:pPr>
-      <w:r>
-        <w:t xml:space="preserve">cd </w:t>
-      </w:r>
-      <w:proofErr w:type="spellStart"/>
-      <w:r>
-        <w:t>lk</w:t>
-      </w:r>
-      <w:proofErr w:type="spellEnd"/>
-      <w:r>
-        <w:t>/linux_wx3_unicode folder &amp;&amp; make</w:t>
-      </w:r>
-    </w:p>
-    <w:p>
-      <w:pPr>
-        <w:pStyle w:val="ListParagraph"/>
-        <w:numPr>
-          <w:ilvl w:val="2"/>
-          <w:numId w:val="9"/>
-        </w:numPr>
-      </w:pPr>
-      <w:r>
-        <w:t xml:space="preserve">cd  </w:t>
-      </w:r>
-      <w:proofErr w:type="spellStart"/>
-      <w:r>
-        <w:t>wex</w:t>
-      </w:r>
-      <w:proofErr w:type="spellEnd"/>
-      <w:r>
-        <w:t>/linux_wx3_unicode folder &amp;&amp; make</w:t>
-      </w:r>
-    </w:p>
-    <w:p>
-      <w:pPr>
-        <w:pStyle w:val="ListParagraph"/>
-        <w:ind w:left="2160"/>
-      </w:pPr>
-    </w:p>
-    <w:p>
-      <w:pPr>
-        <w:pStyle w:val="ListParagraph"/>
-        <w:numPr>
-          <w:ilvl w:val="1"/>
-          <w:numId w:val="9"/>
-        </w:numPr>
-      </w:pPr>
-      <w:r>
-        <w:t xml:space="preserve">Back in the </w:t>
-      </w:r>
-      <w:proofErr w:type="spellStart"/>
-      <w:r>
-        <w:t>toplevel</w:t>
-      </w:r>
-      <w:proofErr w:type="spellEnd"/>
-      <w:r>
-        <w:t xml:space="preserve"> SSC folder, type “bash make-sdk-linux.sh” to copy the right files to the </w:t>
-      </w:r>
-      <w:proofErr w:type="spellStart"/>
-      <w:r>
-        <w:t>sdk</w:t>
-      </w:r>
-      <w:proofErr w:type="spellEnd"/>
-      <w:r>
-        <w:t xml:space="preserve">-release folder and create the dependency and </w:t>
-      </w:r>
-      <w:proofErr w:type="spellStart"/>
-      <w:r>
-        <w:t>filetype</w:t>
-      </w:r>
-      <w:proofErr w:type="spellEnd"/>
-      <w:r>
-        <w:t xml:space="preserve"> information files.</w:t>
-      </w:r>
-    </w:p>
-    <w:p>
-      <w:pPr>
-        <w:pStyle w:val="ListParagraph"/>
-        <w:numPr>
-          <w:ilvl w:val="0"/>
-          <w:numId w:val="9"/>
-        </w:numPr>
-      </w:pPr>
-      <w:r>
-        <w:t>Back on Windows,</w:t>
-      </w:r>
-    </w:p>
-    <w:p>
-      <w:pPr>
-        <w:pStyle w:val="ListParagraph"/>
-        <w:numPr>
-          <w:ilvl w:val="1"/>
-          <w:numId w:val="9"/>
-        </w:numPr>
-      </w:pPr>
-      <w:r>
-        <w:t xml:space="preserve">Update the </w:t>
-      </w:r>
-      <w:proofErr w:type="spellStart"/>
-      <w:r>
-        <w:t>sdk</w:t>
-      </w:r>
-      <w:proofErr w:type="spellEnd"/>
-      <w:r>
-        <w:t>-release folder to get all the binaries for each of the platforms</w:t>
-      </w:r>
-    </w:p>
-    <w:p>
-      <w:pPr>
-        <w:pStyle w:val="ListParagraph"/>
-        <w:numPr>
-          <w:ilvl w:val="1"/>
-          <w:numId w:val="9"/>
-        </w:numPr>
-      </w:pPr>
-      <w:r>
-        <w:t>Run the make-sdk-common.bat file to copy the language wrappers, examples, common headers, and documentation files to the release folder</w:t>
-      </w:r>
-    </w:p>
-    <w:p>
-      <w:pPr>
-        <w:pStyle w:val="ListParagraph"/>
-        <w:numPr>
-          <w:ilvl w:val="0"/>
-          <w:numId w:val="9"/>
-        </w:numPr>
-      </w:pPr>
-      <w:r>
-        <w:t xml:space="preserve">Zip up the </w:t>
-      </w:r>
-      <w:proofErr w:type="spellStart"/>
-      <w:r>
-        <w:t>sdk</w:t>
-      </w:r>
-      <w:proofErr w:type="spellEnd"/>
-      <w:r>
-        <w:t>-release folder, and post it on the website!  Avoid including any .</w:t>
-      </w:r>
-      <w:proofErr w:type="spellStart"/>
-      <w:r>
-        <w:t>svn</w:t>
-      </w:r>
-      <w:proofErr w:type="spellEnd"/>
-      <w:r>
-        <w:t xml:space="preserve"> subfolders in the zip file.</w:t>
+        <w:t>Zip up the sdk-release folder, and post it on the website!  Avoid including any .svn subfolders in the zip file.</w:t>
       </w:r>
     </w:p>
     <w:p>

</xml_diff>

<commit_message>
Update SDK build instructions for OSX and linux
</commit_message>
<xml_diff>
--- a/doc/ssc_devtools.docx
+++ b/doc/ssc_devtools.docx
@@ -17,28 +17,53 @@
         </w:rPr>
         <w:t xml:space="preserve">Compiling </w:t>
       </w:r>
+      <w:proofErr w:type="spellStart"/>
       <w:r>
         <w:rPr>
           <w:b/>
           <w:sz w:val="28"/>
         </w:rPr>
-        <w:t xml:space="preserve">SSC+SSCdev for win32/x64/linux64/osx64 </w:t>
-      </w:r>
-    </w:p>
-    <w:p>
-      <w:pPr>
-        <w:jc w:val="center"/>
+        <w:t>SSC+SSCdev</w:t>
+      </w:r>
+      <w:proofErr w:type="spellEnd"/>
+      <w:r>
         <w:rPr>
           <w:b/>
           <w:sz w:val="28"/>
         </w:rPr>
-      </w:pPr>
-      <w:r>
+        <w:t xml:space="preserve"> for win32/x64/linux64/osx64 </w:t>
+      </w:r>
+    </w:p>
+    <w:p>
+      <w:pPr>
+        <w:jc w:val="center"/>
         <w:rPr>
           <w:b/>
           <w:sz w:val="28"/>
         </w:rPr>
-        <w:t>Using wxWidgets 3 (SVN), LK, and WEX</w:t>
+      </w:pPr>
+      <w:r>
+        <w:rPr>
+          <w:b/>
+          <w:sz w:val="28"/>
+        </w:rPr>
+        <w:t xml:space="preserve">Using </w:t>
+      </w:r>
+      <w:proofErr w:type="spellStart"/>
+      <w:r>
+        <w:rPr>
+          <w:b/>
+          <w:sz w:val="28"/>
+        </w:rPr>
+        <w:t>wxWidgets</w:t>
+      </w:r>
+      <w:proofErr w:type="spellEnd"/>
+      <w:r>
+        <w:rPr>
+          <w:b/>
+          <w:sz w:val="28"/>
+        </w:rPr>
+        <w:t xml:space="preserve"> 3 (SVN), LK, and WEX</w:t>
       </w:r>
     </w:p>
     <w:p>
@@ -72,7 +97,21 @@
         <w:rPr>
           <w:b/>
         </w:rPr>
-        <w:t>Steven Janzou – Updated 19 Jan 2014</w:t>
+        <w:t xml:space="preserve">Steven </w:t>
+      </w:r>
+      <w:proofErr w:type="spellStart"/>
+      <w:r>
+        <w:rPr>
+          <w:b/>
+        </w:rPr>
+        <w:t>Janzou</w:t>
+      </w:r>
+      <w:proofErr w:type="spellEnd"/>
+      <w:r>
+        <w:rPr>
+          <w:b/>
+        </w:rPr>
+        <w:t xml:space="preserve"> – Updated 19 Jan 2014</w:t>
       </w:r>
     </w:p>
     <w:p>
@@ -108,8 +147,6 @@
         </w:rPr>
         <w:t xml:space="preserve"> Express for Desktop</w:t>
       </w:r>
-      <w:bookmarkStart w:id="0" w:name="_GoBack"/>
-      <w:bookmarkEnd w:id="0"/>
     </w:p>
     <w:p>
       <w:pPr>
@@ -137,23 +174,21 @@
           <w:b/>
         </w:rPr>
       </w:pPr>
+      <w:proofErr w:type="spellStart"/>
+      <w:proofErr w:type="gramStart"/>
       <w:r>
         <w:rPr>
           <w:b/>
         </w:rPr>
-        <w:t>wxWidgets 3.0</w:t>
-      </w:r>
+        <w:t>wxWidgets</w:t>
+      </w:r>
+      <w:proofErr w:type="spellEnd"/>
+      <w:proofErr w:type="gramEnd"/>
       <w:r>
         <w:rPr>
           <w:b/>
         </w:rPr>
-        <w:t>, win32 and x64</w:t>
-      </w:r>
-      <w:r>
-        <w:rPr>
-          <w:b/>
-        </w:rPr>
-        <w:t>.</w:t>
+        <w:t xml:space="preserve"> 3.0, win32 and x64.</w:t>
       </w:r>
     </w:p>
     <w:p>
@@ -165,7 +200,15 @@
         </w:numPr>
       </w:pPr>
       <w:r>
-        <w:t xml:space="preserve">Download wxWidgets 3.0 from </w:t>
+        <w:t xml:space="preserve">Download </w:t>
+      </w:r>
+      <w:proofErr w:type="spellStart"/>
+      <w:r>
+        <w:t>wxWidgets</w:t>
+      </w:r>
+      <w:proofErr w:type="spellEnd"/>
+      <w:r>
+        <w:t xml:space="preserve"> 3.0 from </w:t>
       </w:r>
     </w:p>
     <w:p>
@@ -208,13 +251,7 @@
         <w:t>C:\wxWidgets-3.0.0\build\msw</w:t>
       </w:r>
       <w:r>
-        <w:t>\wx</w:t>
-      </w:r>
-      <w:r>
-        <w:t>_vc10.sln</w:t>
-      </w:r>
-      <w:r>
-        <w:t xml:space="preserve"> file</w:t>
+        <w:t>\wx_vc10.sln file</w:t>
       </w:r>
     </w:p>
     <w:p>
@@ -238,7 +275,15 @@
         </w:numPr>
       </w:pPr>
       <w:r>
-        <w:t>If the conversion report issues an error for the .sln, ignore it.</w:t>
+        <w:t>If the conversion report issues an error for the .</w:t>
+      </w:r>
+      <w:proofErr w:type="spellStart"/>
+      <w:r>
+        <w:t>sln</w:t>
+      </w:r>
+      <w:proofErr w:type="spellEnd"/>
+      <w:r>
+        <w:t>, ignore it.</w:t>
       </w:r>
     </w:p>
     <w:p>
@@ -250,13 +295,7 @@
         </w:numPr>
       </w:pPr>
       <w:r>
-        <w:t>Select the ‘Debug’ Configuration, and build</w:t>
-      </w:r>
-      <w:r>
-        <w:t>, then the ‘Release’ Configuration, and build</w:t>
-      </w:r>
-      <w:r>
-        <w:t>.</w:t>
+        <w:t>Select the ‘Debug’ Configuration, and build, then the ‘Release’ Configuration, and build.</w:t>
       </w:r>
     </w:p>
     <w:p>
@@ -341,7 +380,15 @@
         <w:t xml:space="preserve"> </w:t>
       </w:r>
       <w:r>
-        <w:t xml:space="preserve"> into a folder called ‘lk’</w:t>
+        <w:t xml:space="preserve"> into a folder called ‘</w:t>
+      </w:r>
+      <w:proofErr w:type="spellStart"/>
+      <w:r>
+        <w:t>lk</w:t>
+      </w:r>
+      <w:proofErr w:type="spellEnd"/>
+      <w:r>
+        <w:t>’</w:t>
       </w:r>
     </w:p>
     <w:p>
@@ -355,8 +402,13 @@
       <w:r>
         <w:t xml:space="preserve">Open the </w:t>
       </w:r>
-      <w:r>
-        <w:t>lk\vc2013_wx3</w:t>
+      <w:proofErr w:type="spellStart"/>
+      <w:r>
+        <w:t>lk</w:t>
+      </w:r>
+      <w:proofErr w:type="spellEnd"/>
+      <w:r>
+        <w:t>\vc2013_wx3</w:t>
       </w:r>
       <w:r>
         <w:t>\</w:t>
@@ -392,7 +444,15 @@
         <w:t xml:space="preserve">Set the LKDIR environment variable to point to your </w:t>
       </w:r>
       <w:r>
-        <w:t>‘lk’</w:t>
+        <w:t>‘</w:t>
+      </w:r>
+      <w:proofErr w:type="spellStart"/>
+      <w:r>
+        <w:t>lk</w:t>
+      </w:r>
+      <w:proofErr w:type="spellEnd"/>
+      <w:r>
+        <w:t>’</w:t>
       </w:r>
       <w:r>
         <w:t xml:space="preserve"> folder.</w:t>
@@ -437,7 +497,15 @@
         </w:r>
       </w:hyperlink>
       <w:r>
-        <w:t xml:space="preserve"> into a folder called ‘wex’</w:t>
+        <w:t xml:space="preserve"> into a folder called ‘</w:t>
+      </w:r>
+      <w:proofErr w:type="spellStart"/>
+      <w:r>
+        <w:t>wex</w:t>
+      </w:r>
+      <w:proofErr w:type="spellEnd"/>
+      <w:r>
+        <w:t>’</w:t>
       </w:r>
     </w:p>
     <w:p>
@@ -449,7 +517,15 @@
         </w:numPr>
       </w:pPr>
       <w:r>
-        <w:t>Open the wex\</w:t>
+        <w:t xml:space="preserve">Open the </w:t>
+      </w:r>
+      <w:proofErr w:type="spellStart"/>
+      <w:r>
+        <w:t>wex</w:t>
+      </w:r>
+      <w:proofErr w:type="spellEnd"/>
+      <w:r>
+        <w:t>\</w:t>
       </w:r>
       <w:r>
         <w:t>v</w:t>
@@ -491,7 +567,15 @@
         </w:numPr>
       </w:pPr>
       <w:r>
-        <w:t>Set the WEXDIR environment variable to your wex folder.</w:t>
+        <w:t xml:space="preserve">Set the WEXDIR environment variable to your </w:t>
+      </w:r>
+      <w:proofErr w:type="spellStart"/>
+      <w:r>
+        <w:t>wex</w:t>
+      </w:r>
+      <w:proofErr w:type="spellEnd"/>
+      <w:r>
+        <w:t xml:space="preserve"> folder.</w:t>
       </w:r>
     </w:p>
     <w:p>
@@ -505,7 +589,15 @@
         <w:t>Now you should be able to compile the m</w:t>
       </w:r>
       <w:r>
-        <w:t>ost recent SSC + SSCdev project for both 32 and 64 bit targets on Windows, using Visual Studio 2012.</w:t>
+        <w:t xml:space="preserve">ost recent SSC + </w:t>
+      </w:r>
+      <w:proofErr w:type="spellStart"/>
+      <w:r>
+        <w:t>SSCdev</w:t>
+      </w:r>
+      <w:proofErr w:type="spellEnd"/>
+      <w:r>
+        <w:t xml:space="preserve"> project for both 32 and 64 bit targets on Windows, using Visual Studio 2012.</w:t>
       </w:r>
     </w:p>
     <w:p/>
@@ -538,7 +630,15 @@
         </w:numPr>
       </w:pPr>
       <w:r>
-        <w:t>Download the latest XCode (4.</w:t>
+        <w:t xml:space="preserve">Download the latest </w:t>
+      </w:r>
+      <w:proofErr w:type="spellStart"/>
+      <w:r>
+        <w:t>XCode</w:t>
+      </w:r>
+      <w:proofErr w:type="spellEnd"/>
+      <w:r>
+        <w:t xml:space="preserve"> (4.</w:t>
       </w:r>
       <w:r>
         <w:t>6</w:t>
@@ -556,8 +656,13 @@
         </w:numPr>
       </w:pPr>
       <w:r>
-        <w:t>Run XCode</w:t>
-      </w:r>
+        <w:t xml:space="preserve">Run </w:t>
+      </w:r>
+      <w:proofErr w:type="spellStart"/>
+      <w:r>
+        <w:t>XCode</w:t>
+      </w:r>
+      <w:proofErr w:type="spellEnd"/>
     </w:p>
     <w:p>
       <w:pPr>
@@ -568,7 +673,15 @@
         </w:numPr>
       </w:pPr>
       <w:r>
-        <w:t>Select XCode-&gt;</w:t>
+        <w:t xml:space="preserve">Select </w:t>
+      </w:r>
+      <w:proofErr w:type="spellStart"/>
+      <w:r>
+        <w:t>XCode</w:t>
+      </w:r>
+      <w:proofErr w:type="spellEnd"/>
+      <w:r>
+        <w:t>-&gt;</w:t>
       </w:r>
       <w:r>
         <w:t>Preferences</w:t>
@@ -591,8 +704,13 @@
           <w:numId w:val="8"/>
         </w:numPr>
       </w:pPr>
-      <w:r>
-        <w:t>under “Downloads”, download and install all of the command line tools.</w:t>
+      <w:proofErr w:type="gramStart"/>
+      <w:r>
+        <w:t>under</w:t>
+      </w:r>
+      <w:proofErr w:type="gramEnd"/>
+      <w:r>
+        <w:t xml:space="preserve"> “Downloads”, download and install all of the command line tools.</w:t>
       </w:r>
     </w:p>
     <w:p>
@@ -604,64 +722,35 @@
         </w:numPr>
       </w:pPr>
       <w:r>
-        <w:t xml:space="preserve">Check out wxWidgets  </w:t>
-      </w:r>
-    </w:p>
-    <w:p>
-      <w:pPr>
-        <w:pStyle w:val="ListParagraph"/>
-        <w:numPr>
-          <w:ilvl w:val="1"/>
-          <w:numId w:val="2"/>
-        </w:numPr>
-      </w:pPr>
-      <w:r>
-        <w:t>mkdir wxWidgets</w:t>
-      </w:r>
-    </w:p>
-    <w:p>
-      <w:pPr>
-        <w:pStyle w:val="ListParagraph"/>
-        <w:numPr>
-          <w:ilvl w:val="1"/>
-          <w:numId w:val="2"/>
-        </w:numPr>
-      </w:pPr>
-      <w:r>
-        <w:t xml:space="preserve">svn co </w:t>
+        <w:t>Download</w:t>
+      </w:r>
+      <w:r>
+        <w:t xml:space="preserve"> </w:t>
+      </w:r>
+      <w:proofErr w:type="spellStart"/>
+      <w:r>
+        <w:t>wxWidgets</w:t>
+      </w:r>
+      <w:proofErr w:type="spellEnd"/>
+      <w:r>
+        <w:t xml:space="preserve">  </w:t>
+      </w:r>
+      <w:r>
+        <w:t xml:space="preserve">from </w:t>
       </w:r>
       <w:hyperlink r:id="rId9" w:history="1">
         <w:r>
           <w:rPr>
             <w:rStyle w:val="Hyperlink"/>
           </w:rPr>
-          <w:t>http://svn.wxwidgets.org/svn/wx/wxWidgets/trunk</w:t>
+          <w:t>https://sourceforge.net/projects/wxwindows/files/3.0.0/wxWidgets-3.0.0.tar.bz2/download</w:t>
         </w:r>
       </w:hyperlink>
       <w:r>
-        <w:rPr>
-          <w:rStyle w:val="Hyperlink"/>
-        </w:rPr>
-        <w:t xml:space="preserve">  </w:t>
-      </w:r>
-      <w:r>
-        <w:t xml:space="preserve"> ./wxWidgets </w:t>
-      </w:r>
-    </w:p>
-    <w:p>
-      <w:pPr>
-        <w:pStyle w:val="ListParagraph"/>
-        <w:numPr>
-          <w:ilvl w:val="0"/>
-          <w:numId w:val="8"/>
-        </w:numPr>
-      </w:pPr>
-      <w:r>
-        <w:t>Continue with LK and WEX</w:t>
+        <w:t xml:space="preserve"> </w:t>
       </w:r>
     </w:p>
     <w:p/>
-    <w:p/>
     <w:p>
       <w:pPr>
         <w:jc w:val="center"/>
@@ -696,7 +785,39 @@
     </w:p>
     <w:p>
       <w:r>
-        <w:t>To facilitate easy combining of binaries from all 3 target OSes for SSC, there is a subfolder in the SSC svn called sdk-release.  This subfolder contains compiled binaries from all three platforms, and is updated when there is a new release of the SDK.  The sdk-release folder is intended to be checked out on each target platform, the binaries compiled, copied over, and then checked in to the SVN.  Then, when all the binaries are checked in, the folder can be zipped up for distribution containing all the different platform binaries.</w:t>
+        <w:t xml:space="preserve">To facilitate easy combining of binaries from all 3 target </w:t>
+      </w:r>
+      <w:proofErr w:type="spellStart"/>
+      <w:r>
+        <w:t>OSes</w:t>
+      </w:r>
+      <w:proofErr w:type="spellEnd"/>
+      <w:r>
+        <w:t xml:space="preserve"> for SSC, there is a subfolder in the SSC </w:t>
+      </w:r>
+      <w:proofErr w:type="spellStart"/>
+      <w:r>
+        <w:t>svn</w:t>
+      </w:r>
+      <w:proofErr w:type="spellEnd"/>
+      <w:r>
+        <w:t xml:space="preserve"> called </w:t>
+      </w:r>
+      <w:proofErr w:type="spellStart"/>
+      <w:r>
+        <w:t>sdk</w:t>
+      </w:r>
+      <w:proofErr w:type="spellEnd"/>
+      <w:r>
+        <w:t xml:space="preserve">-release.  This subfolder contains compiled binaries from all three platforms, and is updated when there is a new release of the SDK.  The </w:t>
+      </w:r>
+      <w:proofErr w:type="spellStart"/>
+      <w:r>
+        <w:t>sdk</w:t>
+      </w:r>
+      <w:proofErr w:type="spellEnd"/>
+      <w:r>
+        <w:t>-release folder is intended to be checked out on each target platform, the binaries compiled, copied over, and then checked in to the SVN.  Then, when all the binaries are checked in, the folder can be zipped up for distribution containing all the different platform binaries.</w:t>
       </w:r>
     </w:p>
     <w:p>
@@ -708,8 +829,29 @@
         </w:numPr>
       </w:pPr>
       <w:r>
-        <w:t xml:space="preserve">In your c:\Projects\ssc  folder, create a subfolder called sdk-release. </w:t>
-      </w:r>
+        <w:t>In your c:\Projects\</w:t>
+      </w:r>
+      <w:proofErr w:type="gramStart"/>
+      <w:r>
+        <w:t>ssc  folder</w:t>
+      </w:r>
+      <w:proofErr w:type="gramEnd"/>
+      <w:r>
+        <w:t xml:space="preserve">, create a subfolder called </w:t>
+      </w:r>
+      <w:proofErr w:type="spellStart"/>
+      <w:r>
+        <w:t>sdk</w:t>
+      </w:r>
+      <w:proofErr w:type="spellEnd"/>
+      <w:r>
+        <w:t xml:space="preserve">-release. </w:t>
+      </w:r>
+    </w:p>
+    <w:p>
+      <w:pPr>
+        <w:pStyle w:val="ListParagraph"/>
+      </w:pPr>
     </w:p>
     <w:p>
       <w:pPr>
@@ -718,6 +860,11 @@
           <w:ilvl w:val="0"/>
           <w:numId w:val="9"/>
         </w:numPr>
+        <w:rPr>
+          <w:rStyle w:val="Hyperlink"/>
+          <w:color w:val="auto"/>
+          <w:u w:val="none"/>
+        </w:rPr>
       </w:pPr>
       <w:r>
         <w:t xml:space="preserve">Right click on it, and check out </w:t>
@@ -734,6 +881,16 @@
     <w:p>
       <w:pPr>
         <w:pStyle w:val="ListParagraph"/>
+      </w:pPr>
+    </w:p>
+    <w:p>
+      <w:pPr>
+        <w:pStyle w:val="ListParagraph"/>
+      </w:pPr>
+    </w:p>
+    <w:p>
+      <w:pPr>
+        <w:pStyle w:val="ListParagraph"/>
         <w:numPr>
           <w:ilvl w:val="0"/>
           <w:numId w:val="9"/>
@@ -758,14 +915,34 @@
     <w:p>
       <w:pPr>
         <w:pStyle w:val="ListParagraph"/>
+        <w:ind w:left="1440"/>
+      </w:pPr>
+    </w:p>
+    <w:p>
+      <w:pPr>
+        <w:pStyle w:val="ListParagraph"/>
         <w:numPr>
           <w:ilvl w:val="1"/>
           <w:numId w:val="9"/>
         </w:numPr>
       </w:pPr>
       <w:r>
-        <w:t>Run the make-sdk-win.bat file, which will copy the binaries to the right places in the sdk-release folder.</w:t>
-      </w:r>
+        <w:t xml:space="preserve">Run the make-sdk-win.bat file, which will copy the binaries to the right places in the </w:t>
+      </w:r>
+      <w:proofErr w:type="spellStart"/>
+      <w:r>
+        <w:t>sdk</w:t>
+      </w:r>
+      <w:proofErr w:type="spellEnd"/>
+      <w:r>
+        <w:t>-release folder.</w:t>
+      </w:r>
+    </w:p>
+    <w:p>
+      <w:pPr>
+        <w:pStyle w:val="ListParagraph"/>
+        <w:ind w:left="1440"/>
+      </w:pPr>
     </w:p>
     <w:p>
       <w:pPr>
@@ -799,12 +976,401 @@
       <w:r>
         <w:t xml:space="preserve">In the </w:t>
       </w:r>
-      <w:r>
-        <w:t>ssc/</w:t>
-      </w:r>
-      <w:r>
-        <w:t>mac_dylib folder, type make to build ssc.dylib</w:t>
-      </w:r>
+      <w:proofErr w:type="spellStart"/>
+      <w:r>
+        <w:t>ssc</w:t>
+      </w:r>
+      <w:proofErr w:type="spellEnd"/>
+      <w:r>
+        <w:t>/</w:t>
+      </w:r>
+      <w:proofErr w:type="spellStart"/>
+      <w:r>
+        <w:t>build_</w:t>
+      </w:r>
+      <w:r>
+        <w:t>osx</w:t>
+      </w:r>
+      <w:proofErr w:type="spellEnd"/>
+      <w:r>
+        <w:t xml:space="preserve"> folder, type make to bui</w:t>
+      </w:r>
+      <w:r>
+        <w:t xml:space="preserve">ld </w:t>
+      </w:r>
+      <w:proofErr w:type="spellStart"/>
+      <w:r>
+        <w:t>SSCtool</w:t>
+      </w:r>
+      <w:r>
+        <w:t>.app</w:t>
+      </w:r>
+      <w:proofErr w:type="spellEnd"/>
+      <w:r>
+        <w:t xml:space="preserve"> and </w:t>
+      </w:r>
+      <w:proofErr w:type="spellStart"/>
+      <w:r>
+        <w:t>ssc.dylib</w:t>
+      </w:r>
+      <w:proofErr w:type="spellEnd"/>
+      <w:r>
+        <w:t xml:space="preserve"> </w:t>
+      </w:r>
+    </w:p>
+    <w:p>
+      <w:pPr>
+        <w:pStyle w:val="ListParagraph"/>
+        <w:numPr>
+          <w:ilvl w:val="2"/>
+          <w:numId w:val="9"/>
+        </w:numPr>
+      </w:pPr>
+      <w:r>
+        <w:t xml:space="preserve">This presumes you’ve compiled LK and WEX, as well as </w:t>
+      </w:r>
+      <w:proofErr w:type="spellStart"/>
+      <w:r>
+        <w:t>wxWidgets</w:t>
+      </w:r>
+      <w:proofErr w:type="spellEnd"/>
+      <w:r>
+        <w:t xml:space="preserve"> SVN with the following command line configuration:</w:t>
+      </w:r>
+    </w:p>
+    <w:p>
+      <w:pPr>
+        <w:pStyle w:val="ListParagraph"/>
+        <w:numPr>
+          <w:ilvl w:val="2"/>
+          <w:numId w:val="9"/>
+        </w:numPr>
+      </w:pPr>
+      <w:r>
+        <w:t xml:space="preserve"> </w:t>
+      </w:r>
+      <w:r>
+        <w:t>./configure --prefix=/Users/adobos/local/wx3-svn --enable-</w:t>
+      </w:r>
+      <w:proofErr w:type="spellStart"/>
+      <w:r>
+        <w:t>stl</w:t>
+      </w:r>
+      <w:proofErr w:type="spellEnd"/>
+      <w:r>
+        <w:t>=yes --enable-debug=no --enable-shared=no --with-cocoa --with-</w:t>
+      </w:r>
+      <w:proofErr w:type="spellStart"/>
+      <w:r>
+        <w:t>libjpeg</w:t>
+      </w:r>
+      <w:proofErr w:type="spellEnd"/>
+      <w:r>
+        <w:t>=</w:t>
+      </w:r>
+      <w:proofErr w:type="spellStart"/>
+      <w:r>
+        <w:t>builtin</w:t>
+      </w:r>
+      <w:proofErr w:type="spellEnd"/>
+      <w:r>
+        <w:t xml:space="preserve"> --with-</w:t>
+      </w:r>
+      <w:proofErr w:type="spellStart"/>
+      <w:r>
+        <w:t>libpng</w:t>
+      </w:r>
+      <w:proofErr w:type="spellEnd"/>
+      <w:r>
+        <w:t>=</w:t>
+      </w:r>
+      <w:proofErr w:type="spellStart"/>
+      <w:r>
+        <w:t>builtin</w:t>
+      </w:r>
+      <w:proofErr w:type="spellEnd"/>
+      <w:r>
+        <w:t xml:space="preserve"> --with-regex=</w:t>
+      </w:r>
+      <w:proofErr w:type="spellStart"/>
+      <w:r>
+        <w:t>builtin</w:t>
+      </w:r>
+      <w:proofErr w:type="spellEnd"/>
+      <w:r>
+        <w:t xml:space="preserve"> --with-</w:t>
+      </w:r>
+      <w:proofErr w:type="spellStart"/>
+      <w:r>
+        <w:t>libtiff</w:t>
+      </w:r>
+      <w:proofErr w:type="spellEnd"/>
+      <w:r>
+        <w:t>=</w:t>
+      </w:r>
+      <w:proofErr w:type="spellStart"/>
+      <w:r>
+        <w:t>builtin</w:t>
+      </w:r>
+      <w:proofErr w:type="spellEnd"/>
+      <w:r>
+        <w:t xml:space="preserve"> --with-</w:t>
+      </w:r>
+      <w:proofErr w:type="spellStart"/>
+      <w:r>
+        <w:t>zlib</w:t>
+      </w:r>
+      <w:proofErr w:type="spellEnd"/>
+      <w:r>
+        <w:t>=</w:t>
+      </w:r>
+      <w:proofErr w:type="spellStart"/>
+      <w:r>
+        <w:t>builtin</w:t>
+      </w:r>
+      <w:proofErr w:type="spellEnd"/>
+      <w:r>
+        <w:t xml:space="preserve"> --with-expat=</w:t>
+      </w:r>
+      <w:proofErr w:type="spellStart"/>
+      <w:r>
+        <w:t>builtin</w:t>
+      </w:r>
+      <w:proofErr w:type="spellEnd"/>
+    </w:p>
+    <w:p>
+      <w:pPr>
+        <w:pStyle w:val="ListParagraph"/>
+        <w:numPr>
+          <w:ilvl w:val="2"/>
+          <w:numId w:val="9"/>
+        </w:numPr>
+      </w:pPr>
+      <w:r>
+        <w:t>make</w:t>
+      </w:r>
+    </w:p>
+    <w:p>
+      <w:pPr>
+        <w:pStyle w:val="ListParagraph"/>
+        <w:numPr>
+          <w:ilvl w:val="2"/>
+          <w:numId w:val="9"/>
+        </w:numPr>
+      </w:pPr>
+      <w:r>
+        <w:t>make install</w:t>
+      </w:r>
+    </w:p>
+    <w:p>
+      <w:pPr>
+        <w:pStyle w:val="ListParagraph"/>
+        <w:numPr>
+          <w:ilvl w:val="2"/>
+          <w:numId w:val="9"/>
+        </w:numPr>
+      </w:pPr>
+      <w:proofErr w:type="spellStart"/>
+      <w:r>
+        <w:rPr>
+          <w:rFonts w:ascii="Menlo-Regular" w:hAnsi="Menlo-Regular" w:cs="Menlo-Regular"/>
+        </w:rPr>
+        <w:t>sudo</w:t>
+      </w:r>
+      <w:proofErr w:type="spellEnd"/>
+      <w:r>
+        <w:rPr>
+          <w:rFonts w:ascii="Menlo-Regular" w:hAnsi="Menlo-Regular" w:cs="Menlo-Regular"/>
+        </w:rPr>
+        <w:t xml:space="preserve"> </w:t>
+      </w:r>
+      <w:proofErr w:type="spellStart"/>
+      <w:r>
+        <w:rPr>
+          <w:rFonts w:ascii="Menlo-Regular" w:hAnsi="Menlo-Regular" w:cs="Menlo-Regular"/>
+        </w:rPr>
+        <w:t>ln</w:t>
+      </w:r>
+      <w:proofErr w:type="spellEnd"/>
+      <w:r>
+        <w:rPr>
+          <w:rFonts w:ascii="Menlo-Regular" w:hAnsi="Menlo-Regular" w:cs="Menlo-Regular"/>
+        </w:rPr>
+        <w:t xml:space="preserve"> -s /Users/</w:t>
+      </w:r>
+      <w:r>
+        <w:rPr>
+          <w:rFonts w:ascii="Menlo-Regular" w:hAnsi="Menlo-Regular" w:cs="Menlo-Regular"/>
+        </w:rPr>
+        <w:t>adobos</w:t>
+      </w:r>
+      <w:r>
+        <w:rPr>
+          <w:rFonts w:ascii="Menlo-Regular" w:hAnsi="Menlo-Regular" w:cs="Menlo-Regular"/>
+        </w:rPr>
+        <w:t>/local/wx</w:t>
+      </w:r>
+      <w:r>
+        <w:rPr>
+          <w:rFonts w:ascii="Menlo-Regular" w:hAnsi="Menlo-Regular" w:cs="Menlo-Regular"/>
+        </w:rPr>
+        <w:t>3-svn/lib/wx/config/osx_cocoa-unicode-static-2.9</w:t>
+      </w:r>
+      <w:r>
+        <w:rPr>
+          <w:rFonts w:ascii="Menlo-Regular" w:hAnsi="Menlo-Regular" w:cs="Menlo-Regular"/>
+        </w:rPr>
+        <w:t xml:space="preserve"> /</w:t>
+      </w:r>
+      <w:proofErr w:type="spellStart"/>
+      <w:r>
+        <w:rPr>
+          <w:rFonts w:ascii="Menlo-Regular" w:hAnsi="Menlo-Regular" w:cs="Menlo-Regular"/>
+        </w:rPr>
+        <w:t>usr</w:t>
+      </w:r>
+      <w:proofErr w:type="spellEnd"/>
+      <w:r>
+        <w:rPr>
+          <w:rFonts w:ascii="Menlo-Regular" w:hAnsi="Menlo-Regular" w:cs="Menlo-Regular"/>
+        </w:rPr>
+        <w:t>/bin/</w:t>
+      </w:r>
+      <w:proofErr w:type="spellStart"/>
+      <w:r>
+        <w:rPr>
+          <w:rFonts w:ascii="Menlo-Regular" w:hAnsi="Menlo-Regular" w:cs="Menlo-Regular"/>
+        </w:rPr>
+        <w:t>wx-config-dsa</w:t>
+      </w:r>
+      <w:proofErr w:type="spellEnd"/>
+    </w:p>
+    <w:p>
+      <w:pPr>
+        <w:pStyle w:val="ListParagraph"/>
+        <w:numPr>
+          <w:ilvl w:val="2"/>
+          <w:numId w:val="9"/>
+        </w:numPr>
+      </w:pPr>
+      <w:proofErr w:type="spellStart"/>
+      <w:r>
+        <w:rPr>
+          <w:rFonts w:ascii="Menlo-Regular" w:hAnsi="Menlo-Regular" w:cs="Menlo-Regular"/>
+        </w:rPr>
+        <w:t>sudo</w:t>
+      </w:r>
+      <w:proofErr w:type="spellEnd"/>
+      <w:r>
+        <w:rPr>
+          <w:rFonts w:ascii="Menlo-Regular" w:hAnsi="Menlo-Regular" w:cs="Menlo-Regular"/>
+        </w:rPr>
+        <w:t xml:space="preserve"> </w:t>
+      </w:r>
+      <w:proofErr w:type="spellStart"/>
+      <w:r>
+        <w:rPr>
+          <w:rFonts w:ascii="Menlo-Regular" w:hAnsi="Menlo-Regular" w:cs="Menlo-Regular"/>
+        </w:rPr>
+        <w:t>ln</w:t>
+      </w:r>
+      <w:proofErr w:type="spellEnd"/>
+      <w:r>
+        <w:rPr>
+          <w:rFonts w:ascii="Menlo-Regular" w:hAnsi="Menlo-Regular" w:cs="Menlo-Regular"/>
+        </w:rPr>
+        <w:t xml:space="preserve"> -s /Users/</w:t>
+      </w:r>
+      <w:r>
+        <w:rPr>
+          <w:rFonts w:ascii="Menlo-Regular" w:hAnsi="Menlo-Regular" w:cs="Menlo-Regular"/>
+        </w:rPr>
+        <w:t>adobos</w:t>
+      </w:r>
+      <w:r>
+        <w:rPr>
+          <w:rFonts w:ascii="Menlo-Regular" w:hAnsi="Menlo-Regular" w:cs="Menlo-Regular"/>
+        </w:rPr>
+        <w:t>/local/wx</w:t>
+      </w:r>
+      <w:r>
+        <w:rPr>
+          <w:rFonts w:ascii="Menlo-Regular" w:hAnsi="Menlo-Regular" w:cs="Menlo-Regular"/>
+        </w:rPr>
+        <w:t>3-svn/lib/wx/config/osx_cocoa-unicode-static-2.9</w:t>
+      </w:r>
+      <w:r>
+        <w:rPr>
+          <w:rFonts w:ascii="Menlo-Regular" w:hAnsi="Menlo-Regular" w:cs="Menlo-Regular"/>
+        </w:rPr>
+        <w:t xml:space="preserve"> /</w:t>
+      </w:r>
+      <w:proofErr w:type="spellStart"/>
+      <w:r>
+        <w:rPr>
+          <w:rFonts w:ascii="Menlo-Regular" w:hAnsi="Menlo-Regular" w:cs="Menlo-Regular"/>
+        </w:rPr>
+        <w:t>usr</w:t>
+      </w:r>
+      <w:proofErr w:type="spellEnd"/>
+      <w:r>
+        <w:rPr>
+          <w:rFonts w:ascii="Menlo-Regular" w:hAnsi="Menlo-Regular" w:cs="Menlo-Regular"/>
+        </w:rPr>
+        <w:t>/bin/wx-config-</w:t>
+      </w:r>
+      <w:r>
+        <w:rPr>
+          <w:rFonts w:ascii="Menlo-Regular" w:hAnsi="Menlo-Regular" w:cs="Menlo-Regular"/>
+        </w:rPr>
+        <w:t>3</w:t>
+      </w:r>
+    </w:p>
+    <w:p>
+      <w:pPr>
+        <w:pStyle w:val="ListParagraph"/>
+        <w:numPr>
+          <w:ilvl w:val="2"/>
+          <w:numId w:val="9"/>
+        </w:numPr>
+      </w:pPr>
+      <w:r>
+        <w:t xml:space="preserve">cd </w:t>
+      </w:r>
+      <w:proofErr w:type="spellStart"/>
+      <w:r>
+        <w:t>lk</w:t>
+      </w:r>
+      <w:proofErr w:type="spellEnd"/>
+      <w:r>
+        <w:t>/osx_wx3_unicode folder &amp;&amp; make</w:t>
+      </w:r>
+    </w:p>
+    <w:p>
+      <w:pPr>
+        <w:pStyle w:val="ListParagraph"/>
+        <w:numPr>
+          <w:ilvl w:val="2"/>
+          <w:numId w:val="9"/>
+        </w:numPr>
+      </w:pPr>
+      <w:r>
+        <w:t xml:space="preserve">cd  </w:t>
+      </w:r>
+      <w:proofErr w:type="spellStart"/>
+      <w:r>
+        <w:t>wex</w:t>
+      </w:r>
+      <w:proofErr w:type="spellEnd"/>
+      <w:r>
+        <w:t>/osx_wx3_unicode folder &amp;&amp; make</w:t>
+      </w:r>
+    </w:p>
+    <w:p>
+      <w:pPr>
+        <w:pStyle w:val="ListParagraph"/>
+        <w:ind w:left="2160"/>
+      </w:pPr>
     </w:p>
     <w:p>
       <w:pPr>
@@ -815,19 +1381,104 @@
         </w:numPr>
       </w:pPr>
       <w:r>
+        <w:t xml:space="preserve">Back in the </w:t>
+      </w:r>
+      <w:proofErr w:type="spellStart"/>
+      <w:r>
+        <w:t>toplevel</w:t>
+      </w:r>
+      <w:proofErr w:type="spellEnd"/>
+      <w:r>
+        <w:t xml:space="preserve"> SSC folder, type “bash make-sdk-osx.sh” to copy the right files to the </w:t>
+      </w:r>
+      <w:proofErr w:type="spellStart"/>
+      <w:r>
+        <w:t>sdk</w:t>
+      </w:r>
+      <w:proofErr w:type="spellEnd"/>
+      <w:r>
+        <w:t>-release folder.</w:t>
+      </w:r>
+    </w:p>
+    <w:p>
+      <w:pPr>
+        <w:pStyle w:val="ListParagraph"/>
+        <w:ind w:left="1440"/>
+      </w:pPr>
+    </w:p>
+    <w:p>
+      <w:pPr>
+        <w:pStyle w:val="ListParagraph"/>
+        <w:numPr>
+          <w:ilvl w:val="0"/>
+          <w:numId w:val="9"/>
+        </w:numPr>
+      </w:pPr>
+      <w:r>
+        <w:lastRenderedPageBreak/>
+        <w:t>On Linux:</w:t>
+      </w:r>
+      <w:r>
+        <w:t xml:space="preserve"> (Assumed </w:t>
+      </w:r>
+      <w:proofErr w:type="spellStart"/>
+      <w:r>
+        <w:t>CentOS</w:t>
+      </w:r>
+      <w:proofErr w:type="spellEnd"/>
+      <w:r>
+        <w:t xml:space="preserve"> 6.3</w:t>
+      </w:r>
+      <w:r>
+        <w:t>, 64 bit)</w:t>
+      </w:r>
+    </w:p>
+    <w:p>
+      <w:pPr>
+        <w:pStyle w:val="ListParagraph"/>
+        <w:numPr>
+          <w:ilvl w:val="1"/>
+          <w:numId w:val="9"/>
+        </w:numPr>
+      </w:pPr>
+      <w:r>
         <w:t xml:space="preserve">In the </w:t>
       </w:r>
-      <w:r>
-        <w:t>ssc/</w:t>
-      </w:r>
-      <w:r>
-        <w:t>dev</w:t>
-      </w:r>
-      <w:r>
-        <w:t>/osx_wx3</w:t>
-      </w:r>
-      <w:r>
-        <w:t xml:space="preserve"> folder, type make to build SSCdev.app</w:t>
+      <w:proofErr w:type="spellStart"/>
+      <w:r>
+        <w:t>ssc</w:t>
+      </w:r>
+      <w:proofErr w:type="spellEnd"/>
+      <w:r>
+        <w:t>/</w:t>
+      </w:r>
+      <w:proofErr w:type="spellStart"/>
+      <w:r>
+        <w:t>build_</w:t>
+      </w:r>
+      <w:r>
+        <w:t>linux</w:t>
+      </w:r>
+      <w:proofErr w:type="spellEnd"/>
+      <w:r>
+        <w:t xml:space="preserve"> folder, type make</w:t>
+      </w:r>
+      <w:r>
+        <w:t xml:space="preserve"> to </w:t>
+      </w:r>
+      <w:r>
+        <w:t xml:space="preserve">build </w:t>
+      </w:r>
+      <w:proofErr w:type="spellStart"/>
+      <w:r>
+        <w:t>SSC</w:t>
+      </w:r>
+      <w:r>
+        <w:t>Tool</w:t>
+      </w:r>
+      <w:proofErr w:type="spellEnd"/>
+      <w:r>
+        <w:t xml:space="preserve"> binary and ssc.so</w:t>
       </w:r>
     </w:p>
     <w:p>
@@ -839,7 +1490,21 @@
         </w:numPr>
       </w:pPr>
       <w:r>
-        <w:t>This presumes you’ve compiled LK and WEX, as well as wxWidgets SVN with the following command line configuration:</w:t>
+        <w:t>This presumes you’ve compiled LK an</w:t>
+      </w:r>
+      <w:r>
+        <w:t xml:space="preserve">d WEX, as well as </w:t>
+      </w:r>
+      <w:proofErr w:type="spellStart"/>
+      <w:r>
+        <w:t>wxWidgets</w:t>
+      </w:r>
+      <w:proofErr w:type="spellEnd"/>
+      <w:r>
+        <w:t xml:space="preserve"> </w:t>
+      </w:r>
+      <w:r>
+        <w:t>with the following command line configuration:</w:t>
       </w:r>
     </w:p>
     <w:p>
@@ -854,8 +1519,110 @@
         <w:t xml:space="preserve"> </w:t>
       </w:r>
       <w:r>
-        <w:t>./configure --prefix=/Users/adobos/local/wx3-svn --enable-stl=yes --enable-debug=no --enable-shared=no --with-cocoa --with-libjpeg=builtin --with-libpng=builtin --with-regex=builtin --with-libtiff=builtin --with-zlib=builtin --with-expat=builtin</w:t>
-      </w:r>
+        <w:t>./configure --prefix=/</w:t>
+      </w:r>
+      <w:r>
+        <w:t>home</w:t>
+      </w:r>
+      <w:r>
+        <w:t>/adobos/local/wx3-svn --enable-</w:t>
+      </w:r>
+      <w:proofErr w:type="spellStart"/>
+      <w:r>
+        <w:t>stl</w:t>
+      </w:r>
+      <w:proofErr w:type="spellEnd"/>
+      <w:r>
+        <w:t>=yes --enable-debug=no --enable-shared=no --with-</w:t>
+      </w:r>
+      <w:proofErr w:type="spellStart"/>
+      <w:r>
+        <w:t>gtk</w:t>
+      </w:r>
+      <w:proofErr w:type="spellEnd"/>
+      <w:r>
+        <w:t>=2</w:t>
+      </w:r>
+      <w:r>
+        <w:t xml:space="preserve"> --with-</w:t>
+      </w:r>
+      <w:proofErr w:type="spellStart"/>
+      <w:r>
+        <w:t>libjpeg</w:t>
+      </w:r>
+      <w:proofErr w:type="spellEnd"/>
+      <w:r>
+        <w:t>=</w:t>
+      </w:r>
+      <w:proofErr w:type="spellStart"/>
+      <w:r>
+        <w:t>builtin</w:t>
+      </w:r>
+      <w:proofErr w:type="spellEnd"/>
+      <w:r>
+        <w:t xml:space="preserve"> --with-</w:t>
+      </w:r>
+      <w:proofErr w:type="spellStart"/>
+      <w:r>
+        <w:t>libpng</w:t>
+      </w:r>
+      <w:proofErr w:type="spellEnd"/>
+      <w:r>
+        <w:t>=</w:t>
+      </w:r>
+      <w:proofErr w:type="spellStart"/>
+      <w:r>
+        <w:t>builtin</w:t>
+      </w:r>
+      <w:proofErr w:type="spellEnd"/>
+      <w:r>
+        <w:t xml:space="preserve"> --with-regex=</w:t>
+      </w:r>
+      <w:proofErr w:type="spellStart"/>
+      <w:r>
+        <w:t>builtin</w:t>
+      </w:r>
+      <w:proofErr w:type="spellEnd"/>
+      <w:r>
+        <w:t xml:space="preserve"> --with-</w:t>
+      </w:r>
+      <w:proofErr w:type="spellStart"/>
+      <w:r>
+        <w:t>libtiff</w:t>
+      </w:r>
+      <w:proofErr w:type="spellEnd"/>
+      <w:r>
+        <w:t>=</w:t>
+      </w:r>
+      <w:proofErr w:type="spellStart"/>
+      <w:r>
+        <w:t>builtin</w:t>
+      </w:r>
+      <w:proofErr w:type="spellEnd"/>
+      <w:r>
+        <w:t xml:space="preserve"> --with-</w:t>
+      </w:r>
+      <w:proofErr w:type="spellStart"/>
+      <w:r>
+        <w:t>zlib</w:t>
+      </w:r>
+      <w:proofErr w:type="spellEnd"/>
+      <w:r>
+        <w:t>=</w:t>
+      </w:r>
+      <w:proofErr w:type="spellStart"/>
+      <w:r>
+        <w:t>builtin</w:t>
+      </w:r>
+      <w:proofErr w:type="spellEnd"/>
+      <w:r>
+        <w:t xml:space="preserve"> --with-expat=</w:t>
+      </w:r>
+      <w:proofErr w:type="spellStart"/>
+      <w:r>
+        <w:t>builtin</w:t>
+      </w:r>
+      <w:proofErr w:type="spellEnd"/>
     </w:p>
     <w:p>
       <w:pPr>
@@ -889,11 +1656,45 @@
           <w:numId w:val="9"/>
         </w:numPr>
       </w:pPr>
-      <w:r>
-        <w:rPr>
-          <w:rFonts w:ascii="Menlo-Regular" w:hAnsi="Menlo-Regular" w:cs="Menlo-Regular"/>
-        </w:rPr>
-        <w:t>sudo ln -s /Users/</w:t>
+      <w:proofErr w:type="spellStart"/>
+      <w:r>
+        <w:rPr>
+          <w:rFonts w:ascii="Menlo-Regular" w:hAnsi="Menlo-Regular" w:cs="Menlo-Regular"/>
+        </w:rPr>
+        <w:t>sudo</w:t>
+      </w:r>
+      <w:proofErr w:type="spellEnd"/>
+      <w:r>
+        <w:rPr>
+          <w:rFonts w:ascii="Menlo-Regular" w:hAnsi="Menlo-Regular" w:cs="Menlo-Regular"/>
+        </w:rPr>
+        <w:t xml:space="preserve"> </w:t>
+      </w:r>
+      <w:proofErr w:type="spellStart"/>
+      <w:r>
+        <w:rPr>
+          <w:rFonts w:ascii="Menlo-Regular" w:hAnsi="Menlo-Regular" w:cs="Menlo-Regular"/>
+        </w:rPr>
+        <w:t>ln</w:t>
+      </w:r>
+      <w:proofErr w:type="spellEnd"/>
+      <w:r>
+        <w:rPr>
+          <w:rFonts w:ascii="Menlo-Regular" w:hAnsi="Menlo-Regular" w:cs="Menlo-Regular"/>
+        </w:rPr>
+        <w:t xml:space="preserve"> -s /</w:t>
+      </w:r>
+      <w:r>
+        <w:rPr>
+          <w:rFonts w:ascii="Menlo-Regular" w:hAnsi="Menlo-Regular" w:cs="Menlo-Regular"/>
+        </w:rPr>
+        <w:t>home</w:t>
+      </w:r>
+      <w:r>
+        <w:rPr>
+          <w:rFonts w:ascii="Menlo-Regular" w:hAnsi="Menlo-Regular" w:cs="Menlo-Regular"/>
+        </w:rPr>
+        <w:t>/</w:t>
       </w:r>
       <w:r>
         <w:rPr>
@@ -911,14 +1712,76 @@
         <w:rPr>
           <w:rFonts w:ascii="Menlo-Regular" w:hAnsi="Menlo-Regular" w:cs="Menlo-Regular"/>
         </w:rPr>
-        <w:t>3-svn/lib/wx/config/osx_cocoa-unicode-static-2.9</w:t>
-      </w:r>
-      <w:r>
-        <w:rPr>
-          <w:rFonts w:ascii="Menlo-Regular" w:hAnsi="Menlo-Regular" w:cs="Menlo-Regular"/>
-        </w:rPr>
-        <w:t xml:space="preserve"> /usr/bin/wx-config-dsa</w:t>
-      </w:r>
+        <w:t>3-svn/lib/</w:t>
+      </w:r>
+      <w:proofErr w:type="spellStart"/>
+      <w:r>
+        <w:rPr>
+          <w:rFonts w:ascii="Menlo-Regular" w:hAnsi="Menlo-Regular" w:cs="Menlo-Regular"/>
+        </w:rPr>
+        <w:t>wx</w:t>
+      </w:r>
+      <w:proofErr w:type="spellEnd"/>
+      <w:r>
+        <w:rPr>
+          <w:rFonts w:ascii="Menlo-Regular" w:hAnsi="Menlo-Regular" w:cs="Menlo-Regular"/>
+        </w:rPr>
+        <w:t>/</w:t>
+      </w:r>
+      <w:proofErr w:type="spellStart"/>
+      <w:r>
+        <w:rPr>
+          <w:rFonts w:ascii="Menlo-Regular" w:hAnsi="Menlo-Regular" w:cs="Menlo-Regular"/>
+        </w:rPr>
+        <w:t>config</w:t>
+      </w:r>
+      <w:proofErr w:type="spellEnd"/>
+      <w:r>
+        <w:rPr>
+          <w:rFonts w:ascii="Menlo-Regular" w:hAnsi="Menlo-Regular" w:cs="Menlo-Regular"/>
+        </w:rPr>
+        <w:t>/</w:t>
+      </w:r>
+      <w:r>
+        <w:rPr>
+          <w:rFonts w:ascii="Menlo-Regular" w:hAnsi="Menlo-Regular" w:cs="Menlo-Regular"/>
+        </w:rPr>
+        <w:t>gtk2</w:t>
+      </w:r>
+      <w:r>
+        <w:rPr>
+          <w:rFonts w:ascii="Menlo-Regular" w:hAnsi="Menlo-Regular" w:cs="Menlo-Regular"/>
+        </w:rPr>
+        <w:t>-unicode-static-2.9</w:t>
+      </w:r>
+      <w:r>
+        <w:rPr>
+          <w:rFonts w:ascii="Menlo-Regular" w:hAnsi="Menlo-Regular" w:cs="Menlo-Regular"/>
+        </w:rPr>
+        <w:t xml:space="preserve"> /</w:t>
+      </w:r>
+      <w:proofErr w:type="spellStart"/>
+      <w:r>
+        <w:rPr>
+          <w:rFonts w:ascii="Menlo-Regular" w:hAnsi="Menlo-Regular" w:cs="Menlo-Regular"/>
+        </w:rPr>
+        <w:t>usr</w:t>
+      </w:r>
+      <w:proofErr w:type="spellEnd"/>
+      <w:r>
+        <w:rPr>
+          <w:rFonts w:ascii="Menlo-Regular" w:hAnsi="Menlo-Regular" w:cs="Menlo-Regular"/>
+        </w:rPr>
+        <w:t>/bin/</w:t>
+      </w:r>
+      <w:proofErr w:type="spellStart"/>
+      <w:r>
+        <w:rPr>
+          <w:rFonts w:ascii="Menlo-Regular" w:hAnsi="Menlo-Regular" w:cs="Menlo-Regular"/>
+        </w:rPr>
+        <w:t>wx-config-dsa</w:t>
+      </w:r>
+      <w:proofErr w:type="spellEnd"/>
     </w:p>
     <w:p>
       <w:pPr>
@@ -928,11 +1791,45 @@
           <w:numId w:val="9"/>
         </w:numPr>
       </w:pPr>
-      <w:r>
-        <w:rPr>
-          <w:rFonts w:ascii="Menlo-Regular" w:hAnsi="Menlo-Regular" w:cs="Menlo-Regular"/>
-        </w:rPr>
-        <w:t>sudo ln -s /Users/</w:t>
+      <w:proofErr w:type="spellStart"/>
+      <w:r>
+        <w:rPr>
+          <w:rFonts w:ascii="Menlo-Regular" w:hAnsi="Menlo-Regular" w:cs="Menlo-Regular"/>
+        </w:rPr>
+        <w:t>sudo</w:t>
+      </w:r>
+      <w:proofErr w:type="spellEnd"/>
+      <w:r>
+        <w:rPr>
+          <w:rFonts w:ascii="Menlo-Regular" w:hAnsi="Menlo-Regular" w:cs="Menlo-Regular"/>
+        </w:rPr>
+        <w:t xml:space="preserve"> </w:t>
+      </w:r>
+      <w:proofErr w:type="spellStart"/>
+      <w:r>
+        <w:rPr>
+          <w:rFonts w:ascii="Menlo-Regular" w:hAnsi="Menlo-Regular" w:cs="Menlo-Regular"/>
+        </w:rPr>
+        <w:t>ln</w:t>
+      </w:r>
+      <w:proofErr w:type="spellEnd"/>
+      <w:r>
+        <w:rPr>
+          <w:rFonts w:ascii="Menlo-Regular" w:hAnsi="Menlo-Regular" w:cs="Menlo-Regular"/>
+        </w:rPr>
+        <w:t xml:space="preserve"> -s /</w:t>
+      </w:r>
+      <w:r>
+        <w:rPr>
+          <w:rFonts w:ascii="Menlo-Regular" w:hAnsi="Menlo-Regular" w:cs="Menlo-Regular"/>
+        </w:rPr>
+        <w:t>home</w:t>
+      </w:r>
+      <w:r>
+        <w:rPr>
+          <w:rFonts w:ascii="Menlo-Regular" w:hAnsi="Menlo-Regular" w:cs="Menlo-Regular"/>
+        </w:rPr>
+        <w:t>/</w:t>
       </w:r>
       <w:r>
         <w:rPr>
@@ -950,13 +1847,67 @@
         <w:rPr>
           <w:rFonts w:ascii="Menlo-Regular" w:hAnsi="Menlo-Regular" w:cs="Menlo-Regular"/>
         </w:rPr>
-        <w:t>3-svn/lib/wx/config/osx_cocoa-unicode-static-2.9</w:t>
-      </w:r>
-      <w:r>
-        <w:rPr>
-          <w:rFonts w:ascii="Menlo-Regular" w:hAnsi="Menlo-Regular" w:cs="Menlo-Regular"/>
-        </w:rPr>
-        <w:t xml:space="preserve"> /usr/bin/wx-config-</w:t>
+        <w:t>3-svn/lib/</w:t>
+      </w:r>
+      <w:proofErr w:type="spellStart"/>
+      <w:r>
+        <w:rPr>
+          <w:rFonts w:ascii="Menlo-Regular" w:hAnsi="Menlo-Regular" w:cs="Menlo-Regular"/>
+        </w:rPr>
+        <w:t>wx</w:t>
+      </w:r>
+      <w:proofErr w:type="spellEnd"/>
+      <w:r>
+        <w:rPr>
+          <w:rFonts w:ascii="Menlo-Regular" w:hAnsi="Menlo-Regular" w:cs="Menlo-Regular"/>
+        </w:rPr>
+        <w:t>/</w:t>
+      </w:r>
+      <w:proofErr w:type="spellStart"/>
+      <w:r>
+        <w:rPr>
+          <w:rFonts w:ascii="Menlo-Regular" w:hAnsi="Menlo-Regular" w:cs="Menlo-Regular"/>
+        </w:rPr>
+        <w:t>config</w:t>
+      </w:r>
+      <w:proofErr w:type="spellEnd"/>
+      <w:r>
+        <w:rPr>
+          <w:rFonts w:ascii="Menlo-Regular" w:hAnsi="Menlo-Regular" w:cs="Menlo-Regular"/>
+        </w:rPr>
+        <w:t>/</w:t>
+      </w:r>
+      <w:r>
+        <w:rPr>
+          <w:rFonts w:ascii="Menlo-Regular" w:hAnsi="Menlo-Regular" w:cs="Menlo-Regular"/>
+        </w:rPr>
+        <w:t>gtk2</w:t>
+      </w:r>
+      <w:r>
+        <w:rPr>
+          <w:rFonts w:ascii="Menlo-Regular" w:hAnsi="Menlo-Regular" w:cs="Menlo-Regular"/>
+        </w:rPr>
+        <w:t>-unicode-static-2.9</w:t>
+      </w:r>
+      <w:r>
+        <w:rPr>
+          <w:rFonts w:ascii="Menlo-Regular" w:hAnsi="Menlo-Regular" w:cs="Menlo-Regular"/>
+        </w:rPr>
+        <w:t xml:space="preserve"> /</w:t>
+      </w:r>
+      <w:proofErr w:type="spellStart"/>
+      <w:r>
+        <w:rPr>
+          <w:rFonts w:ascii="Menlo-Regular" w:hAnsi="Menlo-Regular" w:cs="Menlo-Regular"/>
+        </w:rPr>
+        <w:t>usr</w:t>
+      </w:r>
+      <w:proofErr w:type="spellEnd"/>
+      <w:r>
+        <w:rPr>
+          <w:rFonts w:ascii="Menlo-Regular" w:hAnsi="Menlo-Regular" w:cs="Menlo-Regular"/>
+        </w:rPr>
+        <w:t>/bin/wx-config-</w:t>
       </w:r>
       <w:r>
         <w:rPr>
@@ -974,7 +1925,15 @@
         </w:numPr>
       </w:pPr>
       <w:r>
-        <w:t>cd lk/osx_wx3_unicode folder &amp;&amp; make</w:t>
+        <w:t xml:space="preserve">cd </w:t>
+      </w:r>
+      <w:proofErr w:type="spellStart"/>
+      <w:r>
+        <w:t>lk</w:t>
+      </w:r>
+      <w:proofErr w:type="spellEnd"/>
+      <w:r>
+        <w:t>/linux_wx3_unicode folder &amp;&amp; make</w:t>
       </w:r>
     </w:p>
     <w:p>
@@ -986,7 +1945,15 @@
         </w:numPr>
       </w:pPr>
       <w:r>
-        <w:t>cd  wex/osx_wx3_unicode folder &amp;&amp; make</w:t>
+        <w:t xml:space="preserve">cd  </w:t>
+      </w:r>
+      <w:proofErr w:type="spellStart"/>
+      <w:r>
+        <w:t>wex</w:t>
+      </w:r>
+      <w:proofErr w:type="spellEnd"/>
+      <w:r>
+        <w:t>/linux_wx3_unicode folder &amp;&amp; make</w:t>
       </w:r>
     </w:p>
     <w:p>
@@ -1004,9 +1971,34 @@
         </w:numPr>
       </w:pPr>
       <w:r>
-        <w:t>Back in the toplevel SSC folder, type “bash make-sdk-osx.sh” to copy the right files to the sdk-release folder.</w:t>
-      </w:r>
-    </w:p>
+        <w:t xml:space="preserve">Back in the </w:t>
+      </w:r>
+      <w:proofErr w:type="spellStart"/>
+      <w:r>
+        <w:t>toplevel</w:t>
+      </w:r>
+      <w:proofErr w:type="spellEnd"/>
+      <w:r>
+        <w:t xml:space="preserve"> SSC folder, type “bash make-sdk-linux.sh” to copy the right files to the </w:t>
+      </w:r>
+      <w:proofErr w:type="spellStart"/>
+      <w:r>
+        <w:t>sdk</w:t>
+      </w:r>
+      <w:proofErr w:type="spellEnd"/>
+      <w:r>
+        <w:t xml:space="preserve">-release folder and create the dependency and </w:t>
+      </w:r>
+      <w:proofErr w:type="spellStart"/>
+      <w:r>
+        <w:t>filetype</w:t>
+      </w:r>
+      <w:proofErr w:type="spellEnd"/>
+      <w:r>
+        <w:t xml:space="preserve"> information files.</w:t>
+      </w:r>
+    </w:p>
+    <w:p/>
     <w:p>
       <w:pPr>
         <w:pStyle w:val="ListParagraph"/>
@@ -1016,16 +2008,7 @@
         </w:numPr>
       </w:pPr>
       <w:r>
-        <w:t>On Linux:</w:t>
-      </w:r>
-      <w:r>
-        <w:t xml:space="preserve"> (Assumed </w:t>
-      </w:r>
-      <w:r>
-        <w:t>CentOS 6.3</w:t>
-      </w:r>
-      <w:r>
-        <w:t>, 64 bit)</w:t>
+        <w:t>Back on Windows,</w:t>
       </w:r>
     </w:p>
     <w:p>
@@ -1037,13 +2020,15 @@
         </w:numPr>
       </w:pPr>
       <w:r>
-        <w:t>In the</w:t>
-      </w:r>
-      <w:r>
-        <w:t xml:space="preserve"> ssc/</w:t>
-      </w:r>
-      <w:r>
-        <w:t xml:space="preserve"> linux_so folder, type make to build ssc.so</w:t>
+        <w:t xml:space="preserve">Update the </w:t>
+      </w:r>
+      <w:proofErr w:type="spellStart"/>
+      <w:r>
+        <w:t>sdk</w:t>
+      </w:r>
+      <w:proofErr w:type="spellEnd"/>
+      <w:r>
+        <w:t>-release folder to get all the binaries for each of the platforms</w:t>
       </w:r>
     </w:p>
     <w:p>
@@ -1055,264 +2040,16 @@
         </w:numPr>
       </w:pPr>
       <w:r>
-        <w:lastRenderedPageBreak/>
-        <w:t xml:space="preserve">In the </w:t>
-      </w:r>
-      <w:r>
-        <w:t>ssc/</w:t>
-      </w:r>
-      <w:r>
-        <w:t>dev</w:t>
-      </w:r>
-      <w:r>
-        <w:t>/linux_wx3</w:t>
-      </w:r>
-      <w:r>
-        <w:t xml:space="preserve"> folder, type make</w:t>
-      </w:r>
-      <w:r>
-        <w:t xml:space="preserve"> to </w:t>
-      </w:r>
-      <w:r>
-        <w:t>build SSCdev.app</w:t>
-      </w:r>
-    </w:p>
-    <w:p>
-      <w:pPr>
-        <w:pStyle w:val="ListParagraph"/>
-        <w:numPr>
-          <w:ilvl w:val="2"/>
-          <w:numId w:val="9"/>
-        </w:numPr>
-      </w:pPr>
-      <w:r>
-        <w:t>This presumes you’ve compiled LK and WEX, as well as wxWidgets SVN with the following command line configuration:</w:t>
-      </w:r>
-    </w:p>
-    <w:p>
-      <w:pPr>
-        <w:pStyle w:val="ListParagraph"/>
-        <w:numPr>
-          <w:ilvl w:val="2"/>
-          <w:numId w:val="9"/>
-        </w:numPr>
-      </w:pPr>
-      <w:r>
-        <w:t xml:space="preserve"> </w:t>
-      </w:r>
-      <w:r>
-        <w:t>./configure --prefix=/</w:t>
-      </w:r>
-      <w:r>
-        <w:t>home</w:t>
-      </w:r>
-      <w:r>
-        <w:t>/adobos/local/wx3-svn --enable-stl=yes --enable-debug=no --enable-shared=no --with-</w:t>
-      </w:r>
-      <w:r>
-        <w:t>gtk=2</w:t>
-      </w:r>
-      <w:r>
-        <w:t xml:space="preserve"> --with-libjpeg=builtin --with-libpng=builtin --with-regex=builtin --with-libtiff=builtin --with-zlib=builtin --with-expat=builtin</w:t>
-      </w:r>
-    </w:p>
-    <w:p>
-      <w:pPr>
-        <w:pStyle w:val="ListParagraph"/>
-        <w:numPr>
-          <w:ilvl w:val="2"/>
-          <w:numId w:val="9"/>
-        </w:numPr>
-      </w:pPr>
-      <w:r>
-        <w:t>make</w:t>
-      </w:r>
-    </w:p>
-    <w:p>
-      <w:pPr>
-        <w:pStyle w:val="ListParagraph"/>
-        <w:numPr>
-          <w:ilvl w:val="2"/>
-          <w:numId w:val="9"/>
-        </w:numPr>
-      </w:pPr>
-      <w:r>
-        <w:t>make install</w:t>
-      </w:r>
-    </w:p>
-    <w:p>
-      <w:pPr>
-        <w:pStyle w:val="ListParagraph"/>
-        <w:numPr>
-          <w:ilvl w:val="2"/>
-          <w:numId w:val="9"/>
-        </w:numPr>
-      </w:pPr>
-      <w:r>
-        <w:rPr>
-          <w:rFonts w:ascii="Menlo-Regular" w:hAnsi="Menlo-Regular" w:cs="Menlo-Regular"/>
-        </w:rPr>
-        <w:t>sudo ln -s /</w:t>
-      </w:r>
-      <w:r>
-        <w:rPr>
-          <w:rFonts w:ascii="Menlo-Regular" w:hAnsi="Menlo-Regular" w:cs="Menlo-Regular"/>
-        </w:rPr>
-        <w:t>home</w:t>
-      </w:r>
-      <w:r>
-        <w:rPr>
-          <w:rFonts w:ascii="Menlo-Regular" w:hAnsi="Menlo-Regular" w:cs="Menlo-Regular"/>
-        </w:rPr>
-        <w:t>/</w:t>
-      </w:r>
-      <w:r>
-        <w:rPr>
-          <w:rFonts w:ascii="Menlo-Regular" w:hAnsi="Menlo-Regular" w:cs="Menlo-Regular"/>
-        </w:rPr>
-        <w:t>adobos</w:t>
-      </w:r>
-      <w:r>
-        <w:rPr>
-          <w:rFonts w:ascii="Menlo-Regular" w:hAnsi="Menlo-Regular" w:cs="Menlo-Regular"/>
-        </w:rPr>
-        <w:t>/local/wx</w:t>
-      </w:r>
-      <w:r>
-        <w:rPr>
-          <w:rFonts w:ascii="Menlo-Regular" w:hAnsi="Menlo-Regular" w:cs="Menlo-Regular"/>
-        </w:rPr>
-        <w:t>3-svn/lib/wx/config/</w:t>
-      </w:r>
-      <w:r>
-        <w:rPr>
-          <w:rFonts w:ascii="Menlo-Regular" w:hAnsi="Menlo-Regular" w:cs="Menlo-Regular"/>
-        </w:rPr>
-        <w:t>gtk2</w:t>
-      </w:r>
-      <w:r>
-        <w:rPr>
-          <w:rFonts w:ascii="Menlo-Regular" w:hAnsi="Menlo-Regular" w:cs="Menlo-Regular"/>
-        </w:rPr>
-        <w:t>-unicode-static-2.9</w:t>
-      </w:r>
-      <w:r>
-        <w:rPr>
-          <w:rFonts w:ascii="Menlo-Regular" w:hAnsi="Menlo-Regular" w:cs="Menlo-Regular"/>
-        </w:rPr>
-        <w:t xml:space="preserve"> /usr/bin/wx-config-dsa</w:t>
-      </w:r>
-    </w:p>
-    <w:p>
-      <w:pPr>
-        <w:pStyle w:val="ListParagraph"/>
-        <w:numPr>
-          <w:ilvl w:val="2"/>
-          <w:numId w:val="9"/>
-        </w:numPr>
-      </w:pPr>
-      <w:r>
-        <w:rPr>
-          <w:rFonts w:ascii="Menlo-Regular" w:hAnsi="Menlo-Regular" w:cs="Menlo-Regular"/>
-        </w:rPr>
-        <w:t>sudo ln -s /</w:t>
-      </w:r>
-      <w:r>
-        <w:rPr>
-          <w:rFonts w:ascii="Menlo-Regular" w:hAnsi="Menlo-Regular" w:cs="Menlo-Regular"/>
-        </w:rPr>
-        <w:t>home</w:t>
-      </w:r>
-      <w:r>
-        <w:rPr>
-          <w:rFonts w:ascii="Menlo-Regular" w:hAnsi="Menlo-Regular" w:cs="Menlo-Regular"/>
-        </w:rPr>
-        <w:t>/</w:t>
-      </w:r>
-      <w:r>
-        <w:rPr>
-          <w:rFonts w:ascii="Menlo-Regular" w:hAnsi="Menlo-Regular" w:cs="Menlo-Regular"/>
-        </w:rPr>
-        <w:t>adobos</w:t>
-      </w:r>
-      <w:r>
-        <w:rPr>
-          <w:rFonts w:ascii="Menlo-Regular" w:hAnsi="Menlo-Regular" w:cs="Menlo-Regular"/>
-        </w:rPr>
-        <w:t>/local/wx</w:t>
-      </w:r>
-      <w:r>
-        <w:rPr>
-          <w:rFonts w:ascii="Menlo-Regular" w:hAnsi="Menlo-Regular" w:cs="Menlo-Regular"/>
-        </w:rPr>
-        <w:t>3-svn/lib/wx/config/</w:t>
-      </w:r>
-      <w:r>
-        <w:rPr>
-          <w:rFonts w:ascii="Menlo-Regular" w:hAnsi="Menlo-Regular" w:cs="Menlo-Regular"/>
-        </w:rPr>
-        <w:t>gtk2</w:t>
-      </w:r>
-      <w:r>
-        <w:rPr>
-          <w:rFonts w:ascii="Menlo-Regular" w:hAnsi="Menlo-Regular" w:cs="Menlo-Regular"/>
-        </w:rPr>
-        <w:t>-unicode-static-2.9</w:t>
-      </w:r>
-      <w:r>
-        <w:rPr>
-          <w:rFonts w:ascii="Menlo-Regular" w:hAnsi="Menlo-Regular" w:cs="Menlo-Regular"/>
-        </w:rPr>
-        <w:t xml:space="preserve"> /usr/bin/wx-config-</w:t>
-      </w:r>
-      <w:r>
-        <w:rPr>
-          <w:rFonts w:ascii="Menlo-Regular" w:hAnsi="Menlo-Regular" w:cs="Menlo-Regular"/>
-        </w:rPr>
-        <w:t>3</w:t>
-      </w:r>
-    </w:p>
-    <w:p>
-      <w:pPr>
-        <w:pStyle w:val="ListParagraph"/>
-        <w:numPr>
-          <w:ilvl w:val="2"/>
-          <w:numId w:val="9"/>
-        </w:numPr>
-      </w:pPr>
-      <w:r>
-        <w:t>cd lk/linux_wx3_unicode folder &amp;&amp; make</w:t>
-      </w:r>
-    </w:p>
-    <w:p>
-      <w:pPr>
-        <w:pStyle w:val="ListParagraph"/>
-        <w:numPr>
-          <w:ilvl w:val="2"/>
-          <w:numId w:val="9"/>
-        </w:numPr>
-      </w:pPr>
-      <w:r>
-        <w:t>cd  wex/linux_wx3_unicode folder &amp;&amp; make</w:t>
-      </w:r>
-    </w:p>
-    <w:p>
-      <w:pPr>
-        <w:pStyle w:val="ListParagraph"/>
-        <w:ind w:left="2160"/>
-      </w:pPr>
-    </w:p>
-    <w:p>
-      <w:pPr>
-        <w:pStyle w:val="ListParagraph"/>
-        <w:numPr>
-          <w:ilvl w:val="1"/>
-          <w:numId w:val="9"/>
-        </w:numPr>
-      </w:pPr>
-      <w:r>
-        <w:t>Back in the toplevel SSC folder, type “bash make-sdk-linux.sh” to copy the right files to the sdk-release folder and create the dependency and filetype information files.</w:t>
-      </w:r>
+        <w:t>Run the make-sdk-common.bat file to copy the language wrappers, examples, common headers, and documentation files to the release folder</w:t>
+      </w:r>
+    </w:p>
+    <w:p>
+      <w:pPr>
+        <w:pStyle w:val="ListParagraph"/>
+        <w:ind w:left="1440"/>
+      </w:pPr>
+      <w:bookmarkStart w:id="0" w:name="_GoBack"/>
+      <w:bookmarkEnd w:id="0"/>
     </w:p>
     <w:p>
       <w:pPr>
@@ -1323,43 +2060,23 @@
         </w:numPr>
       </w:pPr>
       <w:r>
-        <w:t>Back on Windows,</w:t>
-      </w:r>
-    </w:p>
-    <w:p>
-      <w:pPr>
-        <w:pStyle w:val="ListParagraph"/>
-        <w:numPr>
-          <w:ilvl w:val="1"/>
-          <w:numId w:val="9"/>
-        </w:numPr>
-      </w:pPr>
-      <w:r>
-        <w:t>Update the sdk-release folder to get all the binaries for each of the platforms</w:t>
-      </w:r>
-    </w:p>
-    <w:p>
-      <w:pPr>
-        <w:pStyle w:val="ListParagraph"/>
-        <w:numPr>
-          <w:ilvl w:val="1"/>
-          <w:numId w:val="9"/>
-        </w:numPr>
-      </w:pPr>
-      <w:r>
-        <w:t>Run the make-sdk-common.bat file to copy the language wrappers, examples, common headers, and documentation files to the release folder</w:t>
-      </w:r>
-    </w:p>
-    <w:p>
-      <w:pPr>
-        <w:pStyle w:val="ListParagraph"/>
-        <w:numPr>
-          <w:ilvl w:val="0"/>
-          <w:numId w:val="9"/>
-        </w:numPr>
-      </w:pPr>
-      <w:r>
-        <w:t>Zip up the sdk-release folder, and post it on the website!  Avoid including any .svn subfolders in the zip file.</w:t>
+        <w:t xml:space="preserve">Zip up the </w:t>
+      </w:r>
+      <w:proofErr w:type="spellStart"/>
+      <w:r>
+        <w:t>sdk</w:t>
+      </w:r>
+      <w:proofErr w:type="spellEnd"/>
+      <w:r>
+        <w:t>-release folder, and post it on the website!  Avoid including any .</w:t>
+      </w:r>
+      <w:proofErr w:type="spellStart"/>
+      <w:r>
+        <w:t>svn</w:t>
+      </w:r>
+      <w:proofErr w:type="spellEnd"/>
+      <w:r>
+        <w:t xml:space="preserve"> subfolders in the zip file.</w:t>
       </w:r>
     </w:p>
     <w:p>
@@ -2748,6 +3465,15 @@
       <w:u w:val="single"/>
     </w:rPr>
   </w:style>
+  <w:style w:type="paragraph" w:styleId="NoSpacing">
+    <w:name w:val="No Spacing"/>
+    <w:uiPriority w:val="1"/>
+    <w:qFormat/>
+    <w:rsid w:val="00E14CCC"/>
+    <w:pPr>
+      <w:spacing w:after="0" w:line="240" w:lineRule="auto"/>
+    </w:pPr>
+  </w:style>
 </w:styles>
 </file>
 

</xml_diff>

<commit_message>
#update SDK for 2014.11.24 release
</commit_message>
<xml_diff>
--- a/doc/ssc_devtools.docx
+++ b/doc/ssc_devtools.docx
@@ -17,53 +17,48 @@
         </w:rPr>
         <w:t xml:space="preserve">Compiling </w:t>
       </w:r>
-      <w:proofErr w:type="spellStart"/>
       <w:r>
         <w:rPr>
           <w:b/>
           <w:sz w:val="28"/>
         </w:rPr>
-        <w:t>SSC+SSCdev</w:t>
-      </w:r>
-      <w:proofErr w:type="spellEnd"/>
-      <w:r>
+        <w:t xml:space="preserve">SSC+SSCdev for win32/x64/linux64/osx64 </w:t>
+      </w:r>
+    </w:p>
+    <w:p>
+      <w:pPr>
+        <w:jc w:val="center"/>
         <w:rPr>
           <w:b/>
           <w:sz w:val="28"/>
         </w:rPr>
-        <w:t xml:space="preserve"> for win32/x64/linux64/osx64 </w:t>
-      </w:r>
-    </w:p>
-    <w:p>
-      <w:pPr>
-        <w:jc w:val="center"/>
+      </w:pPr>
+      <w:r>
         <w:rPr>
           <w:b/>
           <w:sz w:val="28"/>
         </w:rPr>
-      </w:pPr>
-      <w:r>
+        <w:t>Using wxWidgets 3 (SVN), LK, and WEX</w:t>
+      </w:r>
+    </w:p>
+    <w:p>
+      <w:pPr>
+        <w:jc w:val="center"/>
         <w:rPr>
           <w:b/>
-          <w:sz w:val="28"/>
-        </w:rPr>
-        <w:t xml:space="preserve">Using </w:t>
-      </w:r>
-      <w:proofErr w:type="spellStart"/>
+        </w:rPr>
+      </w:pPr>
       <w:r>
         <w:rPr>
           <w:b/>
-          <w:sz w:val="28"/>
-        </w:rPr>
-        <w:t>wxWidgets</w:t>
-      </w:r>
-      <w:proofErr w:type="spellEnd"/>
+        </w:rPr>
+        <w:t xml:space="preserve">Aron Dobos – Updated </w:t>
+      </w:r>
       <w:r>
         <w:rPr>
           <w:b/>
-          <w:sz w:val="28"/>
-        </w:rPr>
-        <w:t xml:space="preserve"> 3 (SVN), LK, and WEX</w:t>
+        </w:rPr>
+        <w:t>3 Jan 2012</w:t>
       </w:r>
     </w:p>
     <w:p>
@@ -77,41 +72,7 @@
         <w:rPr>
           <w:b/>
         </w:rPr>
-        <w:t xml:space="preserve">Aron Dobos – Updated </w:t>
-      </w:r>
-      <w:r>
-        <w:rPr>
-          <w:b/>
-        </w:rPr>
-        <w:t>3 Jan 2012</w:t>
-      </w:r>
-    </w:p>
-    <w:p>
-      <w:pPr>
-        <w:jc w:val="center"/>
-        <w:rPr>
-          <w:b/>
-        </w:rPr>
-      </w:pPr>
-      <w:r>
-        <w:rPr>
-          <w:b/>
-        </w:rPr>
-        <w:t xml:space="preserve">Steven </w:t>
-      </w:r>
-      <w:proofErr w:type="spellStart"/>
-      <w:r>
-        <w:rPr>
-          <w:b/>
-        </w:rPr>
-        <w:t>Janzou</w:t>
-      </w:r>
-      <w:proofErr w:type="spellEnd"/>
-      <w:r>
-        <w:rPr>
-          <w:b/>
-        </w:rPr>
-        <w:t xml:space="preserve"> – Updated 19 Jan 2014</w:t>
+        <w:t>Steven Janzou – Updated 19 Jan 2014</w:t>
       </w:r>
     </w:p>
     <w:p>
@@ -174,21 +135,11 @@
           <w:b/>
         </w:rPr>
       </w:pPr>
-      <w:proofErr w:type="spellStart"/>
-      <w:proofErr w:type="gramStart"/>
       <w:r>
         <w:rPr>
           <w:b/>
         </w:rPr>
-        <w:t>wxWidgets</w:t>
-      </w:r>
-      <w:proofErr w:type="spellEnd"/>
-      <w:proofErr w:type="gramEnd"/>
-      <w:r>
-        <w:rPr>
-          <w:b/>
-        </w:rPr>
-        <w:t xml:space="preserve"> 3.0, win32 and x64.</w:t>
+        <w:t>wxWidgets 3.0, win32 and x64.</w:t>
       </w:r>
     </w:p>
     <w:p>
@@ -200,15 +151,7 @@
         </w:numPr>
       </w:pPr>
       <w:r>
-        <w:t xml:space="preserve">Download </w:t>
-      </w:r>
-      <w:proofErr w:type="spellStart"/>
-      <w:r>
-        <w:t>wxWidgets</w:t>
-      </w:r>
-      <w:proofErr w:type="spellEnd"/>
-      <w:r>
-        <w:t xml:space="preserve"> 3.0 from </w:t>
+        <w:t xml:space="preserve">Download wxWidgets 3.0 from </w:t>
       </w:r>
     </w:p>
     <w:p>
@@ -275,15 +218,7 @@
         </w:numPr>
       </w:pPr>
       <w:r>
-        <w:t>If the conversion report issues an error for the .</w:t>
-      </w:r>
-      <w:proofErr w:type="spellStart"/>
-      <w:r>
-        <w:t>sln</w:t>
-      </w:r>
-      <w:proofErr w:type="spellEnd"/>
-      <w:r>
-        <w:t>, ignore it.</w:t>
+        <w:t>If the conversion report issues an error for the .sln, ignore it.</w:t>
       </w:r>
     </w:p>
     <w:p>
@@ -380,15 +315,7 @@
         <w:t xml:space="preserve"> </w:t>
       </w:r>
       <w:r>
-        <w:t xml:space="preserve"> into a folder called ‘</w:t>
-      </w:r>
-      <w:proofErr w:type="spellStart"/>
-      <w:r>
-        <w:t>lk</w:t>
-      </w:r>
-      <w:proofErr w:type="spellEnd"/>
-      <w:r>
-        <w:t>’</w:t>
+        <w:t xml:space="preserve"> into a folder called ‘lk’</w:t>
       </w:r>
     </w:p>
     <w:p>
@@ -402,13 +329,8 @@
       <w:r>
         <w:t xml:space="preserve">Open the </w:t>
       </w:r>
-      <w:proofErr w:type="spellStart"/>
-      <w:r>
-        <w:t>lk</w:t>
-      </w:r>
-      <w:proofErr w:type="spellEnd"/>
-      <w:r>
-        <w:t>\vc2013_wx3</w:t>
+      <w:r>
+        <w:t>lk\vc2013_wx3</w:t>
       </w:r>
       <w:r>
         <w:t>\</w:t>
@@ -444,15 +366,7 @@
         <w:t xml:space="preserve">Set the LKDIR environment variable to point to your </w:t>
       </w:r>
       <w:r>
-        <w:t>‘</w:t>
-      </w:r>
-      <w:proofErr w:type="spellStart"/>
-      <w:r>
-        <w:t>lk</w:t>
-      </w:r>
-      <w:proofErr w:type="spellEnd"/>
-      <w:r>
-        <w:t>’</w:t>
+        <w:t>‘lk’</w:t>
       </w:r>
       <w:r>
         <w:t xml:space="preserve"> folder.</w:t>
@@ -497,15 +411,7 @@
         </w:r>
       </w:hyperlink>
       <w:r>
-        <w:t xml:space="preserve"> into a folder called ‘</w:t>
-      </w:r>
-      <w:proofErr w:type="spellStart"/>
-      <w:r>
-        <w:t>wex</w:t>
-      </w:r>
-      <w:proofErr w:type="spellEnd"/>
-      <w:r>
-        <w:t>’</w:t>
+        <w:t xml:space="preserve"> into a folder called ‘wex’</w:t>
       </w:r>
     </w:p>
     <w:p>
@@ -517,15 +423,7 @@
         </w:numPr>
       </w:pPr>
       <w:r>
-        <w:t xml:space="preserve">Open the </w:t>
-      </w:r>
-      <w:proofErr w:type="spellStart"/>
-      <w:r>
-        <w:t>wex</w:t>
-      </w:r>
-      <w:proofErr w:type="spellEnd"/>
-      <w:r>
-        <w:t>\</w:t>
+        <w:t>Open the wex\</w:t>
       </w:r>
       <w:r>
         <w:t>v</w:t>
@@ -567,15 +465,7 @@
         </w:numPr>
       </w:pPr>
       <w:r>
-        <w:t xml:space="preserve">Set the WEXDIR environment variable to your </w:t>
-      </w:r>
-      <w:proofErr w:type="spellStart"/>
-      <w:r>
-        <w:t>wex</w:t>
-      </w:r>
-      <w:proofErr w:type="spellEnd"/>
-      <w:r>
-        <w:t xml:space="preserve"> folder.</w:t>
+        <w:t>Set the WEXDIR environment variable to your wex folder.</w:t>
       </w:r>
     </w:p>
     <w:p>
@@ -589,15 +479,7 @@
         <w:t>Now you should be able to compile the m</w:t>
       </w:r>
       <w:r>
-        <w:t xml:space="preserve">ost recent SSC + </w:t>
-      </w:r>
-      <w:proofErr w:type="spellStart"/>
-      <w:r>
-        <w:t>SSCdev</w:t>
-      </w:r>
-      <w:proofErr w:type="spellEnd"/>
-      <w:r>
-        <w:t xml:space="preserve"> project for both 32 and 64 bit targets on Windows, using Visual Studio 2012.</w:t>
+        <w:t>ost recent SSC + SSCdev project for both 32 and 64 bit targets on Windows, using Visual Studio 2012.</w:t>
       </w:r>
     </w:p>
     <w:p/>
@@ -630,15 +512,7 @@
         </w:numPr>
       </w:pPr>
       <w:r>
-        <w:t xml:space="preserve">Download the latest </w:t>
-      </w:r>
-      <w:proofErr w:type="spellStart"/>
-      <w:r>
-        <w:t>XCode</w:t>
-      </w:r>
-      <w:proofErr w:type="spellEnd"/>
-      <w:r>
-        <w:t xml:space="preserve"> (4.</w:t>
+        <w:t>Download the latest XCode (4.</w:t>
       </w:r>
       <w:r>
         <w:t>6</w:t>
@@ -656,13 +530,8 @@
         </w:numPr>
       </w:pPr>
       <w:r>
-        <w:t xml:space="preserve">Run </w:t>
-      </w:r>
-      <w:proofErr w:type="spellStart"/>
-      <w:r>
-        <w:t>XCode</w:t>
-      </w:r>
-      <w:proofErr w:type="spellEnd"/>
+        <w:t>Run XCode</w:t>
+      </w:r>
     </w:p>
     <w:p>
       <w:pPr>
@@ -673,15 +542,7 @@
         </w:numPr>
       </w:pPr>
       <w:r>
-        <w:t xml:space="preserve">Select </w:t>
-      </w:r>
-      <w:proofErr w:type="spellStart"/>
-      <w:r>
-        <w:t>XCode</w:t>
-      </w:r>
-      <w:proofErr w:type="spellEnd"/>
-      <w:r>
-        <w:t>-&gt;</w:t>
+        <w:t>Select XCode-&gt;</w:t>
       </w:r>
       <w:r>
         <w:t>Preferences</w:t>
@@ -704,13 +565,8 @@
           <w:numId w:val="8"/>
         </w:numPr>
       </w:pPr>
-      <w:proofErr w:type="gramStart"/>
-      <w:r>
-        <w:t>under</w:t>
-      </w:r>
-      <w:proofErr w:type="gramEnd"/>
-      <w:r>
-        <w:t xml:space="preserve"> “Downloads”, download and install all of the command line tools.</w:t>
+      <w:r>
+        <w:t>under “Downloads”, download and install all of the command line tools.</w:t>
       </w:r>
     </w:p>
     <w:p>
@@ -725,30 +581,40 @@
         <w:t>Download</w:t>
       </w:r>
       <w:r>
+        <w:t xml:space="preserve"> wxWidgets  </w:t>
+      </w:r>
+      <w:r>
+        <w:t xml:space="preserve">from </w:t>
+      </w:r>
+      <w:bookmarkStart w:id="0" w:name="_GoBack"/>
+      <w:bookmarkEnd w:id="0"/>
+      <w:r>
+        <w:fldChar w:fldCharType="begin"/>
+      </w:r>
+      <w:r>
+        <w:instrText xml:space="preserve"> HYPERLINK "</w:instrText>
+      </w:r>
+      <w:r>
+        <w:instrText>https://sourceforge.net/projects/wxwindows/files/3.0.2/wxWidgets-3.0.2.tar.bz2/download</w:instrText>
+      </w:r>
+      <w:r>
+        <w:instrText xml:space="preserve">" </w:instrText>
+      </w:r>
+      <w:r>
+        <w:fldChar w:fldCharType="separate"/>
+      </w:r>
+      <w:r>
+        <w:rPr>
+          <w:rStyle w:val="Hyperlink"/>
+        </w:rPr>
+        <w:t>https://sourceforge.net/projects/wxwindows/files/3.0.2/wxWidgets-3.0.2.tar.bz2/download</w:t>
+      </w:r>
+      <w:r>
+        <w:fldChar w:fldCharType="end"/>
+      </w:r>
+      <w:r>
         <w:t xml:space="preserve"> </w:t>
       </w:r>
-      <w:proofErr w:type="spellStart"/>
-      <w:r>
-        <w:t>wxWidgets</w:t>
-      </w:r>
-      <w:proofErr w:type="spellEnd"/>
-      <w:r>
-        <w:t xml:space="preserve">  </w:t>
-      </w:r>
-      <w:r>
-        <w:t xml:space="preserve">from </w:t>
-      </w:r>
-      <w:hyperlink r:id="rId9" w:history="1">
-        <w:r>
-          <w:rPr>
-            <w:rStyle w:val="Hyperlink"/>
-          </w:rPr>
-          <w:t>https://sourceforge.net/projects/wxwindows/files/3.0.0/wxWidgets-3.0.0.tar.bz2/download</w:t>
-        </w:r>
-      </w:hyperlink>
-      <w:r>
-        <w:t xml:space="preserve"> </w:t>
-      </w:r>
     </w:p>
     <w:p/>
     <w:p>
@@ -785,39 +651,7 @@
     </w:p>
     <w:p>
       <w:r>
-        <w:t xml:space="preserve">To facilitate easy combining of binaries from all 3 target </w:t>
-      </w:r>
-      <w:proofErr w:type="spellStart"/>
-      <w:r>
-        <w:t>OSes</w:t>
-      </w:r>
-      <w:proofErr w:type="spellEnd"/>
-      <w:r>
-        <w:t xml:space="preserve"> for SSC, there is a subfolder in the SSC </w:t>
-      </w:r>
-      <w:proofErr w:type="spellStart"/>
-      <w:r>
-        <w:t>svn</w:t>
-      </w:r>
-      <w:proofErr w:type="spellEnd"/>
-      <w:r>
-        <w:t xml:space="preserve"> called </w:t>
-      </w:r>
-      <w:proofErr w:type="spellStart"/>
-      <w:r>
-        <w:t>sdk</w:t>
-      </w:r>
-      <w:proofErr w:type="spellEnd"/>
-      <w:r>
-        <w:t xml:space="preserve">-release.  This subfolder contains compiled binaries from all three platforms, and is updated when there is a new release of the SDK.  The </w:t>
-      </w:r>
-      <w:proofErr w:type="spellStart"/>
-      <w:r>
-        <w:t>sdk</w:t>
-      </w:r>
-      <w:proofErr w:type="spellEnd"/>
-      <w:r>
-        <w:t>-release folder is intended to be checked out on each target platform, the binaries compiled, copied over, and then checked in to the SVN.  Then, when all the binaries are checked in, the folder can be zipped up for distribution containing all the different platform binaries.</w:t>
+        <w:t>To facilitate easy combining of binaries from all 3 target OSes for SSC, there is a subfolder in the SSC svn called sdk-release.  This subfolder contains compiled binaries from all three platforms, and is updated when there is a new release of the SDK.  The sdk-release folder is intended to be checked out on each target platform, the binaries compiled, copied over, and then checked in to the SVN.  Then, when all the binaries are checked in, the folder can be zipped up for distribution containing all the different platform binaries.</w:t>
       </w:r>
     </w:p>
     <w:p>
@@ -829,23 +663,7 @@
         </w:numPr>
       </w:pPr>
       <w:r>
-        <w:t>In your c:\Projects\</w:t>
-      </w:r>
-      <w:proofErr w:type="gramStart"/>
-      <w:r>
-        <w:t>ssc  folder</w:t>
-      </w:r>
-      <w:proofErr w:type="gramEnd"/>
-      <w:r>
-        <w:t xml:space="preserve">, create a subfolder called </w:t>
-      </w:r>
-      <w:proofErr w:type="spellStart"/>
-      <w:r>
-        <w:t>sdk</w:t>
-      </w:r>
-      <w:proofErr w:type="spellEnd"/>
-      <w:r>
-        <w:t xml:space="preserve">-release. </w:t>
+        <w:t xml:space="preserve">In your c:\Projects\ssc  folder, create a subfolder called sdk-release. </w:t>
       </w:r>
     </w:p>
     <w:p>
@@ -869,7 +687,7 @@
       <w:r>
         <w:t xml:space="preserve">Right click on it, and check out </w:t>
       </w:r>
-      <w:hyperlink r:id="rId10" w:history="1">
+      <w:hyperlink r:id="rId9" w:history="1">
         <w:r>
           <w:rPr>
             <w:rStyle w:val="Hyperlink"/>
@@ -927,15 +745,7 @@
         </w:numPr>
       </w:pPr>
       <w:r>
-        <w:t xml:space="preserve">Run the make-sdk-win.bat file, which will copy the binaries to the right places in the </w:t>
-      </w:r>
-      <w:proofErr w:type="spellStart"/>
-      <w:r>
-        <w:t>sdk</w:t>
-      </w:r>
-      <w:proofErr w:type="spellEnd"/>
-      <w:r>
-        <w:t>-release folder.</w:t>
+        <w:t>Run the make-sdk-win.bat file, which will copy the binaries to the right places in the sdk-release folder.</w:t>
       </w:r>
     </w:p>
     <w:p>
@@ -976,46 +786,26 @@
       <w:r>
         <w:t xml:space="preserve">In the </w:t>
       </w:r>
-      <w:proofErr w:type="spellStart"/>
-      <w:r>
-        <w:t>ssc</w:t>
-      </w:r>
-      <w:proofErr w:type="spellEnd"/>
-      <w:r>
-        <w:t>/</w:t>
-      </w:r>
-      <w:proofErr w:type="spellStart"/>
+      <w:r>
+        <w:t>ssc/</w:t>
+      </w:r>
       <w:r>
         <w:t>build_</w:t>
       </w:r>
       <w:r>
         <w:t>osx</w:t>
       </w:r>
-      <w:proofErr w:type="spellEnd"/>
       <w:r>
         <w:t xml:space="preserve"> folder, type make to bui</w:t>
       </w:r>
       <w:r>
-        <w:t xml:space="preserve">ld </w:t>
-      </w:r>
-      <w:proofErr w:type="spellStart"/>
-      <w:r>
-        <w:t>SSCtool</w:t>
+        <w:t>ld SSCtool</w:t>
       </w:r>
       <w:r>
         <w:t>.app</w:t>
       </w:r>
-      <w:proofErr w:type="spellEnd"/>
-      <w:r>
-        <w:t xml:space="preserve"> and </w:t>
-      </w:r>
-      <w:proofErr w:type="spellStart"/>
-      <w:r>
-        <w:t>ssc.dylib</w:t>
-      </w:r>
-      <w:proofErr w:type="spellEnd"/>
-      <w:r>
-        <w:t xml:space="preserve"> </w:t>
+      <w:r>
+        <w:t xml:space="preserve"> and ssc.dylib </w:t>
       </w:r>
     </w:p>
     <w:p>
@@ -1027,15 +817,7 @@
         </w:numPr>
       </w:pPr>
       <w:r>
-        <w:t xml:space="preserve">This presumes you’ve compiled LK and WEX, as well as </w:t>
-      </w:r>
-      <w:proofErr w:type="spellStart"/>
-      <w:r>
-        <w:t>wxWidgets</w:t>
-      </w:r>
-      <w:proofErr w:type="spellEnd"/>
-      <w:r>
-        <w:t xml:space="preserve"> SVN with the following command line configuration:</w:t>
+        <w:t>This presumes you’ve compiled LK and WEX, as well as wxWidgets SVN with the following command line configuration:</w:t>
       </w:r>
     </w:p>
     <w:p>
@@ -1050,93 +832,8 @@
         <w:t xml:space="preserve"> </w:t>
       </w:r>
       <w:r>
-        <w:t>./configure --prefix=/Users/adobos/local/wx3-svn --enable-</w:t>
-      </w:r>
-      <w:proofErr w:type="spellStart"/>
-      <w:r>
-        <w:t>stl</w:t>
-      </w:r>
-      <w:proofErr w:type="spellEnd"/>
-      <w:r>
-        <w:t>=yes --enable-debug=no --enable-shared=no --with-cocoa --with-</w:t>
-      </w:r>
-      <w:proofErr w:type="spellStart"/>
-      <w:r>
-        <w:t>libjpeg</w:t>
-      </w:r>
-      <w:proofErr w:type="spellEnd"/>
-      <w:r>
-        <w:t>=</w:t>
-      </w:r>
-      <w:proofErr w:type="spellStart"/>
-      <w:r>
-        <w:t>builtin</w:t>
-      </w:r>
-      <w:proofErr w:type="spellEnd"/>
-      <w:r>
-        <w:t xml:space="preserve"> --with-</w:t>
-      </w:r>
-      <w:proofErr w:type="spellStart"/>
-      <w:r>
-        <w:t>libpng</w:t>
-      </w:r>
-      <w:proofErr w:type="spellEnd"/>
-      <w:r>
-        <w:t>=</w:t>
-      </w:r>
-      <w:proofErr w:type="spellStart"/>
-      <w:r>
-        <w:t>builtin</w:t>
-      </w:r>
-      <w:proofErr w:type="spellEnd"/>
-      <w:r>
-        <w:t xml:space="preserve"> --with-regex=</w:t>
-      </w:r>
-      <w:proofErr w:type="spellStart"/>
-      <w:r>
-        <w:t>builtin</w:t>
-      </w:r>
-      <w:proofErr w:type="spellEnd"/>
-      <w:r>
-        <w:t xml:space="preserve"> --with-</w:t>
-      </w:r>
-      <w:proofErr w:type="spellStart"/>
-      <w:r>
-        <w:t>libtiff</w:t>
-      </w:r>
-      <w:proofErr w:type="spellEnd"/>
-      <w:r>
-        <w:t>=</w:t>
-      </w:r>
-      <w:proofErr w:type="spellStart"/>
-      <w:r>
-        <w:t>builtin</w:t>
-      </w:r>
-      <w:proofErr w:type="spellEnd"/>
-      <w:r>
-        <w:t xml:space="preserve"> --with-</w:t>
-      </w:r>
-      <w:proofErr w:type="spellStart"/>
-      <w:r>
-        <w:t>zlib</w:t>
-      </w:r>
-      <w:proofErr w:type="spellEnd"/>
-      <w:r>
-        <w:t>=</w:t>
-      </w:r>
-      <w:proofErr w:type="spellStart"/>
-      <w:r>
-        <w:t>builtin</w:t>
-      </w:r>
-      <w:proofErr w:type="spellEnd"/>
-      <w:r>
-        <w:t xml:space="preserve"> --with-expat=</w:t>
-      </w:r>
-      <w:proofErr w:type="spellStart"/>
-      <w:r>
-        <w:t>builtin</w:t>
-      </w:r>
-      <w:proofErr w:type="spellEnd"/>
+        <w:t>./configure --prefix=/Users/adobos/local/wx3-svn --enable-stl=yes --enable-debug=no --enable-shared=no --with-cocoa --with-libjpeg=builtin --with-libpng=builtin --with-regex=builtin --with-libtiff=builtin --with-zlib=builtin --with-expat=builtin</w:t>
+      </w:r>
     </w:p>
     <w:p>
       <w:pPr>
@@ -1170,80 +867,36 @@
           <w:numId w:val="9"/>
         </w:numPr>
       </w:pPr>
-      <w:proofErr w:type="spellStart"/>
       <w:r>
         <w:rPr>
           <w:rFonts w:ascii="Menlo-Regular" w:hAnsi="Menlo-Regular" w:cs="Menlo-Regular"/>
         </w:rPr>
-        <w:t>sudo</w:t>
-      </w:r>
-      <w:proofErr w:type="spellEnd"/>
+        <w:t>sudo ln -s /Users/</w:t>
+      </w:r>
       <w:r>
         <w:rPr>
           <w:rFonts w:ascii="Menlo-Regular" w:hAnsi="Menlo-Regular" w:cs="Menlo-Regular"/>
         </w:rPr>
-        <w:t xml:space="preserve"> </w:t>
-      </w:r>
-      <w:proofErr w:type="spellStart"/>
+        <w:t>adobos</w:t>
+      </w:r>
       <w:r>
         <w:rPr>
           <w:rFonts w:ascii="Menlo-Regular" w:hAnsi="Menlo-Regular" w:cs="Menlo-Regular"/>
         </w:rPr>
-        <w:t>ln</w:t>
-      </w:r>
-      <w:proofErr w:type="spellEnd"/>
+        <w:t>/local/wx</w:t>
+      </w:r>
       <w:r>
         <w:rPr>
           <w:rFonts w:ascii="Menlo-Regular" w:hAnsi="Menlo-Regular" w:cs="Menlo-Regular"/>
         </w:rPr>
-        <w:t xml:space="preserve"> -s /Users/</w:t>
+        <w:t>3-svn/lib/wx/config/osx_cocoa-unicode-static-2.9</w:t>
       </w:r>
       <w:r>
         <w:rPr>
           <w:rFonts w:ascii="Menlo-Regular" w:hAnsi="Menlo-Regular" w:cs="Menlo-Regular"/>
         </w:rPr>
-        <w:t>adobos</w:t>
-      </w:r>
-      <w:r>
-        <w:rPr>
-          <w:rFonts w:ascii="Menlo-Regular" w:hAnsi="Menlo-Regular" w:cs="Menlo-Regular"/>
-        </w:rPr>
-        <w:t>/local/wx</w:t>
-      </w:r>
-      <w:r>
-        <w:rPr>
-          <w:rFonts w:ascii="Menlo-Regular" w:hAnsi="Menlo-Regular" w:cs="Menlo-Regular"/>
-        </w:rPr>
-        <w:t>3-svn/lib/wx/config/osx_cocoa-unicode-static-2.9</w:t>
-      </w:r>
-      <w:r>
-        <w:rPr>
-          <w:rFonts w:ascii="Menlo-Regular" w:hAnsi="Menlo-Regular" w:cs="Menlo-Regular"/>
-        </w:rPr>
-        <w:t xml:space="preserve"> /</w:t>
-      </w:r>
-      <w:proofErr w:type="spellStart"/>
-      <w:r>
-        <w:rPr>
-          <w:rFonts w:ascii="Menlo-Regular" w:hAnsi="Menlo-Regular" w:cs="Menlo-Regular"/>
-        </w:rPr>
-        <w:t>usr</w:t>
-      </w:r>
-      <w:proofErr w:type="spellEnd"/>
-      <w:r>
-        <w:rPr>
-          <w:rFonts w:ascii="Menlo-Regular" w:hAnsi="Menlo-Regular" w:cs="Menlo-Regular"/>
-        </w:rPr>
-        <w:t>/bin/</w:t>
-      </w:r>
-      <w:proofErr w:type="spellStart"/>
-      <w:r>
-        <w:rPr>
-          <w:rFonts w:ascii="Menlo-Regular" w:hAnsi="Menlo-Regular" w:cs="Menlo-Regular"/>
-        </w:rPr>
-        <w:t>wx-config-dsa</w:t>
-      </w:r>
-      <w:proofErr w:type="spellEnd"/>
+        <w:t xml:space="preserve"> /usr/bin/wx-config-dsa</w:t>
+      </w:r>
     </w:p>
     <w:p>
       <w:pPr>
@@ -1253,71 +906,35 @@
           <w:numId w:val="9"/>
         </w:numPr>
       </w:pPr>
-      <w:proofErr w:type="spellStart"/>
       <w:r>
         <w:rPr>
           <w:rFonts w:ascii="Menlo-Regular" w:hAnsi="Menlo-Regular" w:cs="Menlo-Regular"/>
         </w:rPr>
-        <w:t>sudo</w:t>
-      </w:r>
-      <w:proofErr w:type="spellEnd"/>
+        <w:t>sudo ln -s /Users/</w:t>
+      </w:r>
       <w:r>
         <w:rPr>
           <w:rFonts w:ascii="Menlo-Regular" w:hAnsi="Menlo-Regular" w:cs="Menlo-Regular"/>
         </w:rPr>
-        <w:t xml:space="preserve"> </w:t>
-      </w:r>
-      <w:proofErr w:type="spellStart"/>
+        <w:t>adobos</w:t>
+      </w:r>
       <w:r>
         <w:rPr>
           <w:rFonts w:ascii="Menlo-Regular" w:hAnsi="Menlo-Regular" w:cs="Menlo-Regular"/>
         </w:rPr>
-        <w:t>ln</w:t>
-      </w:r>
-      <w:proofErr w:type="spellEnd"/>
+        <w:t>/local/wx</w:t>
+      </w:r>
       <w:r>
         <w:rPr>
           <w:rFonts w:ascii="Menlo-Regular" w:hAnsi="Menlo-Regular" w:cs="Menlo-Regular"/>
         </w:rPr>
-        <w:t xml:space="preserve"> -s /Users/</w:t>
+        <w:t>3-svn/lib/wx/config/osx_cocoa-unicode-static-2.9</w:t>
       </w:r>
       <w:r>
         <w:rPr>
           <w:rFonts w:ascii="Menlo-Regular" w:hAnsi="Menlo-Regular" w:cs="Menlo-Regular"/>
         </w:rPr>
-        <w:t>adobos</w:t>
-      </w:r>
-      <w:r>
-        <w:rPr>
-          <w:rFonts w:ascii="Menlo-Regular" w:hAnsi="Menlo-Regular" w:cs="Menlo-Regular"/>
-        </w:rPr>
-        <w:t>/local/wx</w:t>
-      </w:r>
-      <w:r>
-        <w:rPr>
-          <w:rFonts w:ascii="Menlo-Regular" w:hAnsi="Menlo-Regular" w:cs="Menlo-Regular"/>
-        </w:rPr>
-        <w:t>3-svn/lib/wx/config/osx_cocoa-unicode-static-2.9</w:t>
-      </w:r>
-      <w:r>
-        <w:rPr>
-          <w:rFonts w:ascii="Menlo-Regular" w:hAnsi="Menlo-Regular" w:cs="Menlo-Regular"/>
-        </w:rPr>
-        <w:t xml:space="preserve"> /</w:t>
-      </w:r>
-      <w:proofErr w:type="spellStart"/>
-      <w:r>
-        <w:rPr>
-          <w:rFonts w:ascii="Menlo-Regular" w:hAnsi="Menlo-Regular" w:cs="Menlo-Regular"/>
-        </w:rPr>
-        <w:t>usr</w:t>
-      </w:r>
-      <w:proofErr w:type="spellEnd"/>
-      <w:r>
-        <w:rPr>
-          <w:rFonts w:ascii="Menlo-Regular" w:hAnsi="Menlo-Regular" w:cs="Menlo-Regular"/>
-        </w:rPr>
-        <w:t>/bin/wx-config-</w:t>
+        <w:t xml:space="preserve"> /usr/bin/wx-config-</w:t>
       </w:r>
       <w:r>
         <w:rPr>
@@ -1335,15 +952,7 @@
         </w:numPr>
       </w:pPr>
       <w:r>
-        <w:t xml:space="preserve">cd </w:t>
-      </w:r>
-      <w:proofErr w:type="spellStart"/>
-      <w:r>
-        <w:t>lk</w:t>
-      </w:r>
-      <w:proofErr w:type="spellEnd"/>
-      <w:r>
-        <w:t>/osx_wx3_unicode folder &amp;&amp; make</w:t>
+        <w:t>cd lk/osx_wx3_unicode folder &amp;&amp; make</w:t>
       </w:r>
     </w:p>
     <w:p>
@@ -1355,15 +964,7 @@
         </w:numPr>
       </w:pPr>
       <w:r>
-        <w:t xml:space="preserve">cd  </w:t>
-      </w:r>
-      <w:proofErr w:type="spellStart"/>
-      <w:r>
-        <w:t>wex</w:t>
-      </w:r>
-      <w:proofErr w:type="spellEnd"/>
-      <w:r>
-        <w:t>/osx_wx3_unicode folder &amp;&amp; make</w:t>
+        <w:t>cd  wex/osx_wx3_unicode folder &amp;&amp; make</w:t>
       </w:r>
     </w:p>
     <w:p>
@@ -1381,23 +982,7 @@
         </w:numPr>
       </w:pPr>
       <w:r>
-        <w:t xml:space="preserve">Back in the </w:t>
-      </w:r>
-      <w:proofErr w:type="spellStart"/>
-      <w:r>
-        <w:t>toplevel</w:t>
-      </w:r>
-      <w:proofErr w:type="spellEnd"/>
-      <w:r>
-        <w:t xml:space="preserve"> SSC folder, type “bash make-sdk-osx.sh” to copy the right files to the </w:t>
-      </w:r>
-      <w:proofErr w:type="spellStart"/>
-      <w:r>
-        <w:t>sdk</w:t>
-      </w:r>
-      <w:proofErr w:type="spellEnd"/>
-      <w:r>
-        <w:t>-release folder.</w:t>
+        <w:t>Back in the toplevel SSC folder, type “bash make-sdk-osx.sh” to copy the right files to the sdk-release folder.</w:t>
       </w:r>
     </w:p>
     <w:p>
@@ -1421,13 +1006,8 @@
       <w:r>
         <w:t xml:space="preserve"> (Assumed </w:t>
       </w:r>
-      <w:proofErr w:type="spellStart"/>
-      <w:r>
-        <w:t>CentOS</w:t>
-      </w:r>
-      <w:proofErr w:type="spellEnd"/>
-      <w:r>
-        <w:t xml:space="preserve"> 6.3</w:t>
+      <w:r>
+        <w:t>CentOS 6.3</w:t>
       </w:r>
       <w:r>
         <w:t>, 64 bit)</w:t>
@@ -1444,22 +1024,15 @@
       <w:r>
         <w:t xml:space="preserve">In the </w:t>
       </w:r>
-      <w:proofErr w:type="spellStart"/>
-      <w:r>
-        <w:t>ssc</w:t>
-      </w:r>
-      <w:proofErr w:type="spellEnd"/>
-      <w:r>
-        <w:t>/</w:t>
-      </w:r>
-      <w:proofErr w:type="spellStart"/>
+      <w:r>
+        <w:t>ssc/</w:t>
+      </w:r>
       <w:r>
         <w:t>build_</w:t>
       </w:r>
       <w:r>
         <w:t>linux</w:t>
       </w:r>
-      <w:proofErr w:type="spellEnd"/>
       <w:r>
         <w:t xml:space="preserve"> folder, type make</w:t>
       </w:r>
@@ -1467,18 +1040,10 @@
         <w:t xml:space="preserve"> to </w:t>
       </w:r>
       <w:r>
-        <w:t xml:space="preserve">build </w:t>
-      </w:r>
-      <w:proofErr w:type="spellStart"/>
-      <w:r>
-        <w:t>SSC</w:t>
-      </w:r>
-      <w:r>
-        <w:t>Tool</w:t>
-      </w:r>
-      <w:proofErr w:type="spellEnd"/>
-      <w:r>
-        <w:t xml:space="preserve"> binary and ssc.so</w:t>
+        <w:t>build SSC</w:t>
+      </w:r>
+      <w:r>
+        <w:t>Tool binary and ssc.so</w:t>
       </w:r>
     </w:p>
     <w:p>
@@ -1493,15 +1058,7 @@
         <w:t>This presumes you’ve compiled LK an</w:t>
       </w:r>
       <w:r>
-        <w:t xml:space="preserve">d WEX, as well as </w:t>
-      </w:r>
-      <w:proofErr w:type="spellStart"/>
-      <w:r>
-        <w:t>wxWidgets</w:t>
-      </w:r>
-      <w:proofErr w:type="spellEnd"/>
-      <w:r>
-        <w:t xml:space="preserve"> </w:t>
+        <w:t xml:space="preserve">d WEX, as well as wxWidgets </w:t>
       </w:r>
       <w:r>
         <w:t>with the following command line configuration:</w:t>
@@ -1525,104 +1082,14 @@
         <w:t>home</w:t>
       </w:r>
       <w:r>
-        <w:t>/adobos/local/wx3-svn --enable-</w:t>
-      </w:r>
-      <w:proofErr w:type="spellStart"/>
-      <w:r>
-        <w:t>stl</w:t>
-      </w:r>
-      <w:proofErr w:type="spellEnd"/>
-      <w:r>
-        <w:t>=yes --enable-debug=no --enable-shared=no --with-</w:t>
-      </w:r>
-      <w:proofErr w:type="spellStart"/>
-      <w:r>
-        <w:t>gtk</w:t>
-      </w:r>
-      <w:proofErr w:type="spellEnd"/>
-      <w:r>
-        <w:t>=2</w:t>
-      </w:r>
-      <w:r>
-        <w:t xml:space="preserve"> --with-</w:t>
-      </w:r>
-      <w:proofErr w:type="spellStart"/>
-      <w:r>
-        <w:t>libjpeg</w:t>
-      </w:r>
-      <w:proofErr w:type="spellEnd"/>
-      <w:r>
-        <w:t>=</w:t>
-      </w:r>
-      <w:proofErr w:type="spellStart"/>
-      <w:r>
-        <w:t>builtin</w:t>
-      </w:r>
-      <w:proofErr w:type="spellEnd"/>
-      <w:r>
-        <w:t xml:space="preserve"> --with-</w:t>
-      </w:r>
-      <w:proofErr w:type="spellStart"/>
-      <w:r>
-        <w:t>libpng</w:t>
-      </w:r>
-      <w:proofErr w:type="spellEnd"/>
-      <w:r>
-        <w:t>=</w:t>
-      </w:r>
-      <w:proofErr w:type="spellStart"/>
-      <w:r>
-        <w:t>builtin</w:t>
-      </w:r>
-      <w:proofErr w:type="spellEnd"/>
-      <w:r>
-        <w:t xml:space="preserve"> --with-regex=</w:t>
-      </w:r>
-      <w:proofErr w:type="spellStart"/>
-      <w:r>
-        <w:t>builtin</w:t>
-      </w:r>
-      <w:proofErr w:type="spellEnd"/>
-      <w:r>
-        <w:t xml:space="preserve"> --with-</w:t>
-      </w:r>
-      <w:proofErr w:type="spellStart"/>
-      <w:r>
-        <w:t>libtiff</w:t>
-      </w:r>
-      <w:proofErr w:type="spellEnd"/>
-      <w:r>
-        <w:t>=</w:t>
-      </w:r>
-      <w:proofErr w:type="spellStart"/>
-      <w:r>
-        <w:t>builtin</w:t>
-      </w:r>
-      <w:proofErr w:type="spellEnd"/>
-      <w:r>
-        <w:t xml:space="preserve"> --with-</w:t>
-      </w:r>
-      <w:proofErr w:type="spellStart"/>
-      <w:r>
-        <w:t>zlib</w:t>
-      </w:r>
-      <w:proofErr w:type="spellEnd"/>
-      <w:r>
-        <w:t>=</w:t>
-      </w:r>
-      <w:proofErr w:type="spellStart"/>
-      <w:r>
-        <w:t>builtin</w:t>
-      </w:r>
-      <w:proofErr w:type="spellEnd"/>
-      <w:r>
-        <w:t xml:space="preserve"> --with-expat=</w:t>
-      </w:r>
-      <w:proofErr w:type="spellStart"/>
-      <w:r>
-        <w:t>builtin</w:t>
-      </w:r>
-      <w:proofErr w:type="spellEnd"/>
+        <w:t>/adobos/local/wx3-svn --enable-stl=yes --enable-debug=no --enable-shared=no --with-</w:t>
+      </w:r>
+      <w:r>
+        <w:t>gtk=2</w:t>
+      </w:r>
+      <w:r>
+        <w:t xml:space="preserve"> --with-libjpeg=builtin --with-libpng=builtin --with-regex=builtin --with-libtiff=builtin --with-zlib=builtin --with-expat=builtin</w:t>
+      </w:r>
     </w:p>
     <w:p>
       <w:pPr>
@@ -1656,132 +1123,60 @@
           <w:numId w:val="9"/>
         </w:numPr>
       </w:pPr>
-      <w:proofErr w:type="spellStart"/>
       <w:r>
         <w:rPr>
           <w:rFonts w:ascii="Menlo-Regular" w:hAnsi="Menlo-Regular" w:cs="Menlo-Regular"/>
         </w:rPr>
-        <w:t>sudo</w:t>
-      </w:r>
-      <w:proofErr w:type="spellEnd"/>
+        <w:t>sudo ln -s /</w:t>
+      </w:r>
       <w:r>
         <w:rPr>
           <w:rFonts w:ascii="Menlo-Regular" w:hAnsi="Menlo-Regular" w:cs="Menlo-Regular"/>
         </w:rPr>
-        <w:t xml:space="preserve"> </w:t>
-      </w:r>
-      <w:proofErr w:type="spellStart"/>
+        <w:t>home</w:t>
+      </w:r>
       <w:r>
         <w:rPr>
           <w:rFonts w:ascii="Menlo-Regular" w:hAnsi="Menlo-Regular" w:cs="Menlo-Regular"/>
         </w:rPr>
-        <w:t>ln</w:t>
-      </w:r>
-      <w:proofErr w:type="spellEnd"/>
+        <w:t>/</w:t>
+      </w:r>
       <w:r>
         <w:rPr>
           <w:rFonts w:ascii="Menlo-Regular" w:hAnsi="Menlo-Regular" w:cs="Menlo-Regular"/>
         </w:rPr>
-        <w:t xml:space="preserve"> -s /</w:t>
+        <w:t>adobos</w:t>
       </w:r>
       <w:r>
         <w:rPr>
           <w:rFonts w:ascii="Menlo-Regular" w:hAnsi="Menlo-Regular" w:cs="Menlo-Regular"/>
         </w:rPr>
-        <w:t>home</w:t>
+        <w:t>/local/wx</w:t>
       </w:r>
       <w:r>
         <w:rPr>
           <w:rFonts w:ascii="Menlo-Regular" w:hAnsi="Menlo-Regular" w:cs="Menlo-Regular"/>
         </w:rPr>
-        <w:t>/</w:t>
+        <w:t>3-svn/lib/wx/config/</w:t>
       </w:r>
       <w:r>
         <w:rPr>
           <w:rFonts w:ascii="Menlo-Regular" w:hAnsi="Menlo-Regular" w:cs="Menlo-Regular"/>
         </w:rPr>
-        <w:t>adobos</w:t>
+        <w:t>gtk2</w:t>
       </w:r>
       <w:r>
         <w:rPr>
           <w:rFonts w:ascii="Menlo-Regular" w:hAnsi="Menlo-Regular" w:cs="Menlo-Regular"/>
         </w:rPr>
-        <w:t>/local/wx</w:t>
+        <w:t>-unicode-static-2.9</w:t>
       </w:r>
       <w:r>
         <w:rPr>
           <w:rFonts w:ascii="Menlo-Regular" w:hAnsi="Menlo-Regular" w:cs="Menlo-Regular"/>
         </w:rPr>
-        <w:t>3-svn/lib/</w:t>
-      </w:r>
-      <w:proofErr w:type="spellStart"/>
-      <w:r>
-        <w:rPr>
-          <w:rFonts w:ascii="Menlo-Regular" w:hAnsi="Menlo-Regular" w:cs="Menlo-Regular"/>
-        </w:rPr>
-        <w:t>wx</w:t>
-      </w:r>
-      <w:proofErr w:type="spellEnd"/>
-      <w:r>
-        <w:rPr>
-          <w:rFonts w:ascii="Menlo-Regular" w:hAnsi="Menlo-Regular" w:cs="Menlo-Regular"/>
-        </w:rPr>
-        <w:t>/</w:t>
-      </w:r>
-      <w:proofErr w:type="spellStart"/>
-      <w:r>
-        <w:rPr>
-          <w:rFonts w:ascii="Menlo-Regular" w:hAnsi="Menlo-Regular" w:cs="Menlo-Regular"/>
-        </w:rPr>
-        <w:t>config</w:t>
-      </w:r>
-      <w:proofErr w:type="spellEnd"/>
-      <w:r>
-        <w:rPr>
-          <w:rFonts w:ascii="Menlo-Regular" w:hAnsi="Menlo-Regular" w:cs="Menlo-Regular"/>
-        </w:rPr>
-        <w:t>/</w:t>
-      </w:r>
-      <w:r>
-        <w:rPr>
-          <w:rFonts w:ascii="Menlo-Regular" w:hAnsi="Menlo-Regular" w:cs="Menlo-Regular"/>
-        </w:rPr>
-        <w:t>gtk2</w:t>
-      </w:r>
-      <w:r>
-        <w:rPr>
-          <w:rFonts w:ascii="Menlo-Regular" w:hAnsi="Menlo-Regular" w:cs="Menlo-Regular"/>
-        </w:rPr>
-        <w:t>-unicode-static-2.9</w:t>
-      </w:r>
-      <w:r>
-        <w:rPr>
-          <w:rFonts w:ascii="Menlo-Regular" w:hAnsi="Menlo-Regular" w:cs="Menlo-Regular"/>
-        </w:rPr>
-        <w:t xml:space="preserve"> /</w:t>
-      </w:r>
-      <w:proofErr w:type="spellStart"/>
-      <w:r>
-        <w:rPr>
-          <w:rFonts w:ascii="Menlo-Regular" w:hAnsi="Menlo-Regular" w:cs="Menlo-Regular"/>
-        </w:rPr>
-        <w:t>usr</w:t>
-      </w:r>
-      <w:proofErr w:type="spellEnd"/>
-      <w:r>
-        <w:rPr>
-          <w:rFonts w:ascii="Menlo-Regular" w:hAnsi="Menlo-Regular" w:cs="Menlo-Regular"/>
-        </w:rPr>
-        <w:t>/bin/</w:t>
-      </w:r>
-      <w:proofErr w:type="spellStart"/>
-      <w:r>
-        <w:rPr>
-          <w:rFonts w:ascii="Menlo-Regular" w:hAnsi="Menlo-Regular" w:cs="Menlo-Regular"/>
-        </w:rPr>
-        <w:t>wx-config-dsa</w:t>
-      </w:r>
-      <w:proofErr w:type="spellEnd"/>
+        <w:t xml:space="preserve"> /usr/bin/wx-config-dsa</w:t>
+      </w:r>
     </w:p>
     <w:p>
       <w:pPr>
@@ -1791,123 +1186,59 @@
           <w:numId w:val="9"/>
         </w:numPr>
       </w:pPr>
-      <w:proofErr w:type="spellStart"/>
       <w:r>
         <w:rPr>
           <w:rFonts w:ascii="Menlo-Regular" w:hAnsi="Menlo-Regular" w:cs="Menlo-Regular"/>
         </w:rPr>
-        <w:t>sudo</w:t>
-      </w:r>
-      <w:proofErr w:type="spellEnd"/>
+        <w:t>sudo ln -s /</w:t>
+      </w:r>
       <w:r>
         <w:rPr>
           <w:rFonts w:ascii="Menlo-Regular" w:hAnsi="Menlo-Regular" w:cs="Menlo-Regular"/>
         </w:rPr>
-        <w:t xml:space="preserve"> </w:t>
-      </w:r>
-      <w:proofErr w:type="spellStart"/>
+        <w:t>home</w:t>
+      </w:r>
       <w:r>
         <w:rPr>
           <w:rFonts w:ascii="Menlo-Regular" w:hAnsi="Menlo-Regular" w:cs="Menlo-Regular"/>
         </w:rPr>
-        <w:t>ln</w:t>
-      </w:r>
-      <w:proofErr w:type="spellEnd"/>
+        <w:t>/</w:t>
+      </w:r>
       <w:r>
         <w:rPr>
           <w:rFonts w:ascii="Menlo-Regular" w:hAnsi="Menlo-Regular" w:cs="Menlo-Regular"/>
         </w:rPr>
-        <w:t xml:space="preserve"> -s /</w:t>
+        <w:t>adobos</w:t>
       </w:r>
       <w:r>
         <w:rPr>
           <w:rFonts w:ascii="Menlo-Regular" w:hAnsi="Menlo-Regular" w:cs="Menlo-Regular"/>
         </w:rPr>
-        <w:t>home</w:t>
+        <w:t>/local/wx</w:t>
       </w:r>
       <w:r>
         <w:rPr>
           <w:rFonts w:ascii="Menlo-Regular" w:hAnsi="Menlo-Regular" w:cs="Menlo-Regular"/>
         </w:rPr>
-        <w:t>/</w:t>
+        <w:t>3-svn/lib/wx/config/</w:t>
       </w:r>
       <w:r>
         <w:rPr>
           <w:rFonts w:ascii="Menlo-Regular" w:hAnsi="Menlo-Regular" w:cs="Menlo-Regular"/>
         </w:rPr>
-        <w:t>adobos</w:t>
+        <w:t>gtk2</w:t>
       </w:r>
       <w:r>
         <w:rPr>
           <w:rFonts w:ascii="Menlo-Regular" w:hAnsi="Menlo-Regular" w:cs="Menlo-Regular"/>
         </w:rPr>
-        <w:t>/local/wx</w:t>
+        <w:t>-unicode-static-2.9</w:t>
       </w:r>
       <w:r>
         <w:rPr>
           <w:rFonts w:ascii="Menlo-Regular" w:hAnsi="Menlo-Regular" w:cs="Menlo-Regular"/>
         </w:rPr>
-        <w:t>3-svn/lib/</w:t>
-      </w:r>
-      <w:proofErr w:type="spellStart"/>
-      <w:r>
-        <w:rPr>
-          <w:rFonts w:ascii="Menlo-Regular" w:hAnsi="Menlo-Regular" w:cs="Menlo-Regular"/>
-        </w:rPr>
-        <w:t>wx</w:t>
-      </w:r>
-      <w:proofErr w:type="spellEnd"/>
-      <w:r>
-        <w:rPr>
-          <w:rFonts w:ascii="Menlo-Regular" w:hAnsi="Menlo-Regular" w:cs="Menlo-Regular"/>
-        </w:rPr>
-        <w:t>/</w:t>
-      </w:r>
-      <w:proofErr w:type="spellStart"/>
-      <w:r>
-        <w:rPr>
-          <w:rFonts w:ascii="Menlo-Regular" w:hAnsi="Menlo-Regular" w:cs="Menlo-Regular"/>
-        </w:rPr>
-        <w:t>config</w:t>
-      </w:r>
-      <w:proofErr w:type="spellEnd"/>
-      <w:r>
-        <w:rPr>
-          <w:rFonts w:ascii="Menlo-Regular" w:hAnsi="Menlo-Regular" w:cs="Menlo-Regular"/>
-        </w:rPr>
-        <w:t>/</w:t>
-      </w:r>
-      <w:r>
-        <w:rPr>
-          <w:rFonts w:ascii="Menlo-Regular" w:hAnsi="Menlo-Regular" w:cs="Menlo-Regular"/>
-        </w:rPr>
-        <w:t>gtk2</w:t>
-      </w:r>
-      <w:r>
-        <w:rPr>
-          <w:rFonts w:ascii="Menlo-Regular" w:hAnsi="Menlo-Regular" w:cs="Menlo-Regular"/>
-        </w:rPr>
-        <w:t>-unicode-static-2.9</w:t>
-      </w:r>
-      <w:r>
-        <w:rPr>
-          <w:rFonts w:ascii="Menlo-Regular" w:hAnsi="Menlo-Regular" w:cs="Menlo-Regular"/>
-        </w:rPr>
-        <w:t xml:space="preserve"> /</w:t>
-      </w:r>
-      <w:proofErr w:type="spellStart"/>
-      <w:r>
-        <w:rPr>
-          <w:rFonts w:ascii="Menlo-Regular" w:hAnsi="Menlo-Regular" w:cs="Menlo-Regular"/>
-        </w:rPr>
-        <w:t>usr</w:t>
-      </w:r>
-      <w:proofErr w:type="spellEnd"/>
-      <w:r>
-        <w:rPr>
-          <w:rFonts w:ascii="Menlo-Regular" w:hAnsi="Menlo-Regular" w:cs="Menlo-Regular"/>
-        </w:rPr>
-        <w:t>/bin/wx-config-</w:t>
+        <w:t xml:space="preserve"> /usr/bin/wx-config-</w:t>
       </w:r>
       <w:r>
         <w:rPr>
@@ -1925,15 +1256,7 @@
         </w:numPr>
       </w:pPr>
       <w:r>
-        <w:t xml:space="preserve">cd </w:t>
-      </w:r>
-      <w:proofErr w:type="spellStart"/>
-      <w:r>
-        <w:t>lk</w:t>
-      </w:r>
-      <w:proofErr w:type="spellEnd"/>
-      <w:r>
-        <w:t>/linux_wx3_unicode folder &amp;&amp; make</w:t>
+        <w:t>cd lk/linux_wx3_unicode folder &amp;&amp; make</w:t>
       </w:r>
     </w:p>
     <w:p>
@@ -1945,15 +1268,7 @@
         </w:numPr>
       </w:pPr>
       <w:r>
-        <w:t xml:space="preserve">cd  </w:t>
-      </w:r>
-      <w:proofErr w:type="spellStart"/>
-      <w:r>
-        <w:t>wex</w:t>
-      </w:r>
-      <w:proofErr w:type="spellEnd"/>
-      <w:r>
-        <w:t>/linux_wx3_unicode folder &amp;&amp; make</w:t>
+        <w:t>cd  wex/linux_wx3_unicode folder &amp;&amp; make</w:t>
       </w:r>
     </w:p>
     <w:p>
@@ -1971,31 +1286,7 @@
         </w:numPr>
       </w:pPr>
       <w:r>
-        <w:t xml:space="preserve">Back in the </w:t>
-      </w:r>
-      <w:proofErr w:type="spellStart"/>
-      <w:r>
-        <w:t>toplevel</w:t>
-      </w:r>
-      <w:proofErr w:type="spellEnd"/>
-      <w:r>
-        <w:t xml:space="preserve"> SSC folder, type “bash make-sdk-linux.sh” to copy the right files to the </w:t>
-      </w:r>
-      <w:proofErr w:type="spellStart"/>
-      <w:r>
-        <w:t>sdk</w:t>
-      </w:r>
-      <w:proofErr w:type="spellEnd"/>
-      <w:r>
-        <w:t xml:space="preserve">-release folder and create the dependency and </w:t>
-      </w:r>
-      <w:proofErr w:type="spellStart"/>
-      <w:r>
-        <w:t>filetype</w:t>
-      </w:r>
-      <w:proofErr w:type="spellEnd"/>
-      <w:r>
-        <w:t xml:space="preserve"> information files.</w:t>
+        <w:t>Back in the toplevel SSC folder, type “bash make-sdk-linux.sh” to copy the right files to the sdk-release folder and create the dependency and filetype information files.</w:t>
       </w:r>
     </w:p>
     <w:p/>
@@ -2020,15 +1311,7 @@
         </w:numPr>
       </w:pPr>
       <w:r>
-        <w:t xml:space="preserve">Update the </w:t>
-      </w:r>
-      <w:proofErr w:type="spellStart"/>
-      <w:r>
-        <w:t>sdk</w:t>
-      </w:r>
-      <w:proofErr w:type="spellEnd"/>
-      <w:r>
-        <w:t>-release folder to get all the binaries for each of the platforms</w:t>
+        <w:t>Update the sdk-release folder to get all the binaries for each of the platforms</w:t>
       </w:r>
     </w:p>
     <w:p>
@@ -2048,8 +1331,6 @@
         <w:pStyle w:val="ListParagraph"/>
         <w:ind w:left="1440"/>
       </w:pPr>
-      <w:bookmarkStart w:id="0" w:name="_GoBack"/>
-      <w:bookmarkEnd w:id="0"/>
     </w:p>
     <w:p>
       <w:pPr>
@@ -2060,23 +1341,7 @@
         </w:numPr>
       </w:pPr>
       <w:r>
-        <w:t xml:space="preserve">Zip up the </w:t>
-      </w:r>
-      <w:proofErr w:type="spellStart"/>
-      <w:r>
-        <w:t>sdk</w:t>
-      </w:r>
-      <w:proofErr w:type="spellEnd"/>
-      <w:r>
-        <w:t>-release folder, and post it on the website!  Avoid including any .</w:t>
-      </w:r>
-      <w:proofErr w:type="spellStart"/>
-      <w:r>
-        <w:t>svn</w:t>
-      </w:r>
-      <w:proofErr w:type="spellEnd"/>
-      <w:r>
-        <w:t xml:space="preserve"> subfolders in the zip file.</w:t>
+        <w:t>Zip up the sdk-release folder, and post it on the website!  Avoid including any .svn subfolders in the zip file.</w:t>
       </w:r>
     </w:p>
     <w:p>

</xml_diff>